<commit_message>
Modulos 1 a 5 feitos (Relatório)
</commit_message>
<xml_diff>
--- a/Projeto 1 AC.docx
+++ b/Projeto 1 AC.docx
@@ -228,6 +228,7 @@
     </w:p>
     <w:p>
       <w:pPr>
+        <w:jc w:val="both"/>
         <w:rPr>
           <w:rFonts w:ascii="Times New Roman" w:hAnsi="Times New Roman" w:cs="Times New Roman"/>
           <w:sz w:val="28"/>
@@ -245,6 +246,7 @@
     </w:p>
     <w:p>
       <w:pPr>
+        <w:jc w:val="both"/>
         <w:rPr>
           <w:rFonts w:ascii="Times New Roman" w:hAnsi="Times New Roman" w:cs="Times New Roman"/>
           <w:sz w:val="28"/>
@@ -306,6 +308,7 @@
     </w:p>
     <w:p>
       <w:pPr>
+        <w:jc w:val="both"/>
         <w:rPr>
           <w:rFonts w:ascii="Times New Roman" w:hAnsi="Times New Roman" w:cs="Times New Roman"/>
           <w:sz w:val="28"/>
@@ -412,6 +415,7 @@
     </w:p>
     <w:p>
       <w:pPr>
+        <w:jc w:val="both"/>
         <w:rPr>
           <w:rFonts w:ascii="Times New Roman" w:hAnsi="Times New Roman" w:cs="Times New Roman"/>
           <w:sz w:val="28"/>
@@ -450,6 +454,16 @@
         </w:rPr>
         <w:t>, de modo a facilitar a implementação, sendo só necessário no fim ligar os diferentes módulos.</w:t>
       </w:r>
+    </w:p>
+    <w:p>
+      <w:pPr>
+        <w:jc w:val="both"/>
+        <w:rPr>
+          <w:rFonts w:ascii="Times New Roman" w:hAnsi="Times New Roman" w:cs="Times New Roman"/>
+          <w:sz w:val="28"/>
+          <w:szCs w:val="28"/>
+        </w:rPr>
+      </w:pPr>
     </w:p>
     <w:p>
       <w:pPr>
@@ -480,275 +494,15 @@
     <w:p>
       <w:pPr>
         <w:pStyle w:val="PargrafodaLista"/>
-        <w:numPr>
-          <w:ilvl w:val="2"/>
-          <w:numId w:val="1"/>
-        </w:numPr>
-        <w:rPr>
-          <w:rFonts w:ascii="Times New Roman" w:hAnsi="Times New Roman" w:cs="Times New Roman"/>
-          <w:b/>
-          <w:bCs/>
-          <w:sz w:val="28"/>
-          <w:szCs w:val="28"/>
-        </w:rPr>
-      </w:pPr>
-      <w:r>
-        <w:rPr>
-          <w:rFonts w:ascii="Times New Roman" w:hAnsi="Times New Roman" w:cs="Times New Roman"/>
-          <w:b/>
-          <w:bCs/>
-          <w:sz w:val="28"/>
-          <w:szCs w:val="28"/>
-        </w:rPr>
-        <w:t>Memória de Dados (RAM)</w:t>
-      </w:r>
-    </w:p>
-    <w:p>
-      <w:pPr>
-        <w:rPr>
-          <w:rFonts w:ascii="Times New Roman" w:hAnsi="Times New Roman" w:cs="Times New Roman"/>
-          <w:sz w:val="28"/>
-          <w:szCs w:val="28"/>
-        </w:rPr>
-      </w:pPr>
-      <w:r>
-        <w:rPr>
-          <w:rFonts w:ascii="Times New Roman" w:hAnsi="Times New Roman" w:cs="Times New Roman"/>
-          <w:sz w:val="28"/>
-          <w:szCs w:val="28"/>
-        </w:rPr>
-        <w:t>A RAM (Random-Access Memory) é um tipo de memória que permite a escrita/leitura de dados, individual e aleatória (como o nome indica), através do seu endereço. É uma memória volátil, ou seja, os seus dados perdem-se quando a memória perde a alimentação elétrica.</w:t>
-      </w:r>
-    </w:p>
-    <w:p>
-      <w:pPr>
-        <w:rPr>
-          <w:rFonts w:ascii="Times New Roman" w:hAnsi="Times New Roman" w:cs="Times New Roman"/>
-          <w:sz w:val="28"/>
-          <w:szCs w:val="28"/>
-        </w:rPr>
-      </w:pPr>
-      <w:r>
-        <w:rPr>
-          <w:rFonts w:ascii="Times New Roman" w:hAnsi="Times New Roman" w:cs="Times New Roman"/>
-          <w:sz w:val="28"/>
-          <w:szCs w:val="28"/>
-        </w:rPr>
-        <w:t xml:space="preserve">No caso desta placa-mãe, a memória de dados guarda os dados presentes no sinal de entrada </w:t>
-      </w:r>
-      <w:r>
-        <w:rPr>
-          <w:rFonts w:ascii="Times New Roman" w:hAnsi="Times New Roman" w:cs="Times New Roman"/>
-          <w:b/>
-          <w:bCs/>
-          <w:i/>
-          <w:iCs/>
-          <w:sz w:val="28"/>
-          <w:szCs w:val="28"/>
-        </w:rPr>
-        <w:t>Operando1</w:t>
-      </w:r>
-      <w:r>
-        <w:rPr>
-          <w:rFonts w:ascii="Times New Roman" w:hAnsi="Times New Roman" w:cs="Times New Roman"/>
-          <w:b/>
-          <w:bCs/>
-          <w:i/>
-          <w:iCs/>
-          <w:sz w:val="28"/>
-          <w:szCs w:val="28"/>
-        </w:rPr>
-        <w:t>,</w:t>
-      </w:r>
-      <w:r>
-        <w:rPr>
-          <w:rFonts w:ascii="Times New Roman" w:hAnsi="Times New Roman" w:cs="Times New Roman"/>
-          <w:b/>
-          <w:bCs/>
-          <w:i/>
-          <w:iCs/>
-          <w:sz w:val="28"/>
-          <w:szCs w:val="28"/>
-        </w:rPr>
-        <w:t xml:space="preserve"> </w:t>
-      </w:r>
-      <w:r>
-        <w:rPr>
-          <w:rFonts w:ascii="Times New Roman" w:hAnsi="Times New Roman" w:cs="Times New Roman"/>
-          <w:sz w:val="28"/>
-          <w:szCs w:val="28"/>
-        </w:rPr>
-        <w:t>de 8 bits</w:t>
-      </w:r>
-      <w:r>
-        <w:rPr>
-          <w:rFonts w:ascii="Times New Roman" w:hAnsi="Times New Roman" w:cs="Times New Roman"/>
-          <w:sz w:val="28"/>
-          <w:szCs w:val="28"/>
-        </w:rPr>
-        <w:t xml:space="preserve">, quando o sinal </w:t>
-      </w:r>
-      <w:r>
-        <w:rPr>
-          <w:rFonts w:ascii="Times New Roman" w:hAnsi="Times New Roman" w:cs="Times New Roman"/>
-          <w:b/>
-          <w:bCs/>
-          <w:i/>
-          <w:iCs/>
-          <w:sz w:val="28"/>
-          <w:szCs w:val="28"/>
-        </w:rPr>
-        <w:t>WR</w:t>
-      </w:r>
-      <w:r>
-        <w:rPr>
-          <w:rFonts w:ascii="Times New Roman" w:hAnsi="Times New Roman" w:cs="Times New Roman"/>
-          <w:b/>
-          <w:bCs/>
-          <w:i/>
-          <w:iCs/>
-          <w:sz w:val="28"/>
-          <w:szCs w:val="28"/>
-        </w:rPr>
-        <w:t xml:space="preserve"> </w:t>
-      </w:r>
-      <w:r>
-        <w:rPr>
-          <w:rFonts w:ascii="Times New Roman" w:hAnsi="Times New Roman" w:cs="Times New Roman"/>
-          <w:sz w:val="28"/>
-          <w:szCs w:val="28"/>
-        </w:rPr>
-        <w:t>está a ‘1’ na transição ascendente do sinal de relógio (</w:t>
-      </w:r>
-      <w:r>
-        <w:rPr>
-          <w:rFonts w:ascii="Times New Roman" w:hAnsi="Times New Roman" w:cs="Times New Roman"/>
-          <w:b/>
-          <w:bCs/>
-          <w:i/>
-          <w:iCs/>
-          <w:sz w:val="28"/>
-          <w:szCs w:val="28"/>
-        </w:rPr>
-        <w:t>clk</w:t>
-      </w:r>
-      <w:r>
-        <w:rPr>
-          <w:rFonts w:ascii="Times New Roman" w:hAnsi="Times New Roman" w:cs="Times New Roman"/>
-          <w:sz w:val="28"/>
-          <w:szCs w:val="28"/>
-        </w:rPr>
-        <w:t xml:space="preserve">), no endereço indicado pelo sinal de entrada </w:t>
-      </w:r>
-      <w:r>
-        <w:rPr>
-          <w:rFonts w:ascii="Times New Roman" w:hAnsi="Times New Roman" w:cs="Times New Roman"/>
-          <w:b/>
-          <w:bCs/>
-          <w:i/>
-          <w:iCs/>
-          <w:sz w:val="28"/>
-          <w:szCs w:val="28"/>
-        </w:rPr>
-        <w:t>Constante</w:t>
-      </w:r>
-      <w:r>
-        <w:rPr>
-          <w:rFonts w:ascii="Times New Roman" w:hAnsi="Times New Roman" w:cs="Times New Roman"/>
-          <w:sz w:val="28"/>
-          <w:szCs w:val="28"/>
-        </w:rPr>
-        <w:t>, de 8 bits</w:t>
-      </w:r>
-      <w:r>
-        <w:rPr>
-          <w:rFonts w:ascii="Times New Roman" w:hAnsi="Times New Roman" w:cs="Times New Roman"/>
-          <w:sz w:val="28"/>
-          <w:szCs w:val="28"/>
-        </w:rPr>
-        <w:t xml:space="preserve">. Quando o sinal </w:t>
-      </w:r>
-      <w:r>
-        <w:rPr>
-          <w:rFonts w:ascii="Times New Roman" w:hAnsi="Times New Roman" w:cs="Times New Roman"/>
-          <w:b/>
-          <w:bCs/>
-          <w:i/>
-          <w:iCs/>
-          <w:sz w:val="28"/>
-          <w:szCs w:val="28"/>
-        </w:rPr>
-        <w:t>WR</w:t>
-      </w:r>
-      <w:r>
-        <w:rPr>
-          <w:rFonts w:ascii="Times New Roman" w:hAnsi="Times New Roman" w:cs="Times New Roman"/>
-          <w:b/>
-          <w:bCs/>
-          <w:i/>
-          <w:iCs/>
-          <w:sz w:val="28"/>
-          <w:szCs w:val="28"/>
-        </w:rPr>
-        <w:t xml:space="preserve"> </w:t>
-      </w:r>
-      <w:r>
-        <w:rPr>
-          <w:rFonts w:ascii="Times New Roman" w:hAnsi="Times New Roman" w:cs="Times New Roman"/>
-          <w:sz w:val="28"/>
-          <w:szCs w:val="28"/>
-        </w:rPr>
-        <w:t xml:space="preserve">está a ‘0’ é feita a </w:t>
-      </w:r>
-      <w:r>
-        <w:rPr>
-          <w:rFonts w:ascii="Times New Roman" w:hAnsi="Times New Roman" w:cs="Times New Roman"/>
-          <w:sz w:val="28"/>
-          <w:szCs w:val="28"/>
-        </w:rPr>
-        <w:lastRenderedPageBreak/>
-        <w:t xml:space="preserve">leitura dos dados, na posição de memória indicada por </w:t>
-      </w:r>
-      <w:r>
-        <w:rPr>
-          <w:rFonts w:ascii="Times New Roman" w:hAnsi="Times New Roman" w:cs="Times New Roman"/>
-          <w:b/>
-          <w:bCs/>
-          <w:i/>
-          <w:iCs/>
-          <w:sz w:val="28"/>
-          <w:szCs w:val="28"/>
-        </w:rPr>
-        <w:t>Constante</w:t>
-      </w:r>
-      <w:r>
-        <w:rPr>
-          <w:rFonts w:ascii="Times New Roman" w:hAnsi="Times New Roman" w:cs="Times New Roman"/>
-          <w:sz w:val="28"/>
-          <w:szCs w:val="28"/>
-        </w:rPr>
-        <w:t xml:space="preserve"> e o valor lido é atribuído ao sinal de saída </w:t>
-      </w:r>
-      <w:r>
-        <w:rPr>
-          <w:rFonts w:ascii="Times New Roman" w:hAnsi="Times New Roman" w:cs="Times New Roman"/>
-          <w:b/>
-          <w:bCs/>
-          <w:i/>
-          <w:iCs/>
-          <w:sz w:val="28"/>
-          <w:szCs w:val="28"/>
-        </w:rPr>
-        <w:t>Dados_M</w:t>
-      </w:r>
-      <w:r>
-        <w:rPr>
-          <w:rFonts w:ascii="Times New Roman" w:hAnsi="Times New Roman" w:cs="Times New Roman"/>
-          <w:sz w:val="28"/>
-          <w:szCs w:val="28"/>
-        </w:rPr>
-        <w:t>, de 8 bits.</w:t>
-      </w:r>
+        <w:ind w:left="1080"/>
+        <w:rPr>
+          <w:rFonts w:ascii="Times New Roman" w:hAnsi="Times New Roman" w:cs="Times New Roman"/>
+          <w:b/>
+          <w:bCs/>
+          <w:sz w:val="28"/>
+          <w:szCs w:val="28"/>
+        </w:rPr>
+      </w:pPr>
     </w:p>
     <w:p>
       <w:pPr>
@@ -773,24 +527,43 @@
           <w:sz w:val="28"/>
           <w:szCs w:val="28"/>
         </w:rPr>
-        <w:t>Memória de Instruções</w:t>
-      </w:r>
-    </w:p>
-    <w:p>
-      <w:pPr>
-        <w:rPr>
-          <w:rFonts w:ascii="Times New Roman" w:hAnsi="Times New Roman" w:cs="Times New Roman"/>
-          <w:sz w:val="28"/>
-          <w:szCs w:val="28"/>
-        </w:rPr>
-      </w:pPr>
-      <w:r>
-        <w:rPr>
-          <w:rFonts w:ascii="Times New Roman" w:hAnsi="Times New Roman" w:cs="Times New Roman"/>
-          <w:sz w:val="28"/>
-          <w:szCs w:val="28"/>
-        </w:rPr>
-        <w:t xml:space="preserve">É neste módulo que ficam armazenas as instruções do programa a ser executado. Apresenta uma dimensão de 14 bits, onde o endereço da instrução é determinado pelo sinal </w:t>
+        <w:t>Memória de Dados (RAM)</w:t>
+      </w:r>
+    </w:p>
+    <w:p>
+      <w:pPr>
+        <w:jc w:val="both"/>
+        <w:rPr>
+          <w:rFonts w:ascii="Times New Roman" w:hAnsi="Times New Roman" w:cs="Times New Roman"/>
+          <w:sz w:val="28"/>
+          <w:szCs w:val="28"/>
+        </w:rPr>
+      </w:pPr>
+      <w:r>
+        <w:rPr>
+          <w:rFonts w:ascii="Times New Roman" w:hAnsi="Times New Roman" w:cs="Times New Roman"/>
+          <w:sz w:val="28"/>
+          <w:szCs w:val="28"/>
+        </w:rPr>
+        <w:t>A RAM (Random-Access Memory) é um tipo de memória que permite a escrita/leitura de dados, individual e aleatória (como o nome indica), através do seu endereço. É uma memória volátil, ou seja, os seus dados perdem-se quando a memória perde a alimentação elétrica.</w:t>
+      </w:r>
+    </w:p>
+    <w:p>
+      <w:pPr>
+        <w:jc w:val="both"/>
+        <w:rPr>
+          <w:rFonts w:ascii="Times New Roman" w:hAnsi="Times New Roman" w:cs="Times New Roman"/>
+          <w:sz w:val="28"/>
+          <w:szCs w:val="28"/>
+        </w:rPr>
+      </w:pPr>
+      <w:r>
+        <w:rPr>
+          <w:rFonts w:ascii="Times New Roman" w:hAnsi="Times New Roman" w:cs="Times New Roman"/>
+          <w:sz w:val="28"/>
+          <w:szCs w:val="28"/>
+        </w:rPr>
+        <w:t xml:space="preserve">No caso desta placa-mãe, a memória de dados guarda os dados presentes no sinal de entrada </w:t>
       </w:r>
       <w:r>
         <w:rPr>
@@ -802,15 +575,7 @@
           <w:sz w:val="28"/>
           <w:szCs w:val="28"/>
         </w:rPr>
-        <w:t>Endereço</w:t>
-      </w:r>
-      <w:r>
-        <w:rPr>
-          <w:rFonts w:ascii="Times New Roman" w:hAnsi="Times New Roman" w:cs="Times New Roman"/>
-          <w:sz w:val="28"/>
-          <w:szCs w:val="28"/>
-        </w:rPr>
-        <w:t xml:space="preserve">, de 8 bits, e à saída é disponibilizado o </w:t>
+        <w:t>Operando1</w:t>
       </w:r>
       <w:r>
         <w:rPr>
@@ -822,15 +587,7 @@
           <w:sz w:val="28"/>
           <w:szCs w:val="28"/>
         </w:rPr>
-        <w:t>opcode</w:t>
-      </w:r>
-      <w:r>
-        <w:rPr>
-          <w:rFonts w:ascii="Times New Roman" w:hAnsi="Times New Roman" w:cs="Times New Roman"/>
-          <w:sz w:val="28"/>
-          <w:szCs w:val="28"/>
-        </w:rPr>
-        <w:t xml:space="preserve">, de 5 bits, o sinal </w:t>
+        <w:t>,</w:t>
       </w:r>
       <w:r>
         <w:rPr>
@@ -842,15 +599,23 @@
           <w:sz w:val="28"/>
           <w:szCs w:val="28"/>
         </w:rPr>
-        <w:t>SEL_R</w:t>
-      </w:r>
-      <w:r>
-        <w:rPr>
-          <w:rFonts w:ascii="Times New Roman" w:hAnsi="Times New Roman" w:cs="Times New Roman"/>
-          <w:sz w:val="28"/>
-          <w:szCs w:val="28"/>
-        </w:rPr>
-        <w:t xml:space="preserve">, de 1 bit, e o sinal </w:t>
+        <w:t xml:space="preserve"> </w:t>
+      </w:r>
+      <w:r>
+        <w:rPr>
+          <w:rFonts w:ascii="Times New Roman" w:hAnsi="Times New Roman" w:cs="Times New Roman"/>
+          <w:sz w:val="28"/>
+          <w:szCs w:val="28"/>
+        </w:rPr>
+        <w:t>de 8 bits</w:t>
+      </w:r>
+      <w:r>
+        <w:rPr>
+          <w:rFonts w:ascii="Times New Roman" w:hAnsi="Times New Roman" w:cs="Times New Roman"/>
+          <w:sz w:val="28"/>
+          <w:szCs w:val="28"/>
+        </w:rPr>
+        <w:t xml:space="preserve">, quando o sinal </w:t>
       </w:r>
       <w:r>
         <w:rPr>
@@ -862,6 +627,58 @@
           <w:sz w:val="28"/>
           <w:szCs w:val="28"/>
         </w:rPr>
+        <w:t>WR</w:t>
+      </w:r>
+      <w:r>
+        <w:rPr>
+          <w:rFonts w:ascii="Times New Roman" w:hAnsi="Times New Roman" w:cs="Times New Roman"/>
+          <w:b/>
+          <w:bCs/>
+          <w:i/>
+          <w:iCs/>
+          <w:sz w:val="28"/>
+          <w:szCs w:val="28"/>
+        </w:rPr>
+        <w:t xml:space="preserve"> </w:t>
+      </w:r>
+      <w:r>
+        <w:rPr>
+          <w:rFonts w:ascii="Times New Roman" w:hAnsi="Times New Roman" w:cs="Times New Roman"/>
+          <w:sz w:val="28"/>
+          <w:szCs w:val="28"/>
+        </w:rPr>
+        <w:t>está a ‘1’ na transição ascendente do sinal de relógio (</w:t>
+      </w:r>
+      <w:r>
+        <w:rPr>
+          <w:rFonts w:ascii="Times New Roman" w:hAnsi="Times New Roman" w:cs="Times New Roman"/>
+          <w:b/>
+          <w:bCs/>
+          <w:i/>
+          <w:iCs/>
+          <w:sz w:val="28"/>
+          <w:szCs w:val="28"/>
+        </w:rPr>
+        <w:t>clk</w:t>
+      </w:r>
+      <w:r>
+        <w:rPr>
+          <w:rFonts w:ascii="Times New Roman" w:hAnsi="Times New Roman" w:cs="Times New Roman"/>
+          <w:sz w:val="28"/>
+          <w:szCs w:val="28"/>
+        </w:rPr>
+        <w:t xml:space="preserve">), no endereço indicado pelo sinal de entrada </w:t>
+      </w:r>
+      <w:r>
+        <w:rPr>
+          <w:rFonts w:ascii="Times New Roman" w:hAnsi="Times New Roman" w:cs="Times New Roman"/>
+          <w:b/>
+          <w:bCs/>
+          <w:i/>
+          <w:iCs/>
+          <w:sz w:val="28"/>
+          <w:szCs w:val="28"/>
+        </w:rPr>
         <w:t>Constante</w:t>
       </w:r>
       <w:r>
@@ -870,55 +687,2438 @@
           <w:sz w:val="28"/>
           <w:szCs w:val="28"/>
         </w:rPr>
+        <w:t>, de 8 bits</w:t>
+      </w:r>
+      <w:r>
+        <w:rPr>
+          <w:rFonts w:ascii="Times New Roman" w:hAnsi="Times New Roman" w:cs="Times New Roman"/>
+          <w:sz w:val="28"/>
+          <w:szCs w:val="28"/>
+        </w:rPr>
+        <w:t xml:space="preserve">. Quando o sinal </w:t>
+      </w:r>
+      <w:r>
+        <w:rPr>
+          <w:rFonts w:ascii="Times New Roman" w:hAnsi="Times New Roman" w:cs="Times New Roman"/>
+          <w:b/>
+          <w:bCs/>
+          <w:i/>
+          <w:iCs/>
+          <w:sz w:val="28"/>
+          <w:szCs w:val="28"/>
+        </w:rPr>
+        <w:t>WR</w:t>
+      </w:r>
+      <w:r>
+        <w:rPr>
+          <w:rFonts w:ascii="Times New Roman" w:hAnsi="Times New Roman" w:cs="Times New Roman"/>
+          <w:b/>
+          <w:bCs/>
+          <w:i/>
+          <w:iCs/>
+          <w:sz w:val="28"/>
+          <w:szCs w:val="28"/>
+        </w:rPr>
+        <w:t xml:space="preserve"> </w:t>
+      </w:r>
+      <w:r>
+        <w:rPr>
+          <w:rFonts w:ascii="Times New Roman" w:hAnsi="Times New Roman" w:cs="Times New Roman"/>
+          <w:sz w:val="28"/>
+          <w:szCs w:val="28"/>
+        </w:rPr>
+        <w:t xml:space="preserve">está a ‘0’ é feita a </w:t>
+      </w:r>
+      <w:r>
+        <w:rPr>
+          <w:rFonts w:ascii="Times New Roman" w:hAnsi="Times New Roman" w:cs="Times New Roman"/>
+          <w:sz w:val="28"/>
+          <w:szCs w:val="28"/>
+        </w:rPr>
+        <w:lastRenderedPageBreak/>
+        <w:t xml:space="preserve">leitura dos dados, na posição de memória indicada por </w:t>
+      </w:r>
+      <w:r>
+        <w:rPr>
+          <w:rFonts w:ascii="Times New Roman" w:hAnsi="Times New Roman" w:cs="Times New Roman"/>
+          <w:b/>
+          <w:bCs/>
+          <w:i/>
+          <w:iCs/>
+          <w:sz w:val="28"/>
+          <w:szCs w:val="28"/>
+        </w:rPr>
+        <w:t>Constante</w:t>
+      </w:r>
+      <w:r>
+        <w:rPr>
+          <w:rFonts w:ascii="Times New Roman" w:hAnsi="Times New Roman" w:cs="Times New Roman"/>
+          <w:sz w:val="28"/>
+          <w:szCs w:val="28"/>
+        </w:rPr>
+        <w:t xml:space="preserve"> e o valor lido é atribuído ao sinal de saída </w:t>
+      </w:r>
+      <w:r>
+        <w:rPr>
+          <w:rFonts w:ascii="Times New Roman" w:hAnsi="Times New Roman" w:cs="Times New Roman"/>
+          <w:b/>
+          <w:bCs/>
+          <w:i/>
+          <w:iCs/>
+          <w:sz w:val="28"/>
+          <w:szCs w:val="28"/>
+        </w:rPr>
+        <w:t>Dados_M</w:t>
+      </w:r>
+      <w:r>
+        <w:rPr>
+          <w:rFonts w:ascii="Times New Roman" w:hAnsi="Times New Roman" w:cs="Times New Roman"/>
+          <w:sz w:val="28"/>
+          <w:szCs w:val="28"/>
+        </w:rPr>
         <w:t>, de 8 bits.</w:t>
       </w:r>
+    </w:p>
+    <w:p>
+      <w:pPr>
+        <w:rPr>
+          <w:rFonts w:ascii="Times New Roman" w:hAnsi="Times New Roman" w:cs="Times New Roman"/>
+          <w:sz w:val="28"/>
+          <w:szCs w:val="28"/>
+        </w:rPr>
+      </w:pPr>
+    </w:p>
+    <w:p>
+      <w:pPr>
+        <w:pStyle w:val="PargrafodaLista"/>
+        <w:numPr>
+          <w:ilvl w:val="2"/>
+          <w:numId w:val="1"/>
+        </w:numPr>
+        <w:rPr>
+          <w:rFonts w:ascii="Times New Roman" w:hAnsi="Times New Roman" w:cs="Times New Roman"/>
+          <w:b/>
+          <w:bCs/>
+          <w:sz w:val="28"/>
+          <w:szCs w:val="28"/>
+        </w:rPr>
+      </w:pPr>
+      <w:r>
+        <w:rPr>
+          <w:rFonts w:ascii="Times New Roman" w:hAnsi="Times New Roman" w:cs="Times New Roman"/>
+          <w:b/>
+          <w:bCs/>
+          <w:sz w:val="28"/>
+          <w:szCs w:val="28"/>
+        </w:rPr>
+        <w:t>Memória de Instruções</w:t>
+      </w:r>
+    </w:p>
+    <w:p>
+      <w:pPr>
+        <w:jc w:val="both"/>
+        <w:rPr>
+          <w:rFonts w:ascii="Times New Roman" w:hAnsi="Times New Roman" w:cs="Times New Roman"/>
+          <w:sz w:val="28"/>
+          <w:szCs w:val="28"/>
+        </w:rPr>
+      </w:pPr>
+      <w:r>
+        <w:rPr>
+          <w:rFonts w:ascii="Times New Roman" w:hAnsi="Times New Roman" w:cs="Times New Roman"/>
+          <w:sz w:val="28"/>
+          <w:szCs w:val="28"/>
+        </w:rPr>
+        <w:t xml:space="preserve">É neste módulo que ficam armazenas as instruções do programa a ser executado. Apresenta uma dimensão de 14 bits, onde o endereço da instrução é determinado pelo sinal </w:t>
+      </w:r>
+      <w:r>
+        <w:rPr>
+          <w:rFonts w:ascii="Times New Roman" w:hAnsi="Times New Roman" w:cs="Times New Roman"/>
+          <w:b/>
+          <w:bCs/>
+          <w:i/>
+          <w:iCs/>
+          <w:sz w:val="28"/>
+          <w:szCs w:val="28"/>
+        </w:rPr>
+        <w:t>Endereço</w:t>
+      </w:r>
+      <w:r>
+        <w:rPr>
+          <w:rFonts w:ascii="Times New Roman" w:hAnsi="Times New Roman" w:cs="Times New Roman"/>
+          <w:sz w:val="28"/>
+          <w:szCs w:val="28"/>
+        </w:rPr>
+        <w:t xml:space="preserve">, de 8 bits, e à saída é disponibilizado o </w:t>
+      </w:r>
+      <w:r>
+        <w:rPr>
+          <w:rFonts w:ascii="Times New Roman" w:hAnsi="Times New Roman" w:cs="Times New Roman"/>
+          <w:b/>
+          <w:bCs/>
+          <w:i/>
+          <w:iCs/>
+          <w:sz w:val="28"/>
+          <w:szCs w:val="28"/>
+        </w:rPr>
+        <w:t>opcode</w:t>
+      </w:r>
+      <w:r>
+        <w:rPr>
+          <w:rFonts w:ascii="Times New Roman" w:hAnsi="Times New Roman" w:cs="Times New Roman"/>
+          <w:sz w:val="28"/>
+          <w:szCs w:val="28"/>
+        </w:rPr>
+        <w:t xml:space="preserve">, de 5 bits, o sinal </w:t>
+      </w:r>
+      <w:r>
+        <w:rPr>
+          <w:rFonts w:ascii="Times New Roman" w:hAnsi="Times New Roman" w:cs="Times New Roman"/>
+          <w:b/>
+          <w:bCs/>
+          <w:i/>
+          <w:iCs/>
+          <w:sz w:val="28"/>
+          <w:szCs w:val="28"/>
+        </w:rPr>
+        <w:t>SEL_R</w:t>
+      </w:r>
+      <w:r>
+        <w:rPr>
+          <w:rFonts w:ascii="Times New Roman" w:hAnsi="Times New Roman" w:cs="Times New Roman"/>
+          <w:sz w:val="28"/>
+          <w:szCs w:val="28"/>
+        </w:rPr>
+        <w:t xml:space="preserve">, de 1 bit, e o sinal </w:t>
+      </w:r>
+      <w:r>
+        <w:rPr>
+          <w:rFonts w:ascii="Times New Roman" w:hAnsi="Times New Roman" w:cs="Times New Roman"/>
+          <w:b/>
+          <w:bCs/>
+          <w:i/>
+          <w:iCs/>
+          <w:sz w:val="28"/>
+          <w:szCs w:val="28"/>
+        </w:rPr>
+        <w:t>Constante</w:t>
+      </w:r>
+      <w:r>
+        <w:rPr>
+          <w:rFonts w:ascii="Times New Roman" w:hAnsi="Times New Roman" w:cs="Times New Roman"/>
+          <w:sz w:val="28"/>
+          <w:szCs w:val="28"/>
+        </w:rPr>
+        <w:t>, de 8 bits.</w:t>
+      </w:r>
+    </w:p>
+    <w:p>
+      <w:pPr>
+        <w:rPr>
+          <w:rFonts w:ascii="Times New Roman" w:hAnsi="Times New Roman" w:cs="Times New Roman"/>
+          <w:sz w:val="28"/>
+          <w:szCs w:val="28"/>
+        </w:rPr>
+      </w:pPr>
+    </w:p>
+    <w:p>
+      <w:pPr>
+        <w:pStyle w:val="PargrafodaLista"/>
+        <w:numPr>
+          <w:ilvl w:val="2"/>
+          <w:numId w:val="1"/>
+        </w:numPr>
+        <w:rPr>
+          <w:rFonts w:ascii="Times New Roman" w:hAnsi="Times New Roman" w:cs="Times New Roman"/>
+          <w:b/>
+          <w:bCs/>
+          <w:sz w:val="28"/>
+          <w:szCs w:val="28"/>
+        </w:rPr>
+      </w:pPr>
+      <w:r>
+        <w:rPr>
+          <w:rFonts w:ascii="Times New Roman" w:hAnsi="Times New Roman" w:cs="Times New Roman"/>
+          <w:b/>
+          <w:bCs/>
+          <w:sz w:val="28"/>
+          <w:szCs w:val="28"/>
+        </w:rPr>
+        <w:t>Processador</w:t>
+      </w:r>
+    </w:p>
+    <w:p>
+      <w:pPr>
+        <w:pStyle w:val="PargrafodaLista"/>
+        <w:ind w:left="1571"/>
+        <w:rPr>
+          <w:rFonts w:ascii="Times New Roman" w:hAnsi="Times New Roman" w:cs="Times New Roman"/>
+          <w:b/>
+          <w:bCs/>
+          <w:sz w:val="28"/>
+          <w:szCs w:val="28"/>
+        </w:rPr>
+      </w:pPr>
+    </w:p>
+    <w:p>
+      <w:pPr>
+        <w:pStyle w:val="PargrafodaLista"/>
+        <w:numPr>
+          <w:ilvl w:val="3"/>
+          <w:numId w:val="1"/>
+        </w:numPr>
+        <w:rPr>
+          <w:rFonts w:ascii="Times New Roman" w:hAnsi="Times New Roman" w:cs="Times New Roman"/>
+          <w:b/>
+          <w:bCs/>
+          <w:sz w:val="28"/>
+          <w:szCs w:val="28"/>
+        </w:rPr>
+      </w:pPr>
+      <w:r>
+        <w:rPr>
+          <w:rFonts w:ascii="Times New Roman" w:hAnsi="Times New Roman" w:cs="Times New Roman"/>
+          <w:b/>
+          <w:bCs/>
+          <w:sz w:val="28"/>
+          <w:szCs w:val="28"/>
+        </w:rPr>
+        <w:t>Periférico de Entrada</w:t>
+      </w:r>
+    </w:p>
+    <w:p>
+      <w:pPr>
+        <w:jc w:val="both"/>
+        <w:rPr>
+          <w:rFonts w:ascii="Times New Roman" w:hAnsi="Times New Roman" w:cs="Times New Roman"/>
+          <w:sz w:val="28"/>
+          <w:szCs w:val="28"/>
+        </w:rPr>
+      </w:pPr>
+      <w:r>
+        <w:rPr>
+          <w:rFonts w:ascii="Times New Roman" w:hAnsi="Times New Roman" w:cs="Times New Roman"/>
+          <w:sz w:val="28"/>
+          <w:szCs w:val="28"/>
+        </w:rPr>
+        <w:t xml:space="preserve">É neste módulo </w:t>
+      </w:r>
+      <w:r>
+        <w:rPr>
+          <w:rFonts w:ascii="Times New Roman" w:hAnsi="Times New Roman" w:cs="Times New Roman"/>
+          <w:sz w:val="28"/>
+          <w:szCs w:val="28"/>
+        </w:rPr>
+        <w:t>que é feita a comunicação do processador com o exterior, permitindo ao utilizador inserir dados para posteriormente serem realizadas operações com os mesmos.</w:t>
+      </w:r>
+      <w:r>
+        <w:rPr>
+          <w:rFonts w:ascii="Times New Roman" w:hAnsi="Times New Roman" w:cs="Times New Roman"/>
+          <w:sz w:val="28"/>
+          <w:szCs w:val="28"/>
+        </w:rPr>
+        <w:t xml:space="preserve"> Alguns exemplos deste tipo de periféricos são o teclado e o rato.</w:t>
+      </w:r>
+      <w:r>
+        <w:rPr>
+          <w:rFonts w:ascii="Times New Roman" w:hAnsi="Times New Roman" w:cs="Times New Roman"/>
+          <w:sz w:val="28"/>
+          <w:szCs w:val="28"/>
+        </w:rPr>
+        <w:t xml:space="preserve"> </w:t>
+      </w:r>
+    </w:p>
+    <w:p>
+      <w:pPr>
+        <w:jc w:val="both"/>
+        <w:rPr>
+          <w:rFonts w:ascii="Times New Roman" w:eastAsiaTheme="minorEastAsia" w:hAnsi="Times New Roman" w:cs="Times New Roman"/>
+          <w:sz w:val="28"/>
+          <w:szCs w:val="28"/>
+        </w:rPr>
+      </w:pPr>
+      <w:r>
+        <w:rPr>
+          <w:rFonts w:ascii="Times New Roman" w:hAnsi="Times New Roman" w:cs="Times New Roman"/>
+          <w:sz w:val="28"/>
+          <w:szCs w:val="28"/>
+        </w:rPr>
+        <w:t xml:space="preserve">Este módulo é controlado pelo sinal </w:t>
+      </w:r>
+      <m:oMath>
+        <m:acc>
+          <m:accPr>
+            <m:chr m:val="̅"/>
+            <m:ctrlPr>
+              <w:rPr>
+                <w:rFonts w:ascii="Cambria Math" w:hAnsi="Cambria Math" w:cs="Times New Roman"/>
+                <w:b/>
+                <w:bCs/>
+                <w:i/>
+                <w:sz w:val="28"/>
+                <w:szCs w:val="28"/>
+              </w:rPr>
+            </m:ctrlPr>
+          </m:accPr>
+          <m:e>
+            <m:r>
+              <m:rPr>
+                <m:sty m:val="bi"/>
+              </m:rPr>
+              <w:rPr>
+                <w:rFonts w:ascii="Cambria Math" w:hAnsi="Cambria Math" w:cs="Times New Roman"/>
+                <w:sz w:val="28"/>
+                <w:szCs w:val="28"/>
+              </w:rPr>
+              <m:t>ESCR_P</m:t>
+            </m:r>
+          </m:e>
+        </m:acc>
+      </m:oMath>
+      <w:r>
+        <w:rPr>
+          <w:rFonts w:ascii="Times New Roman" w:eastAsiaTheme="minorEastAsia" w:hAnsi="Times New Roman" w:cs="Times New Roman"/>
+          <w:sz w:val="28"/>
+          <w:szCs w:val="28"/>
+        </w:rPr>
+        <w:t xml:space="preserve">, de 1 bit, que quando está a ‘1’ é feita uma leitura dos dados de entrada, </w:t>
+      </w:r>
+      <w:r>
+        <w:rPr>
+          <w:rFonts w:ascii="Times New Roman" w:eastAsiaTheme="minorEastAsia" w:hAnsi="Times New Roman" w:cs="Times New Roman"/>
+          <w:b/>
+          <w:bCs/>
+          <w:i/>
+          <w:iCs/>
+          <w:sz w:val="28"/>
+          <w:szCs w:val="28"/>
+        </w:rPr>
+        <w:t>PIN</w:t>
+      </w:r>
+      <w:r>
+        <w:rPr>
+          <w:rFonts w:ascii="Times New Roman" w:eastAsiaTheme="minorEastAsia" w:hAnsi="Times New Roman" w:cs="Times New Roman"/>
+          <w:sz w:val="28"/>
+          <w:szCs w:val="28"/>
+        </w:rPr>
+        <w:t xml:space="preserve">, de 8 bits, colocando-os na saída do periférico, </w:t>
+      </w:r>
+      <w:r>
+        <w:rPr>
+          <w:rFonts w:ascii="Times New Roman" w:eastAsiaTheme="minorEastAsia" w:hAnsi="Times New Roman" w:cs="Times New Roman"/>
+          <w:b/>
+          <w:bCs/>
+          <w:i/>
+          <w:iCs/>
+          <w:sz w:val="28"/>
+          <w:szCs w:val="28"/>
+        </w:rPr>
+        <w:t>Dados_IN</w:t>
+      </w:r>
+      <w:r>
+        <w:rPr>
+          <w:rFonts w:ascii="Times New Roman" w:eastAsiaTheme="minorEastAsia" w:hAnsi="Times New Roman" w:cs="Times New Roman"/>
+          <w:sz w:val="28"/>
+          <w:szCs w:val="28"/>
+        </w:rPr>
+        <w:t>, de 8 bits.</w:t>
+      </w:r>
+    </w:p>
+    <w:p>
+      <w:pPr>
+        <w:rPr>
+          <w:rFonts w:ascii="Times New Roman" w:eastAsiaTheme="minorEastAsia" w:hAnsi="Times New Roman" w:cs="Times New Roman"/>
+          <w:sz w:val="28"/>
+          <w:szCs w:val="28"/>
+        </w:rPr>
+      </w:pPr>
+    </w:p>
+    <w:p>
+      <w:pPr>
+        <w:pStyle w:val="PargrafodaLista"/>
+        <w:numPr>
+          <w:ilvl w:val="3"/>
+          <w:numId w:val="1"/>
+        </w:numPr>
+        <w:rPr>
+          <w:rFonts w:ascii="Times New Roman" w:hAnsi="Times New Roman" w:cs="Times New Roman"/>
+          <w:b/>
+          <w:bCs/>
+          <w:sz w:val="28"/>
+          <w:szCs w:val="28"/>
+        </w:rPr>
+      </w:pPr>
+      <w:r>
+        <w:rPr>
+          <w:rFonts w:ascii="Times New Roman" w:hAnsi="Times New Roman" w:cs="Times New Roman"/>
+          <w:b/>
+          <w:bCs/>
+          <w:sz w:val="28"/>
+          <w:szCs w:val="28"/>
+        </w:rPr>
+        <w:t>Periférico de Saída</w:t>
+      </w:r>
+    </w:p>
+    <w:p>
+      <w:pPr>
+        <w:jc w:val="both"/>
+        <w:rPr>
+          <w:rFonts w:ascii="Times New Roman" w:hAnsi="Times New Roman" w:cs="Times New Roman"/>
+          <w:sz w:val="28"/>
+          <w:szCs w:val="28"/>
+        </w:rPr>
+      </w:pPr>
+      <w:r>
+        <w:rPr>
+          <w:rFonts w:ascii="Times New Roman" w:hAnsi="Times New Roman" w:cs="Times New Roman"/>
+          <w:sz w:val="28"/>
+          <w:szCs w:val="28"/>
+        </w:rPr>
+        <w:t>Este módulo permite que o utilizador veja o</w:t>
+      </w:r>
+      <w:r>
+        <w:rPr>
+          <w:rFonts w:ascii="Times New Roman" w:hAnsi="Times New Roman" w:cs="Times New Roman"/>
+          <w:sz w:val="28"/>
+          <w:szCs w:val="28"/>
+        </w:rPr>
+        <w:t xml:space="preserve">s dados e informações </w:t>
+      </w:r>
+      <w:r>
+        <w:rPr>
+          <w:rFonts w:ascii="Times New Roman" w:hAnsi="Times New Roman" w:cs="Times New Roman"/>
+          <w:sz w:val="28"/>
+          <w:szCs w:val="28"/>
+        </w:rPr>
+        <w:t>processado</w:t>
+      </w:r>
+      <w:r>
+        <w:rPr>
+          <w:rFonts w:ascii="Times New Roman" w:hAnsi="Times New Roman" w:cs="Times New Roman"/>
+          <w:sz w:val="28"/>
+          <w:szCs w:val="28"/>
+        </w:rPr>
+        <w:t>s pelo computador</w:t>
+      </w:r>
+      <w:r>
+        <w:rPr>
+          <w:rFonts w:ascii="Times New Roman" w:hAnsi="Times New Roman" w:cs="Times New Roman"/>
+          <w:sz w:val="28"/>
+          <w:szCs w:val="28"/>
+        </w:rPr>
+        <w:t>.</w:t>
+      </w:r>
+      <w:r>
+        <w:rPr>
+          <w:rFonts w:ascii="Times New Roman" w:hAnsi="Times New Roman" w:cs="Times New Roman"/>
+          <w:sz w:val="28"/>
+          <w:szCs w:val="28"/>
+        </w:rPr>
+        <w:t xml:space="preserve"> Alguns exemplos deste tipo de periféricos são o monitor, a impressora e colunas de som. </w:t>
+      </w:r>
+    </w:p>
+    <w:p>
+      <w:pPr>
+        <w:jc w:val="both"/>
+        <w:rPr>
+          <w:rFonts w:ascii="Times New Roman" w:hAnsi="Times New Roman" w:cs="Times New Roman"/>
+          <w:sz w:val="28"/>
+          <w:szCs w:val="28"/>
+        </w:rPr>
+      </w:pPr>
+      <w:r>
+        <w:rPr>
+          <w:rFonts w:ascii="Times New Roman" w:hAnsi="Times New Roman" w:cs="Times New Roman"/>
+          <w:sz w:val="28"/>
+          <w:szCs w:val="28"/>
+        </w:rPr>
+        <w:t xml:space="preserve">Este periférico </w:t>
+      </w:r>
+      <w:r>
+        <w:rPr>
+          <w:rFonts w:ascii="Times New Roman" w:hAnsi="Times New Roman" w:cs="Times New Roman"/>
+          <w:sz w:val="28"/>
+          <w:szCs w:val="28"/>
+        </w:rPr>
+        <w:t xml:space="preserve">é controlado pelo sinal </w:t>
+      </w:r>
+      <w:r>
+        <w:rPr>
+          <w:rFonts w:ascii="Times New Roman" w:hAnsi="Times New Roman" w:cs="Times New Roman"/>
+          <w:b/>
+          <w:bCs/>
+          <w:i/>
+          <w:iCs/>
+          <w:sz w:val="28"/>
+          <w:szCs w:val="28"/>
+        </w:rPr>
+        <w:t>ESCR_P</w:t>
+      </w:r>
+      <w:r>
+        <w:rPr>
+          <w:rFonts w:ascii="Times New Roman" w:hAnsi="Times New Roman" w:cs="Times New Roman"/>
+          <w:sz w:val="28"/>
+          <w:szCs w:val="28"/>
+        </w:rPr>
+        <w:t xml:space="preserve">, de 1 bit, que quando está a ‘1’, na transição ascendente do relógio (clk), escreve no sinal de saída, </w:t>
+      </w:r>
+      <w:r>
+        <w:rPr>
+          <w:rFonts w:ascii="Times New Roman" w:hAnsi="Times New Roman" w:cs="Times New Roman"/>
+          <w:b/>
+          <w:bCs/>
+          <w:i/>
+          <w:iCs/>
+          <w:sz w:val="28"/>
+          <w:szCs w:val="28"/>
+        </w:rPr>
+        <w:t>POUT</w:t>
+      </w:r>
+      <w:r>
+        <w:rPr>
+          <w:rFonts w:ascii="Times New Roman" w:hAnsi="Times New Roman" w:cs="Times New Roman"/>
+          <w:sz w:val="28"/>
+          <w:szCs w:val="28"/>
+        </w:rPr>
+        <w:t xml:space="preserve">, de 8 bits, o valor do sinal à entrada do módulo, </w:t>
+      </w:r>
+      <w:r>
+        <w:rPr>
+          <w:rFonts w:ascii="Times New Roman" w:hAnsi="Times New Roman" w:cs="Times New Roman"/>
+          <w:b/>
+          <w:bCs/>
+          <w:i/>
+          <w:iCs/>
+          <w:sz w:val="28"/>
+          <w:szCs w:val="28"/>
+        </w:rPr>
+        <w:t>Operando1</w:t>
+      </w:r>
+      <w:r>
+        <w:rPr>
+          <w:rFonts w:ascii="Times New Roman" w:hAnsi="Times New Roman" w:cs="Times New Roman"/>
+          <w:sz w:val="28"/>
+          <w:szCs w:val="28"/>
+        </w:rPr>
+        <w:t>, também de 8 bits.</w:t>
+      </w:r>
+    </w:p>
+    <w:p>
+      <w:pPr>
+        <w:rPr>
+          <w:rFonts w:ascii="Times New Roman" w:hAnsi="Times New Roman" w:cs="Times New Roman"/>
+          <w:sz w:val="28"/>
+          <w:szCs w:val="28"/>
+        </w:rPr>
+      </w:pPr>
+    </w:p>
+    <w:p>
+      <w:pPr>
+        <w:rPr>
+          <w:rFonts w:ascii="Times New Roman" w:hAnsi="Times New Roman" w:cs="Times New Roman"/>
+          <w:sz w:val="28"/>
+          <w:szCs w:val="28"/>
+        </w:rPr>
+      </w:pPr>
+    </w:p>
+    <w:p>
+      <w:pPr>
+        <w:rPr>
+          <w:rFonts w:ascii="Times New Roman" w:hAnsi="Times New Roman" w:cs="Times New Roman"/>
+          <w:sz w:val="28"/>
+          <w:szCs w:val="28"/>
+        </w:rPr>
+      </w:pPr>
+    </w:p>
+    <w:p>
+      <w:pPr>
+        <w:rPr>
+          <w:rFonts w:ascii="Times New Roman" w:hAnsi="Times New Roman" w:cs="Times New Roman"/>
+          <w:sz w:val="28"/>
+          <w:szCs w:val="28"/>
+        </w:rPr>
+      </w:pPr>
+    </w:p>
+    <w:p>
+      <w:pPr>
+        <w:pStyle w:val="PargrafodaLista"/>
+        <w:numPr>
+          <w:ilvl w:val="3"/>
+          <w:numId w:val="1"/>
+        </w:numPr>
+        <w:rPr>
+          <w:rFonts w:ascii="Times New Roman" w:hAnsi="Times New Roman" w:cs="Times New Roman"/>
+          <w:b/>
+          <w:bCs/>
+          <w:sz w:val="28"/>
+          <w:szCs w:val="28"/>
+        </w:rPr>
+      </w:pPr>
+      <w:r>
+        <w:rPr>
+          <w:rFonts w:ascii="Times New Roman" w:hAnsi="Times New Roman" w:cs="Times New Roman"/>
+          <w:b/>
+          <w:bCs/>
+          <w:sz w:val="28"/>
+          <w:szCs w:val="28"/>
+        </w:rPr>
+        <w:lastRenderedPageBreak/>
+        <w:t>Multiplexer dos Registos (</w:t>
+      </w:r>
+      <w:proofErr w:type="spellStart"/>
+      <w:r>
+        <w:rPr>
+          <w:rFonts w:ascii="Times New Roman" w:hAnsi="Times New Roman" w:cs="Times New Roman"/>
+          <w:b/>
+          <w:bCs/>
+          <w:sz w:val="28"/>
+          <w:szCs w:val="28"/>
+        </w:rPr>
+        <w:t>Mux</w:t>
+      </w:r>
+      <w:proofErr w:type="spellEnd"/>
+      <w:r>
+        <w:rPr>
+          <w:rFonts w:ascii="Times New Roman" w:hAnsi="Times New Roman" w:cs="Times New Roman"/>
+          <w:b/>
+          <w:bCs/>
+          <w:sz w:val="28"/>
+          <w:szCs w:val="28"/>
+        </w:rPr>
+        <w:t xml:space="preserve"> R)</w:t>
+      </w:r>
+    </w:p>
+    <w:p>
+      <w:pPr>
+        <w:jc w:val="both"/>
+        <w:rPr>
+          <w:rFonts w:ascii="Times New Roman" w:hAnsi="Times New Roman" w:cs="Times New Roman"/>
+          <w:sz w:val="28"/>
+          <w:szCs w:val="28"/>
+        </w:rPr>
+      </w:pPr>
+      <w:r>
+        <w:rPr>
+          <w:rFonts w:ascii="Times New Roman" w:hAnsi="Times New Roman" w:cs="Times New Roman"/>
+          <w:sz w:val="28"/>
+          <w:szCs w:val="28"/>
+        </w:rPr>
+        <w:t>Este módulo é responsável por encaminhar um dos quatro sinais disponíveis, de 8 bits, à sua entrada (</w:t>
+      </w:r>
+      <w:r>
+        <w:rPr>
+          <w:rFonts w:ascii="Times New Roman" w:hAnsi="Times New Roman" w:cs="Times New Roman"/>
+          <w:b/>
+          <w:bCs/>
+          <w:i/>
+          <w:iCs/>
+          <w:sz w:val="28"/>
+          <w:szCs w:val="28"/>
+        </w:rPr>
+        <w:t>Resultado, Dados_IN, Dados_M e Constante</w:t>
+      </w:r>
+      <w:r>
+        <w:rPr>
+          <w:rFonts w:ascii="Times New Roman" w:hAnsi="Times New Roman" w:cs="Times New Roman"/>
+          <w:sz w:val="28"/>
+          <w:szCs w:val="28"/>
+        </w:rPr>
+        <w:t xml:space="preserve">) para apresentar na sua saída, </w:t>
+      </w:r>
+      <w:proofErr w:type="spellStart"/>
+      <w:r>
+        <w:rPr>
+          <w:rFonts w:ascii="Times New Roman" w:hAnsi="Times New Roman" w:cs="Times New Roman"/>
+          <w:b/>
+          <w:bCs/>
+          <w:i/>
+          <w:iCs/>
+          <w:sz w:val="28"/>
+          <w:szCs w:val="28"/>
+        </w:rPr>
+        <w:t>Dados_R</w:t>
+      </w:r>
+      <w:proofErr w:type="spellEnd"/>
+      <w:r>
+        <w:rPr>
+          <w:rFonts w:ascii="Times New Roman" w:hAnsi="Times New Roman" w:cs="Times New Roman"/>
+          <w:sz w:val="28"/>
+          <w:szCs w:val="28"/>
+        </w:rPr>
+        <w:t xml:space="preserve">, de 8 bits. O sinal a encaminhar depende do valor do sinal de entrada </w:t>
+      </w:r>
+      <w:proofErr w:type="spellStart"/>
+      <w:r>
+        <w:rPr>
+          <w:rFonts w:ascii="Times New Roman" w:hAnsi="Times New Roman" w:cs="Times New Roman"/>
+          <w:b/>
+          <w:bCs/>
+          <w:i/>
+          <w:iCs/>
+          <w:sz w:val="28"/>
+          <w:szCs w:val="28"/>
+        </w:rPr>
+        <w:t>SEL_Data</w:t>
+      </w:r>
+      <w:proofErr w:type="spellEnd"/>
+      <w:r>
+        <w:rPr>
+          <w:rFonts w:ascii="Times New Roman" w:hAnsi="Times New Roman" w:cs="Times New Roman"/>
+          <w:sz w:val="28"/>
+          <w:szCs w:val="28"/>
+        </w:rPr>
+        <w:t>, de 2 bits.</w:t>
+      </w:r>
+    </w:p>
+    <w:p>
+      <w:pPr>
+        <w:jc w:val="both"/>
+        <w:rPr>
+          <w:rFonts w:ascii="Times New Roman" w:hAnsi="Times New Roman" w:cs="Times New Roman"/>
+          <w:sz w:val="28"/>
+          <w:szCs w:val="28"/>
+        </w:rPr>
+      </w:pPr>
+    </w:p>
+    <w:tbl>
+      <w:tblPr>
+        <w:tblStyle w:val="TabelacomGrelha"/>
+        <w:tblW w:w="0" w:type="auto"/>
+        <w:tblInd w:w="1583" w:type="dxa"/>
+        <w:tblLook w:val="04A0" w:firstRow="1" w:lastRow="0" w:firstColumn="1" w:lastColumn="0" w:noHBand="0" w:noVBand="1"/>
+      </w:tblPr>
+      <w:tblGrid>
+        <w:gridCol w:w="2654"/>
+        <w:gridCol w:w="2654"/>
+      </w:tblGrid>
+      <w:tr>
+        <w:trPr>
+          <w:trHeight w:val="336"/>
+        </w:trPr>
+        <w:tc>
+          <w:tcPr>
+            <w:tcW w:w="2654" w:type="dxa"/>
+            <w:shd w:val="clear" w:color="auto" w:fill="4472C4" w:themeFill="accent1"/>
+          </w:tcPr>
+          <w:p>
+            <w:pPr>
+              <w:jc w:val="center"/>
+              <w:rPr>
+                <w:rFonts w:ascii="Times New Roman" w:hAnsi="Times New Roman" w:cs="Times New Roman"/>
+                <w:b/>
+                <w:bCs/>
+                <w:color w:val="FFFFFF" w:themeColor="background1"/>
+                <w:sz w:val="24"/>
+                <w:szCs w:val="24"/>
+              </w:rPr>
+            </w:pPr>
+            <w:r>
+              <w:rPr>
+                <w:rFonts w:ascii="Times New Roman" w:hAnsi="Times New Roman" w:cs="Times New Roman"/>
+                <w:b/>
+                <w:bCs/>
+                <w:color w:val="FFFFFF" w:themeColor="background1"/>
+                <w:sz w:val="24"/>
+                <w:szCs w:val="24"/>
+              </w:rPr>
+              <w:t>SEL_DATA</w:t>
+            </w:r>
+          </w:p>
+        </w:tc>
+        <w:tc>
+          <w:tcPr>
+            <w:tcW w:w="2654" w:type="dxa"/>
+            <w:shd w:val="clear" w:color="auto" w:fill="4472C4" w:themeFill="accent1"/>
+          </w:tcPr>
+          <w:p>
+            <w:pPr>
+              <w:jc w:val="center"/>
+              <w:rPr>
+                <w:rFonts w:ascii="Times New Roman" w:hAnsi="Times New Roman" w:cs="Times New Roman"/>
+                <w:b/>
+                <w:bCs/>
+                <w:color w:val="FFFFFF" w:themeColor="background1"/>
+                <w:sz w:val="24"/>
+                <w:szCs w:val="24"/>
+              </w:rPr>
+            </w:pPr>
+            <w:r>
+              <w:rPr>
+                <w:rFonts w:ascii="Times New Roman" w:hAnsi="Times New Roman" w:cs="Times New Roman"/>
+                <w:b/>
+                <w:bCs/>
+                <w:color w:val="FFFFFF" w:themeColor="background1"/>
+                <w:sz w:val="24"/>
+                <w:szCs w:val="24"/>
+              </w:rPr>
+              <w:t>DADOS_R</w:t>
+            </w:r>
+          </w:p>
+        </w:tc>
+      </w:tr>
+      <w:tr>
+        <w:trPr>
+          <w:trHeight w:val="350"/>
+        </w:trPr>
+        <w:tc>
+          <w:tcPr>
+            <w:tcW w:w="2654" w:type="dxa"/>
+          </w:tcPr>
+          <w:p>
+            <w:pPr>
+              <w:jc w:val="center"/>
+              <w:rPr>
+                <w:rFonts w:ascii="Times New Roman" w:hAnsi="Times New Roman" w:cs="Times New Roman"/>
+                <w:sz w:val="24"/>
+                <w:szCs w:val="24"/>
+              </w:rPr>
+            </w:pPr>
+            <w:r>
+              <w:rPr>
+                <w:rFonts w:ascii="Times New Roman" w:hAnsi="Times New Roman" w:cs="Times New Roman"/>
+                <w:sz w:val="24"/>
+                <w:szCs w:val="24"/>
+              </w:rPr>
+              <w:t>00</w:t>
+            </w:r>
+          </w:p>
+        </w:tc>
+        <w:tc>
+          <w:tcPr>
+            <w:tcW w:w="2654" w:type="dxa"/>
+          </w:tcPr>
+          <w:p>
+            <w:pPr>
+              <w:jc w:val="center"/>
+              <w:rPr>
+                <w:rFonts w:ascii="Times New Roman" w:hAnsi="Times New Roman" w:cs="Times New Roman"/>
+                <w:sz w:val="24"/>
+                <w:szCs w:val="24"/>
+              </w:rPr>
+            </w:pPr>
+            <w:r>
+              <w:rPr>
+                <w:rFonts w:ascii="Times New Roman" w:hAnsi="Times New Roman" w:cs="Times New Roman"/>
+                <w:sz w:val="24"/>
+                <w:szCs w:val="24"/>
+              </w:rPr>
+              <w:t>Resultado</w:t>
+            </w:r>
+          </w:p>
+        </w:tc>
+      </w:tr>
+      <w:tr>
+        <w:trPr>
+          <w:trHeight w:val="336"/>
+        </w:trPr>
+        <w:tc>
+          <w:tcPr>
+            <w:tcW w:w="2654" w:type="dxa"/>
+          </w:tcPr>
+          <w:p>
+            <w:pPr>
+              <w:jc w:val="center"/>
+              <w:rPr>
+                <w:rFonts w:ascii="Times New Roman" w:hAnsi="Times New Roman" w:cs="Times New Roman"/>
+                <w:sz w:val="24"/>
+                <w:szCs w:val="24"/>
+              </w:rPr>
+            </w:pPr>
+            <w:r>
+              <w:rPr>
+                <w:rFonts w:ascii="Times New Roman" w:hAnsi="Times New Roman" w:cs="Times New Roman"/>
+                <w:sz w:val="24"/>
+                <w:szCs w:val="24"/>
+              </w:rPr>
+              <w:t>01</w:t>
+            </w:r>
+          </w:p>
+        </w:tc>
+        <w:tc>
+          <w:tcPr>
+            <w:tcW w:w="2654" w:type="dxa"/>
+          </w:tcPr>
+          <w:p>
+            <w:pPr>
+              <w:jc w:val="center"/>
+              <w:rPr>
+                <w:rFonts w:ascii="Times New Roman" w:hAnsi="Times New Roman" w:cs="Times New Roman"/>
+                <w:sz w:val="24"/>
+                <w:szCs w:val="24"/>
+              </w:rPr>
+            </w:pPr>
+            <w:r>
+              <w:rPr>
+                <w:rFonts w:ascii="Times New Roman" w:hAnsi="Times New Roman" w:cs="Times New Roman"/>
+                <w:sz w:val="24"/>
+                <w:szCs w:val="24"/>
+              </w:rPr>
+              <w:t>Dados_IN</w:t>
+            </w:r>
+          </w:p>
+        </w:tc>
+      </w:tr>
+      <w:tr>
+        <w:trPr>
+          <w:trHeight w:val="336"/>
+        </w:trPr>
+        <w:tc>
+          <w:tcPr>
+            <w:tcW w:w="2654" w:type="dxa"/>
+          </w:tcPr>
+          <w:p>
+            <w:pPr>
+              <w:jc w:val="center"/>
+              <w:rPr>
+                <w:rFonts w:ascii="Times New Roman" w:hAnsi="Times New Roman" w:cs="Times New Roman"/>
+                <w:sz w:val="24"/>
+                <w:szCs w:val="24"/>
+              </w:rPr>
+            </w:pPr>
+            <w:r>
+              <w:rPr>
+                <w:rFonts w:ascii="Times New Roman" w:hAnsi="Times New Roman" w:cs="Times New Roman"/>
+                <w:sz w:val="24"/>
+                <w:szCs w:val="24"/>
+              </w:rPr>
+              <w:t>10</w:t>
+            </w:r>
+          </w:p>
+        </w:tc>
+        <w:tc>
+          <w:tcPr>
+            <w:tcW w:w="2654" w:type="dxa"/>
+          </w:tcPr>
+          <w:p>
+            <w:pPr>
+              <w:jc w:val="center"/>
+              <w:rPr>
+                <w:rFonts w:ascii="Times New Roman" w:hAnsi="Times New Roman" w:cs="Times New Roman"/>
+                <w:sz w:val="24"/>
+                <w:szCs w:val="24"/>
+              </w:rPr>
+            </w:pPr>
+            <w:r>
+              <w:rPr>
+                <w:rFonts w:ascii="Times New Roman" w:hAnsi="Times New Roman" w:cs="Times New Roman"/>
+                <w:sz w:val="24"/>
+                <w:szCs w:val="24"/>
+              </w:rPr>
+              <w:t>Dados_M</w:t>
+            </w:r>
+          </w:p>
+        </w:tc>
+      </w:tr>
+      <w:tr>
+        <w:trPr>
+          <w:trHeight w:val="350"/>
+        </w:trPr>
+        <w:tc>
+          <w:tcPr>
+            <w:tcW w:w="2654" w:type="dxa"/>
+          </w:tcPr>
+          <w:p>
+            <w:pPr>
+              <w:jc w:val="center"/>
+              <w:rPr>
+                <w:rFonts w:ascii="Times New Roman" w:hAnsi="Times New Roman" w:cs="Times New Roman"/>
+                <w:sz w:val="24"/>
+                <w:szCs w:val="24"/>
+              </w:rPr>
+            </w:pPr>
+            <w:r>
+              <w:rPr>
+                <w:rFonts w:ascii="Times New Roman" w:hAnsi="Times New Roman" w:cs="Times New Roman"/>
+                <w:sz w:val="24"/>
+                <w:szCs w:val="24"/>
+              </w:rPr>
+              <w:t>11</w:t>
+            </w:r>
+          </w:p>
+        </w:tc>
+        <w:tc>
+          <w:tcPr>
+            <w:tcW w:w="2654" w:type="dxa"/>
+          </w:tcPr>
+          <w:p>
+            <w:pPr>
+              <w:keepNext/>
+              <w:jc w:val="center"/>
+              <w:rPr>
+                <w:rFonts w:ascii="Times New Roman" w:hAnsi="Times New Roman" w:cs="Times New Roman"/>
+                <w:sz w:val="24"/>
+                <w:szCs w:val="24"/>
+              </w:rPr>
+            </w:pPr>
+            <w:r>
+              <w:rPr>
+                <w:rFonts w:ascii="Times New Roman" w:hAnsi="Times New Roman" w:cs="Times New Roman"/>
+                <w:sz w:val="24"/>
+                <w:szCs w:val="24"/>
+              </w:rPr>
+              <w:t>Constante</w:t>
+            </w:r>
+          </w:p>
+        </w:tc>
+      </w:tr>
+    </w:tbl>
+    <w:p>
+      <w:pPr>
+        <w:pStyle w:val="Legenda"/>
+        <w:jc w:val="center"/>
+      </w:pPr>
+      <w:r>
+        <w:t xml:space="preserve">Tabela </w:t>
+      </w:r>
+      <w:fldSimple w:instr=" SEQ Tabela \* ARABIC ">
+        <w:r>
+          <w:rPr>
+            <w:noProof/>
+          </w:rPr>
+          <w:t>1</w:t>
+        </w:r>
+      </w:fldSimple>
+      <w:r>
+        <w:t xml:space="preserve"> Sinal de saída do </w:t>
+      </w:r>
+      <w:proofErr w:type="spellStart"/>
+      <w:r>
+        <w:t>Mux</w:t>
+      </w:r>
+      <w:proofErr w:type="spellEnd"/>
+      <w:r>
+        <w:t xml:space="preserve"> R em função do sinal SEL_DATA.</w:t>
+      </w:r>
+    </w:p>
+    <w:p>
+      <w:pPr>
+        <w:rPr>
+          <w:rFonts w:ascii="Times New Roman" w:hAnsi="Times New Roman" w:cs="Times New Roman"/>
+          <w:b/>
+          <w:bCs/>
+          <w:sz w:val="28"/>
+          <w:szCs w:val="28"/>
+        </w:rPr>
+      </w:pPr>
+    </w:p>
+    <w:p>
+      <w:pPr>
+        <w:pStyle w:val="PargrafodaLista"/>
+        <w:numPr>
+          <w:ilvl w:val="3"/>
+          <w:numId w:val="1"/>
+        </w:numPr>
+        <w:jc w:val="both"/>
+        <w:rPr>
+          <w:rFonts w:ascii="Times New Roman" w:hAnsi="Times New Roman" w:cs="Times New Roman"/>
+          <w:b/>
+          <w:bCs/>
+          <w:sz w:val="28"/>
+          <w:szCs w:val="28"/>
+        </w:rPr>
+      </w:pPr>
+      <w:r>
+        <w:rPr>
+          <w:rFonts w:ascii="Times New Roman" w:hAnsi="Times New Roman" w:cs="Times New Roman"/>
+          <w:b/>
+          <w:bCs/>
+          <w:sz w:val="28"/>
+          <w:szCs w:val="28"/>
+        </w:rPr>
+        <w:t>Registos A e B</w:t>
+      </w:r>
+    </w:p>
+    <w:p>
+      <w:pPr>
+        <w:jc w:val="both"/>
+        <w:rPr>
+          <w:rFonts w:ascii="Times New Roman" w:hAnsi="Times New Roman" w:cs="Times New Roman"/>
+          <w:sz w:val="28"/>
+          <w:szCs w:val="28"/>
+        </w:rPr>
+      </w:pPr>
+      <w:r>
+        <w:rPr>
+          <w:rFonts w:ascii="Times New Roman" w:hAnsi="Times New Roman" w:cs="Times New Roman"/>
+          <w:sz w:val="28"/>
+          <w:szCs w:val="28"/>
+        </w:rPr>
+        <w:t xml:space="preserve">A escrita nos registos A e B é controlada pelo sinal </w:t>
+      </w:r>
+      <w:r>
+        <w:rPr>
+          <w:rFonts w:ascii="Times New Roman" w:hAnsi="Times New Roman" w:cs="Times New Roman"/>
+          <w:b/>
+          <w:bCs/>
+          <w:i/>
+          <w:iCs/>
+          <w:sz w:val="28"/>
+          <w:szCs w:val="28"/>
+        </w:rPr>
+        <w:t>ESCR_R</w:t>
+      </w:r>
+      <w:r>
+        <w:rPr>
+          <w:rFonts w:ascii="Times New Roman" w:hAnsi="Times New Roman" w:cs="Times New Roman"/>
+          <w:sz w:val="28"/>
+          <w:szCs w:val="28"/>
+        </w:rPr>
+        <w:t xml:space="preserve">, de 1 bit. Quando o sinal está a ‘1’ o valor presente no sinal de entrada </w:t>
+      </w:r>
+      <w:proofErr w:type="spellStart"/>
+      <w:r>
+        <w:rPr>
+          <w:rFonts w:ascii="Times New Roman" w:hAnsi="Times New Roman" w:cs="Times New Roman"/>
+          <w:b/>
+          <w:bCs/>
+          <w:i/>
+          <w:iCs/>
+          <w:sz w:val="28"/>
+          <w:szCs w:val="28"/>
+        </w:rPr>
+        <w:t>Dados_R</w:t>
+      </w:r>
+      <w:proofErr w:type="spellEnd"/>
+      <w:r>
+        <w:rPr>
+          <w:rFonts w:ascii="Times New Roman" w:hAnsi="Times New Roman" w:cs="Times New Roman"/>
+          <w:sz w:val="28"/>
+          <w:szCs w:val="28"/>
+        </w:rPr>
+        <w:t xml:space="preserve">, de 8 bits, é guardado no registo especificado pelo sinal </w:t>
+      </w:r>
+      <w:r>
+        <w:rPr>
+          <w:rFonts w:ascii="Times New Roman" w:hAnsi="Times New Roman" w:cs="Times New Roman"/>
+          <w:b/>
+          <w:bCs/>
+          <w:i/>
+          <w:iCs/>
+          <w:sz w:val="28"/>
+          <w:szCs w:val="28"/>
+        </w:rPr>
+        <w:t>SEL_R</w:t>
+      </w:r>
+      <w:r>
+        <w:rPr>
+          <w:rFonts w:ascii="Times New Roman" w:hAnsi="Times New Roman" w:cs="Times New Roman"/>
+          <w:sz w:val="28"/>
+          <w:szCs w:val="28"/>
+        </w:rPr>
+        <w:t>, de 1 bit, na transição ascendente do sinal de relógio (clk).</w:t>
+      </w:r>
+    </w:p>
+    <w:p>
+      <w:pPr>
+        <w:jc w:val="both"/>
+        <w:rPr>
+          <w:rFonts w:ascii="Times New Roman" w:hAnsi="Times New Roman" w:cs="Times New Roman"/>
+          <w:sz w:val="28"/>
+          <w:szCs w:val="28"/>
+        </w:rPr>
+      </w:pPr>
+      <w:r>
+        <w:rPr>
+          <w:rFonts w:ascii="Times New Roman" w:hAnsi="Times New Roman" w:cs="Times New Roman"/>
+          <w:sz w:val="28"/>
+          <w:szCs w:val="28"/>
+        </w:rPr>
+        <w:t xml:space="preserve">Estes registos estão continuamente a efetuas leituras. As saídas </w:t>
+      </w:r>
+      <w:r>
+        <w:rPr>
+          <w:rFonts w:ascii="Times New Roman" w:hAnsi="Times New Roman" w:cs="Times New Roman"/>
+          <w:b/>
+          <w:bCs/>
+          <w:i/>
+          <w:iCs/>
+          <w:sz w:val="28"/>
+          <w:szCs w:val="28"/>
+        </w:rPr>
+        <w:t>Operando1</w:t>
+      </w:r>
+      <w:r>
+        <w:rPr>
+          <w:rFonts w:ascii="Times New Roman" w:hAnsi="Times New Roman" w:cs="Times New Roman"/>
+          <w:sz w:val="28"/>
+          <w:szCs w:val="28"/>
+        </w:rPr>
+        <w:t xml:space="preserve"> e </w:t>
+      </w:r>
+      <w:r>
+        <w:rPr>
+          <w:rFonts w:ascii="Times New Roman" w:hAnsi="Times New Roman" w:cs="Times New Roman"/>
+          <w:b/>
+          <w:bCs/>
+          <w:i/>
+          <w:iCs/>
+          <w:sz w:val="28"/>
+          <w:szCs w:val="28"/>
+        </w:rPr>
+        <w:t>Operando2</w:t>
+      </w:r>
+      <w:r>
+        <w:rPr>
+          <w:rFonts w:ascii="Times New Roman" w:hAnsi="Times New Roman" w:cs="Times New Roman"/>
+          <w:sz w:val="28"/>
+          <w:szCs w:val="28"/>
+        </w:rPr>
+        <w:t>, ambas de 8 bits, apresentam os valores guardados nos registos A e B, respetivamente.</w:t>
+      </w:r>
+    </w:p>
+    <w:p>
+      <w:pPr>
+        <w:jc w:val="both"/>
+        <w:rPr>
+          <w:rFonts w:ascii="Times New Roman" w:hAnsi="Times New Roman" w:cs="Times New Roman"/>
+          <w:sz w:val="28"/>
+          <w:szCs w:val="28"/>
+        </w:rPr>
+      </w:pPr>
+    </w:p>
+    <w:tbl>
+      <w:tblPr>
+        <w:tblStyle w:val="TabelacomGrelha"/>
+        <w:tblW w:w="0" w:type="auto"/>
+        <w:tblInd w:w="1583" w:type="dxa"/>
+        <w:tblLook w:val="04A0" w:firstRow="1" w:lastRow="0" w:firstColumn="1" w:lastColumn="0" w:noHBand="0" w:noVBand="1"/>
+      </w:tblPr>
+      <w:tblGrid>
+        <w:gridCol w:w="2661"/>
+        <w:gridCol w:w="2661"/>
+      </w:tblGrid>
+      <w:tr>
+        <w:trPr>
+          <w:trHeight w:val="290"/>
+        </w:trPr>
+        <w:tc>
+          <w:tcPr>
+            <w:tcW w:w="2661" w:type="dxa"/>
+            <w:shd w:val="clear" w:color="auto" w:fill="4472C4" w:themeFill="accent1"/>
+          </w:tcPr>
+          <w:p>
+            <w:pPr>
+              <w:jc w:val="center"/>
+              <w:rPr>
+                <w:rFonts w:ascii="Times New Roman" w:hAnsi="Times New Roman" w:cs="Times New Roman"/>
+                <w:b/>
+                <w:bCs/>
+                <w:color w:val="FFFFFF" w:themeColor="background1"/>
+                <w:sz w:val="24"/>
+                <w:szCs w:val="24"/>
+              </w:rPr>
+            </w:pPr>
+            <w:r>
+              <w:rPr>
+                <w:rFonts w:ascii="Times New Roman" w:hAnsi="Times New Roman" w:cs="Times New Roman"/>
+                <w:b/>
+                <w:bCs/>
+                <w:color w:val="FFFFFF" w:themeColor="background1"/>
+                <w:sz w:val="24"/>
+                <w:szCs w:val="24"/>
+              </w:rPr>
+              <w:t>SEL_R</w:t>
+            </w:r>
+          </w:p>
+        </w:tc>
+        <w:tc>
+          <w:tcPr>
+            <w:tcW w:w="2661" w:type="dxa"/>
+            <w:shd w:val="clear" w:color="auto" w:fill="4472C4" w:themeFill="accent1"/>
+          </w:tcPr>
+          <w:p>
+            <w:pPr>
+              <w:jc w:val="center"/>
+              <w:rPr>
+                <w:rFonts w:ascii="Times New Roman" w:hAnsi="Times New Roman" w:cs="Times New Roman"/>
+                <w:b/>
+                <w:bCs/>
+                <w:color w:val="FFFFFF" w:themeColor="background1"/>
+                <w:sz w:val="24"/>
+                <w:szCs w:val="24"/>
+              </w:rPr>
+            </w:pPr>
+            <w:r>
+              <w:rPr>
+                <w:rFonts w:ascii="Times New Roman" w:hAnsi="Times New Roman" w:cs="Times New Roman"/>
+                <w:b/>
+                <w:bCs/>
+                <w:color w:val="FFFFFF" w:themeColor="background1"/>
+                <w:sz w:val="24"/>
+                <w:szCs w:val="24"/>
+              </w:rPr>
+              <w:t>Registo a ser escrito</w:t>
+            </w:r>
+          </w:p>
+        </w:tc>
+      </w:tr>
+      <w:tr>
+        <w:trPr>
+          <w:trHeight w:val="302"/>
+        </w:trPr>
+        <w:tc>
+          <w:tcPr>
+            <w:tcW w:w="2661" w:type="dxa"/>
+          </w:tcPr>
+          <w:p>
+            <w:pPr>
+              <w:jc w:val="center"/>
+              <w:rPr>
+                <w:rFonts w:ascii="Times New Roman" w:hAnsi="Times New Roman" w:cs="Times New Roman"/>
+                <w:sz w:val="24"/>
+                <w:szCs w:val="24"/>
+              </w:rPr>
+            </w:pPr>
+            <w:r>
+              <w:rPr>
+                <w:rFonts w:ascii="Times New Roman" w:hAnsi="Times New Roman" w:cs="Times New Roman"/>
+                <w:sz w:val="24"/>
+                <w:szCs w:val="24"/>
+              </w:rPr>
+              <w:t>0</w:t>
+            </w:r>
+          </w:p>
+        </w:tc>
+        <w:tc>
+          <w:tcPr>
+            <w:tcW w:w="2661" w:type="dxa"/>
+          </w:tcPr>
+          <w:p>
+            <w:pPr>
+              <w:jc w:val="center"/>
+              <w:rPr>
+                <w:rFonts w:ascii="Times New Roman" w:hAnsi="Times New Roman" w:cs="Times New Roman"/>
+                <w:sz w:val="24"/>
+                <w:szCs w:val="24"/>
+              </w:rPr>
+            </w:pPr>
+            <w:r>
+              <w:rPr>
+                <w:rFonts w:ascii="Times New Roman" w:hAnsi="Times New Roman" w:cs="Times New Roman"/>
+                <w:sz w:val="24"/>
+                <w:szCs w:val="24"/>
+              </w:rPr>
+              <w:t>Re</w:t>
+            </w:r>
+            <w:r>
+              <w:rPr>
+                <w:rFonts w:ascii="Times New Roman" w:hAnsi="Times New Roman" w:cs="Times New Roman"/>
+                <w:sz w:val="24"/>
+                <w:szCs w:val="24"/>
+              </w:rPr>
+              <w:t>gisto A</w:t>
+            </w:r>
+          </w:p>
+        </w:tc>
+      </w:tr>
+      <w:tr>
+        <w:trPr>
+          <w:trHeight w:val="290"/>
+        </w:trPr>
+        <w:tc>
+          <w:tcPr>
+            <w:tcW w:w="2661" w:type="dxa"/>
+          </w:tcPr>
+          <w:p>
+            <w:pPr>
+              <w:jc w:val="center"/>
+              <w:rPr>
+                <w:rFonts w:ascii="Times New Roman" w:hAnsi="Times New Roman" w:cs="Times New Roman"/>
+                <w:sz w:val="24"/>
+                <w:szCs w:val="24"/>
+              </w:rPr>
+            </w:pPr>
+            <w:r>
+              <w:rPr>
+                <w:rFonts w:ascii="Times New Roman" w:hAnsi="Times New Roman" w:cs="Times New Roman"/>
+                <w:sz w:val="24"/>
+                <w:szCs w:val="24"/>
+              </w:rPr>
+              <w:t>1</w:t>
+            </w:r>
+          </w:p>
+        </w:tc>
+        <w:tc>
+          <w:tcPr>
+            <w:tcW w:w="2661" w:type="dxa"/>
+          </w:tcPr>
+          <w:p>
+            <w:pPr>
+              <w:keepNext/>
+              <w:jc w:val="center"/>
+              <w:rPr>
+                <w:rFonts w:ascii="Times New Roman" w:hAnsi="Times New Roman" w:cs="Times New Roman"/>
+                <w:sz w:val="24"/>
+                <w:szCs w:val="24"/>
+              </w:rPr>
+            </w:pPr>
+            <w:r>
+              <w:rPr>
+                <w:rFonts w:ascii="Times New Roman" w:hAnsi="Times New Roman" w:cs="Times New Roman"/>
+                <w:sz w:val="24"/>
+                <w:szCs w:val="24"/>
+              </w:rPr>
+              <w:t xml:space="preserve">Registo </w:t>
+            </w:r>
+            <w:r>
+              <w:rPr>
+                <w:rFonts w:ascii="Times New Roman" w:hAnsi="Times New Roman" w:cs="Times New Roman"/>
+                <w:sz w:val="24"/>
+                <w:szCs w:val="24"/>
+              </w:rPr>
+              <w:t>B</w:t>
+            </w:r>
+          </w:p>
+        </w:tc>
+      </w:tr>
+    </w:tbl>
+    <w:p>
+      <w:pPr>
+        <w:pStyle w:val="Legenda"/>
+        <w:jc w:val="center"/>
+      </w:pPr>
+      <w:r>
+        <w:t xml:space="preserve">Tabela </w:t>
+      </w:r>
+      <w:fldSimple w:instr=" SEQ Tabela \* ARABIC ">
+        <w:r>
+          <w:rPr>
+            <w:noProof/>
+          </w:rPr>
+          <w:t>2</w:t>
+        </w:r>
+      </w:fldSimple>
+      <w:r>
+        <w:t xml:space="preserve"> Sinal de seleção de escrita nos registos A e B</w:t>
+      </w:r>
+    </w:p>
+    <w:p/>
+    <w:p>
+      <w:pPr>
+        <w:pStyle w:val="PargrafodaLista"/>
+        <w:numPr>
+          <w:ilvl w:val="3"/>
+          <w:numId w:val="1"/>
+        </w:numPr>
+        <w:rPr>
+          <w:rFonts w:ascii="Times New Roman" w:hAnsi="Times New Roman" w:cs="Times New Roman"/>
+          <w:b/>
+          <w:bCs/>
+          <w:sz w:val="28"/>
+          <w:szCs w:val="28"/>
+        </w:rPr>
+      </w:pPr>
+      <w:r>
+        <w:rPr>
+          <w:rFonts w:ascii="Times New Roman" w:hAnsi="Times New Roman" w:cs="Times New Roman"/>
+          <w:b/>
+          <w:bCs/>
+          <w:sz w:val="28"/>
+          <w:szCs w:val="28"/>
+        </w:rPr>
+        <w:t>Unidade</w:t>
+      </w:r>
+      <w:r>
+        <w:rPr>
+          <w:rFonts w:ascii="Times New Roman" w:hAnsi="Times New Roman" w:cs="Times New Roman"/>
+          <w:b/>
+          <w:bCs/>
+          <w:sz w:val="28"/>
+          <w:szCs w:val="28"/>
+        </w:rPr>
+        <w:t xml:space="preserve"> A</w:t>
+      </w:r>
+      <w:r>
+        <w:rPr>
+          <w:rFonts w:ascii="Times New Roman" w:hAnsi="Times New Roman" w:cs="Times New Roman"/>
+          <w:b/>
+          <w:bCs/>
+          <w:sz w:val="28"/>
+          <w:szCs w:val="28"/>
+        </w:rPr>
+        <w:t>ritmética</w:t>
+      </w:r>
+      <w:r>
+        <w:rPr>
+          <w:rFonts w:ascii="Times New Roman" w:hAnsi="Times New Roman" w:cs="Times New Roman"/>
+          <w:b/>
+          <w:bCs/>
+          <w:sz w:val="28"/>
+          <w:szCs w:val="28"/>
+        </w:rPr>
+        <w:t xml:space="preserve"> e Lógica</w:t>
+      </w:r>
+      <w:r>
+        <w:rPr>
+          <w:rFonts w:ascii="Times New Roman" w:hAnsi="Times New Roman" w:cs="Times New Roman"/>
+          <w:b/>
+          <w:bCs/>
+          <w:sz w:val="28"/>
+          <w:szCs w:val="28"/>
+        </w:rPr>
+        <w:t xml:space="preserve"> (ALU)</w:t>
+      </w:r>
+    </w:p>
+    <w:p>
+      <w:pPr>
+        <w:jc w:val="both"/>
+        <w:rPr>
+          <w:rFonts w:ascii="Times New Roman" w:hAnsi="Times New Roman" w:cs="Times New Roman"/>
+          <w:sz w:val="28"/>
+          <w:szCs w:val="28"/>
+        </w:rPr>
+      </w:pPr>
+      <w:r>
+        <w:rPr>
+          <w:rFonts w:ascii="Times New Roman" w:hAnsi="Times New Roman" w:cs="Times New Roman"/>
+          <w:sz w:val="28"/>
+          <w:szCs w:val="28"/>
+        </w:rPr>
+        <w:t xml:space="preserve">Este módulo permite realizar operações aritméticas e lógicas, tal como o nome indica. No caso desta placa-mãe, a unidade aritmética e lógica do processador, é capaz de realizar as operações </w:t>
+      </w:r>
+      <w:r>
+        <w:rPr>
+          <w:rFonts w:ascii="Times New Roman" w:hAnsi="Times New Roman" w:cs="Times New Roman"/>
+          <w:sz w:val="28"/>
+          <w:szCs w:val="28"/>
+        </w:rPr>
+        <w:t>soma, subtração, AND, OR e XOR</w:t>
+      </w:r>
+      <w:r>
+        <w:rPr>
+          <w:rFonts w:ascii="Times New Roman" w:hAnsi="Times New Roman" w:cs="Times New Roman"/>
+          <w:sz w:val="28"/>
+          <w:szCs w:val="28"/>
+        </w:rPr>
+        <w:t xml:space="preserve">, com os sinais de entrada </w:t>
+      </w:r>
+      <w:r>
+        <w:rPr>
+          <w:rFonts w:ascii="Times New Roman" w:hAnsi="Times New Roman" w:cs="Times New Roman"/>
+          <w:b/>
+          <w:bCs/>
+          <w:i/>
+          <w:iCs/>
+          <w:sz w:val="28"/>
+          <w:szCs w:val="28"/>
+        </w:rPr>
+        <w:t>Operando1</w:t>
+      </w:r>
+      <w:r>
+        <w:rPr>
+          <w:rFonts w:ascii="Times New Roman" w:hAnsi="Times New Roman" w:cs="Times New Roman"/>
+          <w:sz w:val="28"/>
+          <w:szCs w:val="28"/>
+        </w:rPr>
+        <w:t xml:space="preserve"> e </w:t>
+      </w:r>
+      <w:r>
+        <w:rPr>
+          <w:rFonts w:ascii="Times New Roman" w:hAnsi="Times New Roman" w:cs="Times New Roman"/>
+          <w:b/>
+          <w:bCs/>
+          <w:i/>
+          <w:iCs/>
+          <w:sz w:val="28"/>
+          <w:szCs w:val="28"/>
+        </w:rPr>
+        <w:t>Operando2</w:t>
+      </w:r>
+      <w:r>
+        <w:rPr>
+          <w:rFonts w:ascii="Times New Roman" w:hAnsi="Times New Roman" w:cs="Times New Roman"/>
+          <w:sz w:val="28"/>
+          <w:szCs w:val="28"/>
+        </w:rPr>
+        <w:t xml:space="preserve">, ambos de 8 bits, que representam números inteiros com sinal. Os sinais de saída da ALU são determinados pelo sinal de seleção </w:t>
+      </w:r>
+      <w:r>
+        <w:rPr>
+          <w:rFonts w:ascii="Times New Roman" w:hAnsi="Times New Roman" w:cs="Times New Roman"/>
+          <w:b/>
+          <w:bCs/>
+          <w:i/>
+          <w:iCs/>
+          <w:sz w:val="28"/>
+          <w:szCs w:val="28"/>
+        </w:rPr>
+        <w:t>SEL_ALU</w:t>
+      </w:r>
+      <w:r>
+        <w:rPr>
+          <w:rFonts w:ascii="Times New Roman" w:hAnsi="Times New Roman" w:cs="Times New Roman"/>
+          <w:sz w:val="28"/>
+          <w:szCs w:val="28"/>
+        </w:rPr>
+        <w:t xml:space="preserve">, de 3 bits, A saída </w:t>
+      </w:r>
+      <w:r>
+        <w:rPr>
+          <w:rFonts w:ascii="Times New Roman" w:hAnsi="Times New Roman" w:cs="Times New Roman"/>
+          <w:b/>
+          <w:bCs/>
+          <w:i/>
+          <w:iCs/>
+          <w:sz w:val="28"/>
+          <w:szCs w:val="28"/>
+        </w:rPr>
+        <w:t>Resultado</w:t>
+      </w:r>
+      <w:r>
+        <w:rPr>
+          <w:rFonts w:ascii="Times New Roman" w:hAnsi="Times New Roman" w:cs="Times New Roman"/>
+          <w:sz w:val="28"/>
+          <w:szCs w:val="28"/>
+        </w:rPr>
+        <w:t xml:space="preserve">, de 8 bits, será atualizada no caso de cada operação e, a saída </w:t>
+      </w:r>
+      <w:r>
+        <w:rPr>
+          <w:rFonts w:ascii="Times New Roman" w:hAnsi="Times New Roman" w:cs="Times New Roman"/>
+          <w:b/>
+          <w:bCs/>
+          <w:i/>
+          <w:iCs/>
+          <w:sz w:val="28"/>
+          <w:szCs w:val="28"/>
+        </w:rPr>
+        <w:t>COMP_RES</w:t>
+      </w:r>
+      <w:r>
+        <w:rPr>
+          <w:rFonts w:ascii="Times New Roman" w:hAnsi="Times New Roman" w:cs="Times New Roman"/>
+          <w:sz w:val="28"/>
+          <w:szCs w:val="28"/>
+        </w:rPr>
+        <w:t xml:space="preserve">, </w:t>
+      </w:r>
+      <w:r>
+        <w:rPr>
+          <w:rFonts w:ascii="Times New Roman" w:hAnsi="Times New Roman" w:cs="Times New Roman"/>
+          <w:sz w:val="28"/>
+          <w:szCs w:val="28"/>
+        </w:rPr>
+        <w:lastRenderedPageBreak/>
+        <w:t>de 5 bits, será atualizada apenas quando é realizada uma comparação, cada um dos seus bits indicando o resultado de uma das cinco comparações</w:t>
+      </w:r>
+      <w:r>
+        <w:rPr>
+          <w:rFonts w:ascii="Times New Roman" w:hAnsi="Times New Roman" w:cs="Times New Roman"/>
+          <w:sz w:val="28"/>
+          <w:szCs w:val="28"/>
+        </w:rPr>
+        <w:t xml:space="preserve"> apresentadas no módulo </w:t>
+      </w:r>
+      <w:r>
+        <w:rPr>
+          <w:rFonts w:ascii="Times New Roman" w:hAnsi="Times New Roman" w:cs="Times New Roman"/>
+          <w:i/>
+          <w:iCs/>
+          <w:sz w:val="28"/>
+          <w:szCs w:val="28"/>
+        </w:rPr>
+        <w:t>Comparação</w:t>
+      </w:r>
+      <w:r>
+        <w:rPr>
+          <w:rFonts w:ascii="Times New Roman" w:hAnsi="Times New Roman" w:cs="Times New Roman"/>
+          <w:sz w:val="28"/>
+          <w:szCs w:val="28"/>
+        </w:rPr>
+        <w:t>.</w:t>
+      </w:r>
+    </w:p>
+    <w:tbl>
+      <w:tblPr>
+        <w:tblStyle w:val="TabelacomGrelha"/>
+        <w:tblW w:w="8740" w:type="dxa"/>
+        <w:tblLook w:val="04A0" w:firstRow="1" w:lastRow="0" w:firstColumn="1" w:lastColumn="0" w:noHBand="0" w:noVBand="1"/>
+      </w:tblPr>
+      <w:tblGrid>
+        <w:gridCol w:w="4370"/>
+        <w:gridCol w:w="4370"/>
+      </w:tblGrid>
+      <w:tr>
+        <w:trPr>
+          <w:trHeight w:val="365"/>
+        </w:trPr>
+        <w:tc>
+          <w:tcPr>
+            <w:tcW w:w="4370" w:type="dxa"/>
+            <w:shd w:val="clear" w:color="auto" w:fill="4472C4" w:themeFill="accent1"/>
+          </w:tcPr>
+          <w:p>
+            <w:pPr>
+              <w:jc w:val="center"/>
+              <w:rPr>
+                <w:rFonts w:ascii="Times New Roman" w:hAnsi="Times New Roman" w:cs="Times New Roman"/>
+                <w:b/>
+                <w:bCs/>
+                <w:color w:val="FFFFFF" w:themeColor="background1"/>
+                <w:sz w:val="24"/>
+                <w:szCs w:val="24"/>
+              </w:rPr>
+            </w:pPr>
+            <w:r>
+              <w:rPr>
+                <w:rFonts w:ascii="Times New Roman" w:hAnsi="Times New Roman" w:cs="Times New Roman"/>
+                <w:b/>
+                <w:bCs/>
+                <w:color w:val="FFFFFF" w:themeColor="background1"/>
+                <w:sz w:val="24"/>
+                <w:szCs w:val="24"/>
+              </w:rPr>
+              <w:t>SEL_ALU</w:t>
+            </w:r>
+          </w:p>
+        </w:tc>
+        <w:tc>
+          <w:tcPr>
+            <w:tcW w:w="4370" w:type="dxa"/>
+            <w:shd w:val="clear" w:color="auto" w:fill="4472C4" w:themeFill="accent1"/>
+          </w:tcPr>
+          <w:p>
+            <w:pPr>
+              <w:jc w:val="center"/>
+              <w:rPr>
+                <w:rFonts w:ascii="Times New Roman" w:hAnsi="Times New Roman" w:cs="Times New Roman"/>
+                <w:b/>
+                <w:bCs/>
+                <w:color w:val="FFFFFF" w:themeColor="background1"/>
+                <w:sz w:val="24"/>
+                <w:szCs w:val="24"/>
+              </w:rPr>
+            </w:pPr>
+            <w:r>
+              <w:rPr>
+                <w:rFonts w:ascii="Times New Roman" w:hAnsi="Times New Roman" w:cs="Times New Roman"/>
+                <w:b/>
+                <w:bCs/>
+                <w:color w:val="FFFFFF" w:themeColor="background1"/>
+                <w:sz w:val="24"/>
+                <w:szCs w:val="24"/>
+              </w:rPr>
+              <w:t>Operação</w:t>
+            </w:r>
+          </w:p>
+        </w:tc>
+      </w:tr>
+      <w:tr>
+        <w:trPr>
+          <w:trHeight w:val="380"/>
+        </w:trPr>
+        <w:tc>
+          <w:tcPr>
+            <w:tcW w:w="4370" w:type="dxa"/>
+          </w:tcPr>
+          <w:p>
+            <w:pPr>
+              <w:jc w:val="center"/>
+              <w:rPr>
+                <w:rFonts w:ascii="Times New Roman" w:hAnsi="Times New Roman" w:cs="Times New Roman"/>
+                <w:sz w:val="24"/>
+                <w:szCs w:val="24"/>
+              </w:rPr>
+            </w:pPr>
+            <w:r>
+              <w:rPr>
+                <w:rFonts w:ascii="Times New Roman" w:hAnsi="Times New Roman" w:cs="Times New Roman"/>
+                <w:sz w:val="24"/>
+                <w:szCs w:val="24"/>
+              </w:rPr>
+              <w:t>000</w:t>
+            </w:r>
+          </w:p>
+        </w:tc>
+        <w:tc>
+          <w:tcPr>
+            <w:tcW w:w="4370" w:type="dxa"/>
+          </w:tcPr>
+          <w:p>
+            <w:pPr>
+              <w:jc w:val="center"/>
+              <w:rPr>
+                <w:rFonts w:ascii="Times New Roman" w:hAnsi="Times New Roman" w:cs="Times New Roman"/>
+                <w:sz w:val="24"/>
+                <w:szCs w:val="24"/>
+              </w:rPr>
+            </w:pPr>
+            <w:r>
+              <w:rPr>
+                <w:rFonts w:ascii="Times New Roman" w:hAnsi="Times New Roman" w:cs="Times New Roman"/>
+                <w:sz w:val="24"/>
+                <w:szCs w:val="24"/>
+              </w:rPr>
+              <w:t xml:space="preserve">Operando1 </w:t>
+            </w:r>
+            <w:r>
+              <w:rPr>
+                <w:rFonts w:ascii="Times New Roman" w:hAnsi="Times New Roman" w:cs="Times New Roman"/>
+                <w:b/>
+                <w:bCs/>
+                <w:sz w:val="24"/>
+                <w:szCs w:val="24"/>
+              </w:rPr>
+              <w:t>+</w:t>
+            </w:r>
+            <w:r>
+              <w:rPr>
+                <w:rFonts w:ascii="Times New Roman" w:hAnsi="Times New Roman" w:cs="Times New Roman"/>
+                <w:sz w:val="24"/>
+                <w:szCs w:val="24"/>
+              </w:rPr>
+              <w:t xml:space="preserve"> Operando2</w:t>
+            </w:r>
+          </w:p>
+        </w:tc>
+      </w:tr>
+      <w:tr>
+        <w:trPr>
+          <w:trHeight w:val="365"/>
+        </w:trPr>
+        <w:tc>
+          <w:tcPr>
+            <w:tcW w:w="4370" w:type="dxa"/>
+          </w:tcPr>
+          <w:p>
+            <w:pPr>
+              <w:jc w:val="center"/>
+              <w:rPr>
+                <w:rFonts w:ascii="Times New Roman" w:hAnsi="Times New Roman" w:cs="Times New Roman"/>
+                <w:sz w:val="24"/>
+                <w:szCs w:val="24"/>
+              </w:rPr>
+            </w:pPr>
+            <w:r>
+              <w:rPr>
+                <w:rFonts w:ascii="Times New Roman" w:hAnsi="Times New Roman" w:cs="Times New Roman"/>
+                <w:sz w:val="24"/>
+                <w:szCs w:val="24"/>
+              </w:rPr>
+              <w:t>001</w:t>
+            </w:r>
+          </w:p>
+        </w:tc>
+        <w:tc>
+          <w:tcPr>
+            <w:tcW w:w="4370" w:type="dxa"/>
+          </w:tcPr>
+          <w:p>
+            <w:pPr>
+              <w:jc w:val="center"/>
+              <w:rPr>
+                <w:rFonts w:ascii="Times New Roman" w:hAnsi="Times New Roman" w:cs="Times New Roman"/>
+                <w:sz w:val="24"/>
+                <w:szCs w:val="24"/>
+              </w:rPr>
+            </w:pPr>
+            <w:r>
+              <w:rPr>
+                <w:rFonts w:ascii="Times New Roman" w:hAnsi="Times New Roman" w:cs="Times New Roman"/>
+                <w:sz w:val="24"/>
+                <w:szCs w:val="24"/>
+              </w:rPr>
+              <w:t xml:space="preserve">Operando1 </w:t>
+            </w:r>
+            <w:r>
+              <w:rPr>
+                <w:rFonts w:ascii="Times New Roman" w:hAnsi="Times New Roman" w:cs="Times New Roman"/>
+                <w:b/>
+                <w:bCs/>
+                <w:sz w:val="24"/>
+                <w:szCs w:val="24"/>
+              </w:rPr>
+              <w:t>–</w:t>
+            </w:r>
+            <w:r>
+              <w:rPr>
+                <w:rFonts w:ascii="Times New Roman" w:hAnsi="Times New Roman" w:cs="Times New Roman"/>
+                <w:sz w:val="24"/>
+                <w:szCs w:val="24"/>
+              </w:rPr>
+              <w:t xml:space="preserve"> Operando2</w:t>
+            </w:r>
+          </w:p>
+        </w:tc>
+      </w:tr>
+      <w:tr>
+        <w:trPr>
+          <w:trHeight w:val="365"/>
+        </w:trPr>
+        <w:tc>
+          <w:tcPr>
+            <w:tcW w:w="4370" w:type="dxa"/>
+          </w:tcPr>
+          <w:p>
+            <w:pPr>
+              <w:jc w:val="center"/>
+              <w:rPr>
+                <w:rFonts w:ascii="Times New Roman" w:hAnsi="Times New Roman" w:cs="Times New Roman"/>
+                <w:sz w:val="24"/>
+                <w:szCs w:val="24"/>
+              </w:rPr>
+            </w:pPr>
+            <w:r>
+              <w:rPr>
+                <w:rFonts w:ascii="Times New Roman" w:hAnsi="Times New Roman" w:cs="Times New Roman"/>
+                <w:sz w:val="24"/>
+                <w:szCs w:val="24"/>
+              </w:rPr>
+              <w:t>010</w:t>
+            </w:r>
+          </w:p>
+        </w:tc>
+        <w:tc>
+          <w:tcPr>
+            <w:tcW w:w="4370" w:type="dxa"/>
+          </w:tcPr>
+          <w:p>
+            <w:pPr>
+              <w:jc w:val="center"/>
+              <w:rPr>
+                <w:rFonts w:ascii="Times New Roman" w:hAnsi="Times New Roman" w:cs="Times New Roman"/>
+                <w:sz w:val="24"/>
+                <w:szCs w:val="24"/>
+              </w:rPr>
+            </w:pPr>
+            <w:r>
+              <w:rPr>
+                <w:rFonts w:ascii="Times New Roman" w:hAnsi="Times New Roman" w:cs="Times New Roman"/>
+                <w:sz w:val="24"/>
+                <w:szCs w:val="24"/>
+              </w:rPr>
+              <w:t xml:space="preserve">Operando1 </w:t>
+            </w:r>
+            <w:r>
+              <w:rPr>
+                <w:rFonts w:ascii="Times New Roman" w:hAnsi="Times New Roman" w:cs="Times New Roman"/>
+                <w:b/>
+                <w:bCs/>
+                <w:sz w:val="24"/>
+                <w:szCs w:val="24"/>
+              </w:rPr>
+              <w:t>AND</w:t>
+            </w:r>
+            <w:r>
+              <w:rPr>
+                <w:rFonts w:ascii="Times New Roman" w:hAnsi="Times New Roman" w:cs="Times New Roman"/>
+                <w:sz w:val="24"/>
+                <w:szCs w:val="24"/>
+              </w:rPr>
+              <w:t xml:space="preserve"> Operando2</w:t>
+            </w:r>
+          </w:p>
+        </w:tc>
+      </w:tr>
+      <w:tr>
+        <w:trPr>
+          <w:trHeight w:val="380"/>
+        </w:trPr>
+        <w:tc>
+          <w:tcPr>
+            <w:tcW w:w="4370" w:type="dxa"/>
+          </w:tcPr>
+          <w:p>
+            <w:pPr>
+              <w:jc w:val="center"/>
+              <w:rPr>
+                <w:rFonts w:ascii="Times New Roman" w:hAnsi="Times New Roman" w:cs="Times New Roman"/>
+                <w:sz w:val="24"/>
+                <w:szCs w:val="24"/>
+              </w:rPr>
+            </w:pPr>
+            <w:r>
+              <w:rPr>
+                <w:rFonts w:ascii="Times New Roman" w:hAnsi="Times New Roman" w:cs="Times New Roman"/>
+                <w:sz w:val="24"/>
+                <w:szCs w:val="24"/>
+              </w:rPr>
+              <w:t>011</w:t>
+            </w:r>
+          </w:p>
+        </w:tc>
+        <w:tc>
+          <w:tcPr>
+            <w:tcW w:w="4370" w:type="dxa"/>
+          </w:tcPr>
+          <w:p>
+            <w:pPr>
+              <w:jc w:val="center"/>
+              <w:rPr>
+                <w:rFonts w:ascii="Times New Roman" w:hAnsi="Times New Roman" w:cs="Times New Roman"/>
+                <w:sz w:val="24"/>
+                <w:szCs w:val="24"/>
+              </w:rPr>
+            </w:pPr>
+            <w:r>
+              <w:rPr>
+                <w:rFonts w:ascii="Times New Roman" w:hAnsi="Times New Roman" w:cs="Times New Roman"/>
+                <w:sz w:val="24"/>
+                <w:szCs w:val="24"/>
+              </w:rPr>
+              <w:t xml:space="preserve">Operando1 </w:t>
+            </w:r>
+            <w:r>
+              <w:rPr>
+                <w:rFonts w:ascii="Times New Roman" w:hAnsi="Times New Roman" w:cs="Times New Roman"/>
+                <w:b/>
+                <w:bCs/>
+                <w:sz w:val="24"/>
+                <w:szCs w:val="24"/>
+              </w:rPr>
+              <w:t>OR</w:t>
+            </w:r>
+            <w:r>
+              <w:rPr>
+                <w:rFonts w:ascii="Times New Roman" w:hAnsi="Times New Roman" w:cs="Times New Roman"/>
+                <w:sz w:val="24"/>
+                <w:szCs w:val="24"/>
+              </w:rPr>
+              <w:t xml:space="preserve"> Operando2</w:t>
+            </w:r>
+          </w:p>
+        </w:tc>
+      </w:tr>
+      <w:tr>
+        <w:trPr>
+          <w:trHeight w:val="365"/>
+        </w:trPr>
+        <w:tc>
+          <w:tcPr>
+            <w:tcW w:w="4370" w:type="dxa"/>
+          </w:tcPr>
+          <w:p>
+            <w:pPr>
+              <w:jc w:val="center"/>
+              <w:rPr>
+                <w:rFonts w:ascii="Times New Roman" w:hAnsi="Times New Roman" w:cs="Times New Roman"/>
+                <w:sz w:val="24"/>
+                <w:szCs w:val="24"/>
+              </w:rPr>
+            </w:pPr>
+            <w:r>
+              <w:rPr>
+                <w:rFonts w:ascii="Times New Roman" w:hAnsi="Times New Roman" w:cs="Times New Roman"/>
+                <w:sz w:val="24"/>
+                <w:szCs w:val="24"/>
+              </w:rPr>
+              <w:t>100</w:t>
+            </w:r>
+          </w:p>
+        </w:tc>
+        <w:tc>
+          <w:tcPr>
+            <w:tcW w:w="4370" w:type="dxa"/>
+          </w:tcPr>
+          <w:p>
+            <w:pPr>
+              <w:jc w:val="center"/>
+              <w:rPr>
+                <w:rFonts w:ascii="Times New Roman" w:hAnsi="Times New Roman" w:cs="Times New Roman"/>
+                <w:sz w:val="24"/>
+                <w:szCs w:val="24"/>
+              </w:rPr>
+            </w:pPr>
+            <w:r>
+              <w:rPr>
+                <w:rFonts w:ascii="Times New Roman" w:hAnsi="Times New Roman" w:cs="Times New Roman"/>
+                <w:sz w:val="24"/>
+                <w:szCs w:val="24"/>
+              </w:rPr>
+              <w:t xml:space="preserve">Operando1 </w:t>
+            </w:r>
+            <w:r>
+              <w:rPr>
+                <w:rFonts w:ascii="Times New Roman" w:hAnsi="Times New Roman" w:cs="Times New Roman"/>
+                <w:b/>
+                <w:bCs/>
+                <w:sz w:val="24"/>
+                <w:szCs w:val="24"/>
+              </w:rPr>
+              <w:t>XOR</w:t>
+            </w:r>
+            <w:r>
+              <w:rPr>
+                <w:rFonts w:ascii="Times New Roman" w:hAnsi="Times New Roman" w:cs="Times New Roman"/>
+                <w:sz w:val="24"/>
+                <w:szCs w:val="24"/>
+              </w:rPr>
+              <w:t xml:space="preserve"> Operando3</w:t>
+            </w:r>
+          </w:p>
+        </w:tc>
+      </w:tr>
+      <w:tr>
+        <w:trPr>
+          <w:trHeight w:val="365"/>
+        </w:trPr>
+        <w:tc>
+          <w:tcPr>
+            <w:tcW w:w="4370" w:type="dxa"/>
+          </w:tcPr>
+          <w:p>
+            <w:pPr>
+              <w:jc w:val="center"/>
+              <w:rPr>
+                <w:rFonts w:ascii="Times New Roman" w:hAnsi="Times New Roman" w:cs="Times New Roman"/>
+                <w:sz w:val="24"/>
+                <w:szCs w:val="24"/>
+              </w:rPr>
+            </w:pPr>
+          </w:p>
+          <w:p>
+            <w:pPr>
+              <w:jc w:val="center"/>
+              <w:rPr>
+                <w:rFonts w:ascii="Times New Roman" w:hAnsi="Times New Roman" w:cs="Times New Roman"/>
+                <w:sz w:val="24"/>
+                <w:szCs w:val="24"/>
+              </w:rPr>
+            </w:pPr>
+          </w:p>
+          <w:p>
+            <w:pPr>
+              <w:jc w:val="center"/>
+              <w:rPr>
+                <w:rFonts w:ascii="Times New Roman" w:hAnsi="Times New Roman" w:cs="Times New Roman"/>
+                <w:sz w:val="24"/>
+                <w:szCs w:val="24"/>
+              </w:rPr>
+            </w:pPr>
+            <w:r>
+              <w:rPr>
+                <w:rFonts w:ascii="Times New Roman" w:hAnsi="Times New Roman" w:cs="Times New Roman"/>
+                <w:sz w:val="24"/>
+                <w:szCs w:val="24"/>
+              </w:rPr>
+              <w:t>101</w:t>
+            </w:r>
+          </w:p>
+        </w:tc>
+        <w:tc>
+          <w:tcPr>
+            <w:tcW w:w="4370" w:type="dxa"/>
+          </w:tcPr>
+          <w:p>
+            <w:pPr>
+              <w:jc w:val="center"/>
+              <w:rPr>
+                <w:rFonts w:ascii="Times New Roman" w:hAnsi="Times New Roman" w:cs="Times New Roman"/>
+                <w:sz w:val="24"/>
+                <w:szCs w:val="24"/>
+              </w:rPr>
+            </w:pPr>
+            <w:r>
+              <w:rPr>
+                <w:rFonts w:ascii="Times New Roman" w:hAnsi="Times New Roman" w:cs="Times New Roman"/>
+                <w:sz w:val="24"/>
+                <w:szCs w:val="24"/>
+              </w:rPr>
+              <w:t>Operando1 &gt; Operando2</w:t>
+            </w:r>
+          </w:p>
+          <w:p>
+            <w:pPr>
+              <w:jc w:val="center"/>
+              <w:rPr>
+                <w:rFonts w:ascii="Times New Roman" w:hAnsi="Times New Roman" w:cs="Times New Roman"/>
+                <w:sz w:val="24"/>
+                <w:szCs w:val="24"/>
+              </w:rPr>
+            </w:pPr>
+            <w:r>
+              <w:rPr>
+                <w:rFonts w:ascii="Times New Roman" w:hAnsi="Times New Roman" w:cs="Times New Roman"/>
+                <w:sz w:val="24"/>
+                <w:szCs w:val="24"/>
+              </w:rPr>
+              <w:t>Operando1 &gt;</w:t>
+            </w:r>
+            <w:r>
+              <w:rPr>
+                <w:rFonts w:ascii="Times New Roman" w:hAnsi="Times New Roman" w:cs="Times New Roman"/>
+                <w:sz w:val="24"/>
+                <w:szCs w:val="24"/>
+              </w:rPr>
+              <w:t>=</w:t>
+            </w:r>
+            <w:r>
+              <w:rPr>
+                <w:rFonts w:ascii="Times New Roman" w:hAnsi="Times New Roman" w:cs="Times New Roman"/>
+                <w:sz w:val="24"/>
+                <w:szCs w:val="24"/>
+              </w:rPr>
+              <w:t xml:space="preserve"> Operando2</w:t>
+            </w:r>
+          </w:p>
+          <w:p>
+            <w:pPr>
+              <w:jc w:val="center"/>
+              <w:rPr>
+                <w:rFonts w:ascii="Times New Roman" w:hAnsi="Times New Roman" w:cs="Times New Roman"/>
+                <w:sz w:val="24"/>
+                <w:szCs w:val="24"/>
+              </w:rPr>
+            </w:pPr>
+            <w:r>
+              <w:rPr>
+                <w:rFonts w:ascii="Times New Roman" w:hAnsi="Times New Roman" w:cs="Times New Roman"/>
+                <w:sz w:val="24"/>
+                <w:szCs w:val="24"/>
+              </w:rPr>
+              <w:t xml:space="preserve">Operando1 </w:t>
+            </w:r>
+            <w:r>
+              <w:rPr>
+                <w:rFonts w:ascii="Times New Roman" w:hAnsi="Times New Roman" w:cs="Times New Roman"/>
+                <w:sz w:val="24"/>
+                <w:szCs w:val="24"/>
+              </w:rPr>
+              <w:t xml:space="preserve">= </w:t>
+            </w:r>
+            <w:r>
+              <w:rPr>
+                <w:rFonts w:ascii="Times New Roman" w:hAnsi="Times New Roman" w:cs="Times New Roman"/>
+                <w:sz w:val="24"/>
+                <w:szCs w:val="24"/>
+              </w:rPr>
+              <w:t>Operando2</w:t>
+            </w:r>
+          </w:p>
+          <w:p>
+            <w:pPr>
+              <w:jc w:val="center"/>
+              <w:rPr>
+                <w:rFonts w:ascii="Times New Roman" w:hAnsi="Times New Roman" w:cs="Times New Roman"/>
+                <w:sz w:val="24"/>
+                <w:szCs w:val="24"/>
+              </w:rPr>
+            </w:pPr>
+            <w:r>
+              <w:rPr>
+                <w:rFonts w:ascii="Times New Roman" w:hAnsi="Times New Roman" w:cs="Times New Roman"/>
+                <w:sz w:val="24"/>
+                <w:szCs w:val="24"/>
+              </w:rPr>
+              <w:t xml:space="preserve">Operando1 </w:t>
+            </w:r>
+            <w:r>
+              <w:rPr>
+                <w:rFonts w:ascii="Times New Roman" w:hAnsi="Times New Roman" w:cs="Times New Roman"/>
+                <w:sz w:val="24"/>
+                <w:szCs w:val="24"/>
+              </w:rPr>
+              <w:t xml:space="preserve">&lt;= </w:t>
+            </w:r>
+            <w:r>
+              <w:rPr>
+                <w:rFonts w:ascii="Times New Roman" w:hAnsi="Times New Roman" w:cs="Times New Roman"/>
+                <w:sz w:val="24"/>
+                <w:szCs w:val="24"/>
+              </w:rPr>
+              <w:t>Operando2</w:t>
+            </w:r>
+          </w:p>
+          <w:p>
+            <w:pPr>
+              <w:keepNext/>
+              <w:jc w:val="center"/>
+              <w:rPr>
+                <w:rFonts w:ascii="Times New Roman" w:hAnsi="Times New Roman" w:cs="Times New Roman"/>
+                <w:sz w:val="24"/>
+                <w:szCs w:val="24"/>
+              </w:rPr>
+            </w:pPr>
+            <w:r>
+              <w:rPr>
+                <w:rFonts w:ascii="Times New Roman" w:hAnsi="Times New Roman" w:cs="Times New Roman"/>
+                <w:sz w:val="24"/>
+                <w:szCs w:val="24"/>
+              </w:rPr>
+              <w:t xml:space="preserve">Operando1 </w:t>
+            </w:r>
+            <w:r>
+              <w:rPr>
+                <w:rFonts w:ascii="Times New Roman" w:hAnsi="Times New Roman" w:cs="Times New Roman"/>
+                <w:sz w:val="24"/>
+                <w:szCs w:val="24"/>
+              </w:rPr>
+              <w:t>&lt;</w:t>
+            </w:r>
+            <w:r>
+              <w:rPr>
+                <w:rFonts w:ascii="Times New Roman" w:hAnsi="Times New Roman" w:cs="Times New Roman"/>
+                <w:sz w:val="24"/>
+                <w:szCs w:val="24"/>
+              </w:rPr>
+              <w:t xml:space="preserve"> Operando2</w:t>
+            </w:r>
+          </w:p>
+        </w:tc>
+      </w:tr>
+    </w:tbl>
+    <w:p>
+      <w:pPr>
+        <w:pStyle w:val="Legenda"/>
+        <w:jc w:val="center"/>
+        <w:rPr>
+          <w:rFonts w:ascii="Times New Roman" w:hAnsi="Times New Roman" w:cs="Times New Roman"/>
+          <w:sz w:val="28"/>
+          <w:szCs w:val="28"/>
+        </w:rPr>
+      </w:pPr>
+      <w:r>
+        <w:t xml:space="preserve">Tabela </w:t>
+      </w:r>
+      <w:fldSimple w:instr=" SEQ Tabela \* ARABIC ">
+        <w:r>
+          <w:rPr>
+            <w:noProof/>
+          </w:rPr>
+          <w:t>3</w:t>
+        </w:r>
+      </w:fldSimple>
+      <w:r>
+        <w:t xml:space="preserve"> Operações da ALU</w:t>
+      </w:r>
+    </w:p>
+    <w:p>
+      <w:pPr>
+        <w:rPr>
+          <w:rFonts w:ascii="Times New Roman" w:hAnsi="Times New Roman" w:cs="Times New Roman"/>
+          <w:sz w:val="28"/>
+          <w:szCs w:val="28"/>
+        </w:rPr>
+      </w:pPr>
+    </w:p>
+    <w:p>
+      <w:pPr>
+        <w:rPr>
+          <w:rFonts w:ascii="Times New Roman" w:hAnsi="Times New Roman" w:cs="Times New Roman"/>
+          <w:sz w:val="28"/>
+          <w:szCs w:val="28"/>
+        </w:rPr>
+      </w:pPr>
+    </w:p>
+    <w:p>
+      <w:pPr>
+        <w:rPr>
+          <w:rFonts w:ascii="Times New Roman" w:hAnsi="Times New Roman" w:cs="Times New Roman"/>
+          <w:sz w:val="28"/>
+          <w:szCs w:val="28"/>
+        </w:rPr>
+      </w:pPr>
+    </w:p>
+    <w:p>
+      <w:pPr>
+        <w:rPr>
+          <w:rFonts w:ascii="Times New Roman" w:hAnsi="Times New Roman" w:cs="Times New Roman"/>
+          <w:sz w:val="28"/>
+          <w:szCs w:val="28"/>
+        </w:rPr>
+      </w:pPr>
       <w:bookmarkStart w:id="0" w:name="_GoBack"/>
       <w:bookmarkEnd w:id="0"/>
-    </w:p>
-    <w:p>
-      <w:pPr>
-        <w:rPr>
-          <w:rFonts w:ascii="Times New Roman" w:hAnsi="Times New Roman" w:cs="Times New Roman"/>
-          <w:sz w:val="28"/>
-          <w:szCs w:val="28"/>
-        </w:rPr>
-      </w:pPr>
-    </w:p>
-    <w:p>
-      <w:pPr>
-        <w:rPr>
-          <w:rFonts w:ascii="Times New Roman" w:hAnsi="Times New Roman" w:cs="Times New Roman"/>
-          <w:sz w:val="28"/>
-          <w:szCs w:val="28"/>
-        </w:rPr>
-      </w:pPr>
-    </w:p>
-    <w:p>
-      <w:pPr>
-        <w:rPr>
-          <w:rFonts w:ascii="Times New Roman" w:hAnsi="Times New Roman" w:cs="Times New Roman"/>
-          <w:sz w:val="28"/>
-          <w:szCs w:val="28"/>
-        </w:rPr>
-      </w:pPr>
-    </w:p>
-    <w:p>
-      <w:pPr>
-        <w:rPr>
-          <w:rFonts w:ascii="Times New Roman" w:hAnsi="Times New Roman" w:cs="Times New Roman"/>
-          <w:sz w:val="28"/>
-          <w:szCs w:val="28"/>
-        </w:rPr>
-      </w:pPr>
-    </w:p>
-    <w:p>
-      <w:pPr>
-        <w:rPr>
-          <w:rFonts w:ascii="Times New Roman" w:hAnsi="Times New Roman" w:cs="Times New Roman"/>
-          <w:sz w:val="28"/>
-          <w:szCs w:val="28"/>
-        </w:rPr>
-      </w:pPr>
     </w:p>
     <w:p>
       <w:pPr>
@@ -988,7 +3188,7 @@
       <w:lvlText w:val="%1.%2.%3.%4."/>
       <w:lvlJc w:val="left"/>
       <w:pPr>
-        <w:ind w:left="1440" w:hanging="1080"/>
+        <w:ind w:left="2640" w:hanging="1080"/>
       </w:pPr>
       <w:rPr>
         <w:rFonts w:hint="default"/>
@@ -1189,6 +3389,7 @@
     <w:lsdException w:name="HTML Sample" w:semiHidden="1" w:unhideWhenUsed="1"/>
     <w:lsdException w:name="HTML Typewriter" w:semiHidden="1" w:unhideWhenUsed="1"/>
     <w:lsdException w:name="HTML Variable" w:semiHidden="1" w:unhideWhenUsed="1"/>
+    <w:lsdException w:name="Normal Table" w:semiHidden="1" w:unhideWhenUsed="1"/>
     <w:lsdException w:name="annotation subject" w:semiHidden="1" w:unhideWhenUsed="1"/>
     <w:lsdException w:name="No List" w:semiHidden="1" w:unhideWhenUsed="1"/>
     <w:lsdException w:name="Outline List 1" w:semiHidden="1" w:unhideWhenUsed="1"/>
@@ -1234,9 +3435,11 @@
     <w:lsdException w:name="Table Subtle 1" w:semiHidden="1" w:unhideWhenUsed="1"/>
     <w:lsdException w:name="Table Subtle 2" w:semiHidden="1" w:unhideWhenUsed="1"/>
     <w:lsdException w:name="Table Web 1" w:semiHidden="1" w:unhideWhenUsed="1"/>
+    <w:lsdException w:name="Table Web 2" w:semiHidden="1" w:unhideWhenUsed="1"/>
     <w:lsdException w:name="Table Web 3" w:semiHidden="1" w:unhideWhenUsed="1"/>
     <w:lsdException w:name="Balloon Text" w:semiHidden="1" w:unhideWhenUsed="1"/>
     <w:lsdException w:name="Table Grid" w:uiPriority="39"/>
+    <w:lsdException w:name="Table Theme" w:semiHidden="1" w:unhideWhenUsed="1"/>
     <w:lsdException w:name="Placeholder Text" w:semiHidden="1"/>
     <w:lsdException w:name="No Spacing" w:uiPriority="1" w:qFormat="1"/>
     <w:lsdException w:name="Light Shading" w:uiPriority="60"/>
@@ -1500,6 +3703,369 @@
       <w:ind w:left="720"/>
       <w:contextualSpacing/>
     </w:pPr>
+  </w:style>
+  <w:style w:type="table" w:styleId="TabelacomGrelha">
+    <w:name w:val="Table Grid"/>
+    <w:basedOn w:val="Tabelanormal"/>
+    <w:uiPriority w:val="39"/>
+    <w:rsid w:val="000C6806"/>
+    <w:pPr>
+      <w:spacing w:after="0" w:line="240" w:lineRule="auto"/>
+    </w:pPr>
+    <w:tblPr>
+      <w:tblBorders>
+        <w:top w:val="single" w:sz="4" w:space="0" w:color="auto"/>
+        <w:left w:val="single" w:sz="4" w:space="0" w:color="auto"/>
+        <w:bottom w:val="single" w:sz="4" w:space="0" w:color="auto"/>
+        <w:right w:val="single" w:sz="4" w:space="0" w:color="auto"/>
+        <w:insideH w:val="single" w:sz="4" w:space="0" w:color="auto"/>
+        <w:insideV w:val="single" w:sz="4" w:space="0" w:color="auto"/>
+      </w:tblBorders>
+    </w:tblPr>
+  </w:style>
+  <w:style w:type="table" w:styleId="TabelaSimples1">
+    <w:name w:val="Plain Table 1"/>
+    <w:basedOn w:val="Tabelanormal"/>
+    <w:uiPriority w:val="41"/>
+    <w:rsid w:val="000C6806"/>
+    <w:pPr>
+      <w:spacing w:after="0" w:line="240" w:lineRule="auto"/>
+    </w:pPr>
+    <w:tblPr>
+      <w:tblStyleRowBandSize w:val="1"/>
+      <w:tblStyleColBandSize w:val="1"/>
+      <w:tblBorders>
+        <w:top w:val="single" w:sz="4" w:space="0" w:color="BFBFBF" w:themeColor="background1" w:themeShade="BF"/>
+        <w:left w:val="single" w:sz="4" w:space="0" w:color="BFBFBF" w:themeColor="background1" w:themeShade="BF"/>
+        <w:bottom w:val="single" w:sz="4" w:space="0" w:color="BFBFBF" w:themeColor="background1" w:themeShade="BF"/>
+        <w:right w:val="single" w:sz="4" w:space="0" w:color="BFBFBF" w:themeColor="background1" w:themeShade="BF"/>
+        <w:insideH w:val="single" w:sz="4" w:space="0" w:color="BFBFBF" w:themeColor="background1" w:themeShade="BF"/>
+        <w:insideV w:val="single" w:sz="4" w:space="0" w:color="BFBFBF" w:themeColor="background1" w:themeShade="BF"/>
+      </w:tblBorders>
+    </w:tblPr>
+    <w:tblStylePr w:type="firstRow">
+      <w:rPr>
+        <w:b/>
+        <w:bCs/>
+      </w:rPr>
+    </w:tblStylePr>
+    <w:tblStylePr w:type="lastRow">
+      <w:rPr>
+        <w:b/>
+        <w:bCs/>
+      </w:rPr>
+      <w:tblPr/>
+      <w:tcPr>
+        <w:tcBorders>
+          <w:top w:val="double" w:sz="4" w:space="0" w:color="BFBFBF" w:themeColor="background1" w:themeShade="BF"/>
+        </w:tcBorders>
+      </w:tcPr>
+    </w:tblStylePr>
+    <w:tblStylePr w:type="firstCol">
+      <w:rPr>
+        <w:b/>
+        <w:bCs/>
+      </w:rPr>
+    </w:tblStylePr>
+    <w:tblStylePr w:type="lastCol">
+      <w:rPr>
+        <w:b/>
+        <w:bCs/>
+      </w:rPr>
+    </w:tblStylePr>
+    <w:tblStylePr w:type="band1Vert">
+      <w:tblPr/>
+      <w:tcPr>
+        <w:shd w:val="clear" w:color="auto" w:fill="F2F2F2" w:themeFill="background1" w:themeFillShade="F2"/>
+      </w:tcPr>
+    </w:tblStylePr>
+    <w:tblStylePr w:type="band1Horz">
+      <w:tblPr/>
+      <w:tcPr>
+        <w:shd w:val="clear" w:color="auto" w:fill="F2F2F2" w:themeFill="background1" w:themeFillShade="F2"/>
+      </w:tcPr>
+    </w:tblStylePr>
+  </w:style>
+  <w:style w:type="table" w:styleId="TabelaSimples3">
+    <w:name w:val="Plain Table 3"/>
+    <w:basedOn w:val="Tabelanormal"/>
+    <w:uiPriority w:val="43"/>
+    <w:rsid w:val="000C6806"/>
+    <w:pPr>
+      <w:spacing w:after="0" w:line="240" w:lineRule="auto"/>
+    </w:pPr>
+    <w:tblPr>
+      <w:tblStyleRowBandSize w:val="1"/>
+      <w:tblStyleColBandSize w:val="1"/>
+    </w:tblPr>
+    <w:tblStylePr w:type="firstRow">
+      <w:rPr>
+        <w:b/>
+        <w:bCs/>
+        <w:caps/>
+      </w:rPr>
+      <w:tblPr/>
+      <w:tcPr>
+        <w:tcBorders>
+          <w:bottom w:val="single" w:sz="4" w:space="0" w:color="7F7F7F" w:themeColor="text1" w:themeTint="80"/>
+        </w:tcBorders>
+      </w:tcPr>
+    </w:tblStylePr>
+    <w:tblStylePr w:type="lastRow">
+      <w:rPr>
+        <w:b/>
+        <w:bCs/>
+        <w:caps/>
+      </w:rPr>
+      <w:tblPr/>
+      <w:tcPr>
+        <w:tcBorders>
+          <w:top w:val="nil"/>
+        </w:tcBorders>
+      </w:tcPr>
+    </w:tblStylePr>
+    <w:tblStylePr w:type="firstCol">
+      <w:rPr>
+        <w:b/>
+        <w:bCs/>
+        <w:caps/>
+      </w:rPr>
+      <w:tblPr/>
+      <w:tcPr>
+        <w:tcBorders>
+          <w:right w:val="single" w:sz="4" w:space="0" w:color="7F7F7F" w:themeColor="text1" w:themeTint="80"/>
+        </w:tcBorders>
+      </w:tcPr>
+    </w:tblStylePr>
+    <w:tblStylePr w:type="lastCol">
+      <w:rPr>
+        <w:b/>
+        <w:bCs/>
+        <w:caps/>
+      </w:rPr>
+      <w:tblPr/>
+      <w:tcPr>
+        <w:tcBorders>
+          <w:left w:val="nil"/>
+        </w:tcBorders>
+      </w:tcPr>
+    </w:tblStylePr>
+    <w:tblStylePr w:type="band1Vert">
+      <w:tblPr/>
+      <w:tcPr>
+        <w:shd w:val="clear" w:color="auto" w:fill="F2F2F2" w:themeFill="background1" w:themeFillShade="F2"/>
+      </w:tcPr>
+    </w:tblStylePr>
+    <w:tblStylePr w:type="band1Horz">
+      <w:tblPr/>
+      <w:tcPr>
+        <w:shd w:val="clear" w:color="auto" w:fill="F2F2F2" w:themeFill="background1" w:themeFillShade="F2"/>
+      </w:tcPr>
+    </w:tblStylePr>
+    <w:tblStylePr w:type="neCell">
+      <w:tblPr/>
+      <w:tcPr>
+        <w:tcBorders>
+          <w:left w:val="nil"/>
+        </w:tcBorders>
+      </w:tcPr>
+    </w:tblStylePr>
+    <w:tblStylePr w:type="nwCell">
+      <w:tblPr/>
+      <w:tcPr>
+        <w:tcBorders>
+          <w:right w:val="nil"/>
+        </w:tcBorders>
+      </w:tcPr>
+    </w:tblStylePr>
+  </w:style>
+  <w:style w:type="table" w:styleId="TabelaSimples4">
+    <w:name w:val="Plain Table 4"/>
+    <w:basedOn w:val="Tabelanormal"/>
+    <w:uiPriority w:val="44"/>
+    <w:rsid w:val="000C6806"/>
+    <w:pPr>
+      <w:spacing w:after="0" w:line="240" w:lineRule="auto"/>
+    </w:pPr>
+    <w:tblPr>
+      <w:tblStyleRowBandSize w:val="1"/>
+      <w:tblStyleColBandSize w:val="1"/>
+    </w:tblPr>
+    <w:tblStylePr w:type="firstRow">
+      <w:rPr>
+        <w:b/>
+        <w:bCs/>
+      </w:rPr>
+    </w:tblStylePr>
+    <w:tblStylePr w:type="lastRow">
+      <w:rPr>
+        <w:b/>
+        <w:bCs/>
+      </w:rPr>
+    </w:tblStylePr>
+    <w:tblStylePr w:type="firstCol">
+      <w:rPr>
+        <w:b/>
+        <w:bCs/>
+      </w:rPr>
+    </w:tblStylePr>
+    <w:tblStylePr w:type="lastCol">
+      <w:rPr>
+        <w:b/>
+        <w:bCs/>
+      </w:rPr>
+    </w:tblStylePr>
+    <w:tblStylePr w:type="band1Vert">
+      <w:tblPr/>
+      <w:tcPr>
+        <w:shd w:val="clear" w:color="auto" w:fill="F2F2F2" w:themeFill="background1" w:themeFillShade="F2"/>
+      </w:tcPr>
+    </w:tblStylePr>
+    <w:tblStylePr w:type="band1Horz">
+      <w:tblPr/>
+      <w:tcPr>
+        <w:shd w:val="clear" w:color="auto" w:fill="F2F2F2" w:themeFill="background1" w:themeFillShade="F2"/>
+      </w:tcPr>
+    </w:tblStylePr>
+  </w:style>
+  <w:style w:type="table" w:styleId="TabelaSimples5">
+    <w:name w:val="Plain Table 5"/>
+    <w:basedOn w:val="Tabelanormal"/>
+    <w:uiPriority w:val="45"/>
+    <w:rsid w:val="000C6806"/>
+    <w:pPr>
+      <w:spacing w:after="0" w:line="240" w:lineRule="auto"/>
+    </w:pPr>
+    <w:tblPr>
+      <w:tblStyleRowBandSize w:val="1"/>
+      <w:tblStyleColBandSize w:val="1"/>
+    </w:tblPr>
+    <w:tblStylePr w:type="firstRow">
+      <w:rPr>
+        <w:rFonts w:asciiTheme="majorHAnsi" w:eastAsiaTheme="majorEastAsia" w:hAnsiTheme="majorHAnsi" w:cstheme="majorBidi"/>
+        <w:i/>
+        <w:iCs/>
+        <w:sz w:val="26"/>
+      </w:rPr>
+      <w:tblPr/>
+      <w:tcPr>
+        <w:tcBorders>
+          <w:bottom w:val="single" w:sz="4" w:space="0" w:color="7F7F7F" w:themeColor="text1" w:themeTint="80"/>
+        </w:tcBorders>
+        <w:shd w:val="clear" w:color="auto" w:fill="FFFFFF" w:themeFill="background1"/>
+      </w:tcPr>
+    </w:tblStylePr>
+    <w:tblStylePr w:type="lastRow">
+      <w:rPr>
+        <w:rFonts w:asciiTheme="majorHAnsi" w:eastAsiaTheme="majorEastAsia" w:hAnsiTheme="majorHAnsi" w:cstheme="majorBidi"/>
+        <w:i/>
+        <w:iCs/>
+        <w:sz w:val="26"/>
+      </w:rPr>
+      <w:tblPr/>
+      <w:tcPr>
+        <w:tcBorders>
+          <w:top w:val="single" w:sz="4" w:space="0" w:color="7F7F7F" w:themeColor="text1" w:themeTint="80"/>
+        </w:tcBorders>
+        <w:shd w:val="clear" w:color="auto" w:fill="FFFFFF" w:themeFill="background1"/>
+      </w:tcPr>
+    </w:tblStylePr>
+    <w:tblStylePr w:type="firstCol">
+      <w:pPr>
+        <w:jc w:val="right"/>
+      </w:pPr>
+      <w:rPr>
+        <w:rFonts w:asciiTheme="majorHAnsi" w:eastAsiaTheme="majorEastAsia" w:hAnsiTheme="majorHAnsi" w:cstheme="majorBidi"/>
+        <w:i/>
+        <w:iCs/>
+        <w:sz w:val="26"/>
+      </w:rPr>
+      <w:tblPr/>
+      <w:tcPr>
+        <w:tcBorders>
+          <w:right w:val="single" w:sz="4" w:space="0" w:color="7F7F7F" w:themeColor="text1" w:themeTint="80"/>
+        </w:tcBorders>
+        <w:shd w:val="clear" w:color="auto" w:fill="FFFFFF" w:themeFill="background1"/>
+      </w:tcPr>
+    </w:tblStylePr>
+    <w:tblStylePr w:type="lastCol">
+      <w:rPr>
+        <w:rFonts w:asciiTheme="majorHAnsi" w:eastAsiaTheme="majorEastAsia" w:hAnsiTheme="majorHAnsi" w:cstheme="majorBidi"/>
+        <w:i/>
+        <w:iCs/>
+        <w:sz w:val="26"/>
+      </w:rPr>
+      <w:tblPr/>
+      <w:tcPr>
+        <w:tcBorders>
+          <w:left w:val="single" w:sz="4" w:space="0" w:color="7F7F7F" w:themeColor="text1" w:themeTint="80"/>
+        </w:tcBorders>
+        <w:shd w:val="clear" w:color="auto" w:fill="FFFFFF" w:themeFill="background1"/>
+      </w:tcPr>
+    </w:tblStylePr>
+    <w:tblStylePr w:type="band1Vert">
+      <w:tblPr/>
+      <w:tcPr>
+        <w:shd w:val="clear" w:color="auto" w:fill="F2F2F2" w:themeFill="background1" w:themeFillShade="F2"/>
+      </w:tcPr>
+    </w:tblStylePr>
+    <w:tblStylePr w:type="band1Horz">
+      <w:tblPr/>
+      <w:tcPr>
+        <w:shd w:val="clear" w:color="auto" w:fill="F2F2F2" w:themeFill="background1" w:themeFillShade="F2"/>
+      </w:tcPr>
+    </w:tblStylePr>
+    <w:tblStylePr w:type="neCell">
+      <w:tblPr/>
+      <w:tcPr>
+        <w:tcBorders>
+          <w:left w:val="nil"/>
+        </w:tcBorders>
+      </w:tcPr>
+    </w:tblStylePr>
+    <w:tblStylePr w:type="nwCell">
+      <w:tblPr/>
+      <w:tcPr>
+        <w:tcBorders>
+          <w:right w:val="nil"/>
+        </w:tcBorders>
+      </w:tcPr>
+    </w:tblStylePr>
+    <w:tblStylePr w:type="seCell">
+      <w:tblPr/>
+      <w:tcPr>
+        <w:tcBorders>
+          <w:left w:val="nil"/>
+        </w:tcBorders>
+      </w:tcPr>
+    </w:tblStylePr>
+    <w:tblStylePr w:type="swCell">
+      <w:tblPr/>
+      <w:tcPr>
+        <w:tcBorders>
+          <w:right w:val="nil"/>
+        </w:tcBorders>
+      </w:tcPr>
+    </w:tblStylePr>
+  </w:style>
+  <w:style w:type="paragraph" w:styleId="Legenda">
+    <w:name w:val="caption"/>
+    <w:basedOn w:val="Normal"/>
+    <w:next w:val="Normal"/>
+    <w:uiPriority w:val="35"/>
+    <w:unhideWhenUsed/>
+    <w:qFormat/>
+    <w:rsid w:val="000C6806"/>
+    <w:pPr>
+      <w:spacing w:after="200" w:line="240" w:lineRule="auto"/>
+    </w:pPr>
+    <w:rPr>
+      <w:i/>
+      <w:iCs/>
+      <w:color w:val="44546A" w:themeColor="text2"/>
+      <w:sz w:val="18"/>
+      <w:szCs w:val="18"/>
+    </w:rPr>
   </w:style>
 </w:styles>
 </file>

</xml_diff>

<commit_message>
Capa e legendas tabelas
</commit_message>
<xml_diff>
--- a/Projeto 1 AC.docx
+++ b/Projeto 1 AC.docx
@@ -10,65 +10,158 @@
           <w:szCs w:val="96"/>
         </w:rPr>
       </w:pPr>
-    </w:p>
-    <w:p>
-      <w:pPr>
-        <w:jc w:val="center"/>
-        <w:rPr>
+      <w:r>
+        <w:rPr>
+          <w:noProof/>
           <w:sz w:val="96"/>
           <w:szCs w:val="96"/>
         </w:rPr>
-      </w:pPr>
+        <w:drawing>
+          <wp:inline distT="0" distB="0" distL="0" distR="0">
+            <wp:extent cx="4852554" cy="1562522"/>
+            <wp:effectExtent l="0" t="0" r="0" b="0"/>
+            <wp:docPr id="4" name="Imagem 4" descr="Uma imagem com sentado, preto, computador&#10;&#10;Descrição gerada automaticamente"/>
+            <wp:cNvGraphicFramePr>
+              <a:graphicFrameLocks xmlns:a="http://schemas.openxmlformats.org/drawingml/2006/main" noChangeAspect="1"/>
+            </wp:cNvGraphicFramePr>
+            <a:graphic xmlns:a="http://schemas.openxmlformats.org/drawingml/2006/main">
+              <a:graphicData uri="http://schemas.openxmlformats.org/drawingml/2006/picture">
+                <pic:pic xmlns:pic="http://schemas.openxmlformats.org/drawingml/2006/picture">
+                  <pic:nvPicPr>
+                    <pic:cNvPr id="4" name="Logo UMa.png"/>
+                    <pic:cNvPicPr/>
+                  </pic:nvPicPr>
+                  <pic:blipFill>
+                    <a:blip r:embed="rId6">
+                      <a:extLst>
+                        <a:ext uri="{28A0092B-C50C-407E-A947-70E740481C1C}">
+                          <a14:useLocalDpi xmlns:a14="http://schemas.microsoft.com/office/drawing/2010/main" val="0"/>
+                        </a:ext>
+                      </a:extLst>
+                    </a:blip>
+                    <a:stretch>
+                      <a:fillRect/>
+                    </a:stretch>
+                  </pic:blipFill>
+                  <pic:spPr>
+                    <a:xfrm>
+                      <a:off x="0" y="0"/>
+                      <a:ext cx="4859447" cy="1564742"/>
+                    </a:xfrm>
+                    <a:prstGeom prst="rect">
+                      <a:avLst/>
+                    </a:prstGeom>
+                  </pic:spPr>
+                </pic:pic>
+              </a:graphicData>
+            </a:graphic>
+          </wp:inline>
+        </w:drawing>
+      </w:r>
     </w:p>
     <w:p>
       <w:pPr>
         <w:jc w:val="center"/>
         <w:rPr>
-          <w:sz w:val="96"/>
-          <w:szCs w:val="96"/>
-        </w:rPr>
-      </w:pPr>
+          <w:rFonts w:ascii="Times New Roman" w:hAnsi="Times New Roman" w:cs="Times New Roman"/>
+          <w:b/>
+          <w:bCs/>
+          <w:sz w:val="36"/>
+          <w:szCs w:val="36"/>
+        </w:rPr>
+      </w:pPr>
+      <w:r>
+        <w:rPr>
+          <w:rFonts w:ascii="Times New Roman" w:hAnsi="Times New Roman" w:cs="Times New Roman"/>
+          <w:b/>
+          <w:bCs/>
+          <w:sz w:val="36"/>
+          <w:szCs w:val="36"/>
+        </w:rPr>
+        <w:t>Faculdade de Ciências Exatas e da Engenhar</w:t>
+      </w:r>
+      <w:bookmarkStart w:id="0" w:name="_GoBack"/>
+      <w:bookmarkEnd w:id="0"/>
+      <w:r>
+        <w:rPr>
+          <w:rFonts w:ascii="Times New Roman" w:hAnsi="Times New Roman" w:cs="Times New Roman"/>
+          <w:b/>
+          <w:bCs/>
+          <w:sz w:val="36"/>
+          <w:szCs w:val="36"/>
+        </w:rPr>
+        <w:t xml:space="preserve">ia </w:t>
+      </w:r>
     </w:p>
     <w:p>
       <w:pPr>
         <w:jc w:val="center"/>
         <w:rPr>
-          <w:sz w:val="96"/>
-          <w:szCs w:val="96"/>
-        </w:rPr>
-      </w:pPr>
+          <w:rFonts w:ascii="Times New Roman" w:hAnsi="Times New Roman" w:cs="Times New Roman"/>
+          <w:b/>
+          <w:bCs/>
+          <w:sz w:val="32"/>
+          <w:szCs w:val="32"/>
+        </w:rPr>
+      </w:pPr>
+      <w:r>
+        <w:rPr>
+          <w:rFonts w:ascii="Times New Roman" w:hAnsi="Times New Roman" w:cs="Times New Roman"/>
+          <w:b/>
+          <w:bCs/>
+          <w:sz w:val="32"/>
+          <w:szCs w:val="32"/>
+        </w:rPr>
+        <w:t xml:space="preserve">2019/2020 </w:t>
+      </w:r>
     </w:p>
     <w:p>
       <w:pPr>
         <w:jc w:val="center"/>
         <w:rPr>
-          <w:sz w:val="96"/>
-          <w:szCs w:val="96"/>
-        </w:rPr>
-      </w:pPr>
-      <w:r>
-        <w:rPr>
-          <w:sz w:val="96"/>
-          <w:szCs w:val="96"/>
-        </w:rPr>
-        <w:t>Projeto 1 AC</w:t>
+          <w:rFonts w:ascii="Times New Roman" w:hAnsi="Times New Roman" w:cs="Times New Roman"/>
+          <w:b/>
+          <w:bCs/>
+          <w:sz w:val="36"/>
+          <w:szCs w:val="36"/>
+        </w:rPr>
+      </w:pPr>
+      <w:r>
+        <w:rPr>
+          <w:rFonts w:ascii="Times New Roman" w:hAnsi="Times New Roman" w:cs="Times New Roman"/>
+          <w:b/>
+          <w:bCs/>
+          <w:sz w:val="36"/>
+          <w:szCs w:val="36"/>
+        </w:rPr>
+        <w:t>Arquitetura de Computadores</w:t>
       </w:r>
     </w:p>
     <w:p>
       <w:pPr>
         <w:jc w:val="center"/>
         <w:rPr>
-          <w:sz w:val="96"/>
-          <w:szCs w:val="96"/>
-        </w:rPr>
-      </w:pPr>
+          <w:rFonts w:ascii="Times New Roman" w:hAnsi="Times New Roman" w:cs="Times New Roman"/>
+          <w:sz w:val="32"/>
+          <w:szCs w:val="32"/>
+        </w:rPr>
+      </w:pPr>
+      <w:r>
+        <w:rPr>
+          <w:rFonts w:ascii="Times New Roman" w:hAnsi="Times New Roman" w:cs="Times New Roman"/>
+          <w:sz w:val="32"/>
+          <w:szCs w:val="32"/>
+        </w:rPr>
+        <w:t>Licenciatura em Engenharia Informática</w:t>
+      </w:r>
     </w:p>
     <w:p>
       <w:pPr>
         <w:jc w:val="center"/>
         <w:rPr>
-          <w:sz w:val="96"/>
-          <w:szCs w:val="96"/>
+          <w:rFonts w:ascii="Times New Roman" w:hAnsi="Times New Roman" w:cs="Times New Roman"/>
+          <w:sz w:val="36"/>
+          <w:szCs w:val="36"/>
         </w:rPr>
       </w:pPr>
     </w:p>
@@ -76,26 +169,106 @@
       <w:pPr>
         <w:jc w:val="center"/>
         <w:rPr>
-          <w:sz w:val="96"/>
-          <w:szCs w:val="96"/>
-        </w:rPr>
-      </w:pPr>
+          <w:rFonts w:ascii="Times New Roman" w:hAnsi="Times New Roman" w:cs="Times New Roman"/>
+          <w:b/>
+          <w:bCs/>
+          <w:sz w:val="56"/>
+          <w:szCs w:val="56"/>
+        </w:rPr>
+      </w:pPr>
+      <w:r>
+        <w:rPr>
+          <w:rFonts w:ascii="Times New Roman" w:hAnsi="Times New Roman" w:cs="Times New Roman"/>
+          <w:b/>
+          <w:bCs/>
+          <w:sz w:val="56"/>
+          <w:szCs w:val="56"/>
+        </w:rPr>
+        <w:t>1º Projeto – Processador Básico</w:t>
+      </w:r>
     </w:p>
     <w:p>
       <w:pPr>
         <w:jc w:val="center"/>
         <w:rPr>
-          <w:sz w:val="96"/>
-          <w:szCs w:val="96"/>
-        </w:rPr>
-      </w:pPr>
+          <w:sz w:val="2"/>
+          <w:szCs w:val="2"/>
+        </w:rPr>
+      </w:pPr>
+      <w:r>
+        <w:rPr>
+          <w:noProof/>
+          <w:sz w:val="28"/>
+          <w:szCs w:val="28"/>
+        </w:rPr>
+        <w:drawing>
+          <wp:inline distT="0" distB="0" distL="0" distR="0">
+            <wp:extent cx="2369127" cy="2457783"/>
+            <wp:effectExtent l="0" t="0" r="0" b="0"/>
+            <wp:docPr id="5" name="Imagem 5" descr="Uma imagem com camisa&#10;&#10;Descrição gerada automaticamente"/>
+            <wp:cNvGraphicFramePr>
+              <a:graphicFrameLocks xmlns:a="http://schemas.openxmlformats.org/drawingml/2006/main" noChangeAspect="1"/>
+            </wp:cNvGraphicFramePr>
+            <a:graphic xmlns:a="http://schemas.openxmlformats.org/drawingml/2006/main">
+              <a:graphicData uri="http://schemas.openxmlformats.org/drawingml/2006/picture">
+                <pic:pic xmlns:pic="http://schemas.openxmlformats.org/drawingml/2006/picture">
+                  <pic:nvPicPr>
+                    <pic:cNvPr id="5" name="—Pngtree—chip,cpu,microchip,processor,technology line icon_3766320.png"/>
+                    <pic:cNvPicPr/>
+                  </pic:nvPicPr>
+                  <pic:blipFill rotWithShape="1">
+                    <a:blip r:embed="rId7" cstate="print">
+                      <a:extLst>
+                        <a:ext uri="{BEBA8EAE-BF5A-486C-A8C5-ECC9F3942E4B}">
+                          <a14:imgProps xmlns:a14="http://schemas.microsoft.com/office/drawing/2010/main">
+                            <a14:imgLayer r:embed="rId8">
+                              <a14:imgEffect>
+                                <a14:sharpenSoften amount="50000"/>
+                              </a14:imgEffect>
+                              <a14:imgEffect>
+                                <a14:brightnessContrast bright="40000" contrast="40000"/>
+                              </a14:imgEffect>
+                            </a14:imgLayer>
+                          </a14:imgProps>
+                        </a:ext>
+                        <a:ext uri="{28A0092B-C50C-407E-A947-70E740481C1C}">
+                          <a14:useLocalDpi xmlns:a14="http://schemas.microsoft.com/office/drawing/2010/main" val="0"/>
+                        </a:ext>
+                      </a:extLst>
+                    </a:blip>
+                    <a:srcRect l="22628" t="22622" r="23798" b="21799"/>
+                    <a:stretch/>
+                  </pic:blipFill>
+                  <pic:spPr bwMode="auto">
+                    <a:xfrm>
+                      <a:off x="0" y="0"/>
+                      <a:ext cx="2418976" cy="2509498"/>
+                    </a:xfrm>
+                    <a:prstGeom prst="rect">
+                      <a:avLst/>
+                    </a:prstGeom>
+                    <a:ln>
+                      <a:noFill/>
+                    </a:ln>
+                    <a:extLst>
+                      <a:ext uri="{53640926-AAD7-44D8-BBD7-CCE9431645EC}">
+                        <a14:shadowObscured xmlns:a14="http://schemas.microsoft.com/office/drawing/2010/main"/>
+                      </a:ext>
+                    </a:extLst>
+                  </pic:spPr>
+                </pic:pic>
+              </a:graphicData>
+            </a:graphic>
+          </wp:inline>
+        </w:drawing>
+      </w:r>
     </w:p>
     <w:p>
       <w:pPr>
         <w:jc w:val="center"/>
         <w:rPr>
-          <w:sz w:val="96"/>
-          <w:szCs w:val="96"/>
+          <w:sz w:val="2"/>
+          <w:szCs w:val="2"/>
         </w:rPr>
       </w:pPr>
     </w:p>
@@ -103,99 +276,179 @@
       <w:pPr>
         <w:jc w:val="center"/>
         <w:rPr>
-          <w:sz w:val="96"/>
-          <w:szCs w:val="96"/>
-        </w:rPr>
-      </w:pPr>
-      <w:proofErr w:type="spellStart"/>
-      <w:r>
-        <w:rPr>
-          <w:sz w:val="96"/>
-          <w:szCs w:val="96"/>
+          <w:sz w:val="2"/>
+          <w:szCs w:val="2"/>
+        </w:rPr>
+      </w:pPr>
+    </w:p>
+    <w:p>
+      <w:pPr>
+        <w:jc w:val="center"/>
+        <w:rPr>
+          <w:sz w:val="2"/>
+          <w:szCs w:val="2"/>
+        </w:rPr>
+      </w:pPr>
+    </w:p>
+    <w:p>
+      <w:pPr>
+        <w:jc w:val="center"/>
+        <w:rPr>
+          <w:sz w:val="2"/>
+          <w:szCs w:val="2"/>
+        </w:rPr>
+      </w:pPr>
+    </w:p>
+    <w:p>
+      <w:pPr>
+        <w:rPr>
+          <w:sz w:val="2"/>
+          <w:szCs w:val="2"/>
+        </w:rPr>
+      </w:pPr>
+    </w:p>
+    <w:p>
+      <w:pPr>
+        <w:jc w:val="right"/>
+        <w:rPr>
+          <w:rFonts w:ascii="Times New Roman" w:hAnsi="Times New Roman" w:cs="Times New Roman"/>
+          <w:b/>
+          <w:bCs/>
+          <w:sz w:val="28"/>
+          <w:szCs w:val="28"/>
+        </w:rPr>
+      </w:pPr>
+      <w:r>
+        <w:rPr>
+          <w:rFonts w:ascii="Times New Roman" w:hAnsi="Times New Roman" w:cs="Times New Roman"/>
+          <w:b/>
+          <w:bCs/>
+          <w:sz w:val="28"/>
+          <w:szCs w:val="28"/>
+        </w:rPr>
+        <w:t xml:space="preserve">Trabalho realizado por:  </w:t>
+      </w:r>
+    </w:p>
+    <w:p>
+      <w:pPr>
+        <w:jc w:val="right"/>
+        <w:rPr>
+          <w:rFonts w:ascii="Times New Roman" w:hAnsi="Times New Roman" w:cs="Times New Roman"/>
+          <w:sz w:val="28"/>
+          <w:szCs w:val="28"/>
+        </w:rPr>
+      </w:pPr>
+      <w:r>
+        <w:rPr>
+          <w:rFonts w:ascii="Times New Roman" w:hAnsi="Times New Roman" w:cs="Times New Roman"/>
+          <w:sz w:val="28"/>
+          <w:szCs w:val="28"/>
+        </w:rPr>
+        <w:t xml:space="preserve">Diego Briceño (nº 2043818) </w:t>
+      </w:r>
+    </w:p>
+    <w:p>
+      <w:pPr>
+        <w:jc w:val="right"/>
+        <w:rPr>
+          <w:rFonts w:ascii="Times New Roman" w:hAnsi="Times New Roman" w:cs="Times New Roman"/>
+          <w:sz w:val="28"/>
+          <w:szCs w:val="28"/>
+        </w:rPr>
+      </w:pPr>
+      <w:r>
+        <w:rPr>
+          <w:rFonts w:ascii="Times New Roman" w:hAnsi="Times New Roman" w:cs="Times New Roman"/>
+          <w:sz w:val="28"/>
+          <w:szCs w:val="28"/>
+        </w:rPr>
+        <w:t xml:space="preserve">Rúben Rodrigues (nº 2046018) </w:t>
+      </w:r>
+    </w:p>
+    <w:p>
+      <w:pPr>
+        <w:rPr>
+          <w:rFonts w:ascii="Times New Roman" w:hAnsi="Times New Roman" w:cs="Times New Roman"/>
+          <w:sz w:val="28"/>
+          <w:szCs w:val="28"/>
+        </w:rPr>
+      </w:pPr>
+      <w:r>
+        <w:rPr>
+          <w:rFonts w:ascii="Times New Roman" w:hAnsi="Times New Roman" w:cs="Times New Roman"/>
+          <w:sz w:val="28"/>
+          <w:szCs w:val="28"/>
+        </w:rPr>
+        <w:t xml:space="preserve"> </w:t>
+      </w:r>
+    </w:p>
+    <w:p>
+      <w:pPr>
+        <w:jc w:val="center"/>
+        <w:rPr>
+          <w:rFonts w:ascii="Times New Roman" w:hAnsi="Times New Roman" w:cs="Times New Roman"/>
+          <w:sz w:val="28"/>
+          <w:szCs w:val="28"/>
+        </w:rPr>
+      </w:pPr>
+      <w:r>
+        <w:rPr>
+          <w:rFonts w:ascii="Times New Roman" w:hAnsi="Times New Roman" w:cs="Times New Roman"/>
+          <w:sz w:val="28"/>
+          <w:szCs w:val="28"/>
+        </w:rPr>
+        <w:t xml:space="preserve">Funchal, </w:t>
+      </w:r>
+      <w:r>
+        <w:rPr>
+          <w:rFonts w:ascii="Times New Roman" w:hAnsi="Times New Roman" w:cs="Times New Roman"/>
+          <w:sz w:val="28"/>
+          <w:szCs w:val="28"/>
+        </w:rPr>
+        <w:t>14 de março de 2020</w:t>
+      </w:r>
+    </w:p>
+    <w:p>
+      <w:pPr>
+        <w:jc w:val="center"/>
+        <w:rPr>
+          <w:rFonts w:ascii="Times New Roman" w:hAnsi="Times New Roman" w:cs="Times New Roman"/>
+          <w:b/>
+          <w:bCs/>
+          <w:sz w:val="28"/>
+          <w:szCs w:val="28"/>
+        </w:rPr>
+      </w:pPr>
+      <w:r>
+        <w:rPr>
+          <w:rFonts w:ascii="Times New Roman" w:hAnsi="Times New Roman" w:cs="Times New Roman"/>
+          <w:b/>
+          <w:bCs/>
+          <w:color w:val="002060"/>
+          <w:sz w:val="40"/>
+          <w:szCs w:val="40"/>
         </w:rPr>
         <w:lastRenderedPageBreak/>
-        <w:t>Indice</w:t>
-      </w:r>
-      <w:proofErr w:type="spellEnd"/>
+        <w:t>ÍNDICE</w:t>
+      </w:r>
+      <w:r>
+        <w:rPr>
+          <w:rFonts w:ascii="Times New Roman" w:hAnsi="Times New Roman" w:cs="Times New Roman"/>
+          <w:b/>
+          <w:bCs/>
+          <w:sz w:val="28"/>
+          <w:szCs w:val="28"/>
+        </w:rPr>
+        <w:br w:type="page"/>
+      </w:r>
     </w:p>
     <w:p>
       <w:pPr>
         <w:jc w:val="center"/>
         <w:rPr>
-          <w:sz w:val="96"/>
-          <w:szCs w:val="96"/>
-        </w:rPr>
-      </w:pPr>
-    </w:p>
-    <w:p>
-      <w:pPr>
-        <w:jc w:val="center"/>
-        <w:rPr>
-          <w:sz w:val="96"/>
-          <w:szCs w:val="96"/>
-        </w:rPr>
-      </w:pPr>
-    </w:p>
-    <w:p>
-      <w:pPr>
-        <w:jc w:val="center"/>
-        <w:rPr>
-          <w:sz w:val="96"/>
-          <w:szCs w:val="96"/>
-        </w:rPr>
-      </w:pPr>
-    </w:p>
-    <w:p>
-      <w:pPr>
-        <w:jc w:val="center"/>
-        <w:rPr>
-          <w:sz w:val="96"/>
-          <w:szCs w:val="96"/>
-        </w:rPr>
-      </w:pPr>
-    </w:p>
-    <w:p>
-      <w:pPr>
-        <w:jc w:val="center"/>
-        <w:rPr>
-          <w:sz w:val="96"/>
-          <w:szCs w:val="96"/>
-        </w:rPr>
-      </w:pPr>
-    </w:p>
-    <w:p>
-      <w:pPr>
-        <w:jc w:val="center"/>
-        <w:rPr>
-          <w:sz w:val="96"/>
-          <w:szCs w:val="96"/>
-        </w:rPr>
-      </w:pPr>
-    </w:p>
-    <w:p>
-      <w:pPr>
-        <w:jc w:val="center"/>
-        <w:rPr>
-          <w:sz w:val="96"/>
-          <w:szCs w:val="96"/>
-        </w:rPr>
-      </w:pPr>
-    </w:p>
-    <w:p>
-      <w:pPr>
-        <w:jc w:val="center"/>
-        <w:rPr>
-          <w:sz w:val="96"/>
-          <w:szCs w:val="96"/>
-        </w:rPr>
-      </w:pPr>
-    </w:p>
-    <w:p>
-      <w:pPr>
-        <w:jc w:val="center"/>
-        <w:rPr>
-          <w:sz w:val="96"/>
-          <w:szCs w:val="96"/>
+          <w:rFonts w:ascii="Times New Roman" w:hAnsi="Times New Roman" w:cs="Times New Roman"/>
+          <w:sz w:val="28"/>
+          <w:szCs w:val="28"/>
         </w:rPr>
       </w:pPr>
     </w:p>
@@ -226,7 +479,6 @@
           <w:sz w:val="32"/>
           <w:szCs w:val="32"/>
         </w:rPr>
-        <w:lastRenderedPageBreak/>
         <w:t>Introdução</w:t>
       </w:r>
     </w:p>
@@ -337,25 +589,7 @@
           <w:sz w:val="24"/>
           <w:szCs w:val="24"/>
         </w:rPr>
-        <w:t xml:space="preserve">O objetivo deste trabalho é realizar um processador básico, com um conjunto mínimo de instruções, em linguagem de descrição de hardware (VHDL). Para este fim, utilizou-se o programa ISE da </w:t>
-      </w:r>
-      <w:proofErr w:type="spellStart"/>
-      <w:r>
-        <w:rPr>
-          <w:rFonts w:ascii="Times New Roman" w:hAnsi="Times New Roman" w:cs="Times New Roman"/>
-          <w:sz w:val="24"/>
-          <w:szCs w:val="24"/>
-        </w:rPr>
-        <w:t>Xilinx</w:t>
-      </w:r>
-      <w:proofErr w:type="spellEnd"/>
-      <w:r>
-        <w:rPr>
-          <w:rFonts w:ascii="Times New Roman" w:hAnsi="Times New Roman" w:cs="Times New Roman"/>
-          <w:sz w:val="24"/>
-          <w:szCs w:val="24"/>
-        </w:rPr>
-        <w:t xml:space="preserve"> com a simulação sendo efetuada no </w:t>
+        <w:t xml:space="preserve">O objetivo deste trabalho é realizar um processador básico, com um conjunto mínimo de instruções, em linguagem de descrição de hardware (VHDL). Para este fim, utilizou-se o programa ISE da Xilinx com a simulação sendo efetuada no </w:t>
       </w:r>
       <w:proofErr w:type="spellStart"/>
       <w:r>
@@ -540,13 +774,250 @@
     <w:p>
       <w:pPr>
         <w:pStyle w:val="PargrafodaLista"/>
+        <w:numPr>
+          <w:ilvl w:val="2"/>
+          <w:numId w:val="1"/>
+        </w:numPr>
         <w:spacing w:after="0" w:line="300" w:lineRule="auto"/>
-        <w:ind w:left="1080"/>
         <w:contextualSpacing w:val="0"/>
         <w:rPr>
           <w:rFonts w:ascii="Times New Roman" w:hAnsi="Times New Roman" w:cs="Times New Roman"/>
           <w:b/>
           <w:bCs/>
+          <w:color w:val="002060"/>
+          <w:sz w:val="28"/>
+          <w:szCs w:val="28"/>
+        </w:rPr>
+      </w:pPr>
+      <w:r>
+        <w:rPr>
+          <w:rFonts w:ascii="Times New Roman" w:hAnsi="Times New Roman" w:cs="Times New Roman"/>
+          <w:b/>
+          <w:bCs/>
+          <w:color w:val="002060"/>
+          <w:sz w:val="28"/>
+          <w:szCs w:val="28"/>
+        </w:rPr>
+        <w:t>Memória de Dados (RAM)</w:t>
+      </w:r>
+    </w:p>
+    <w:p>
+      <w:pPr>
+        <w:spacing w:after="0" w:line="300" w:lineRule="auto"/>
+        <w:ind w:firstLine="567"/>
+        <w:jc w:val="both"/>
+        <w:rPr>
+          <w:rFonts w:ascii="Times New Roman" w:hAnsi="Times New Roman" w:cs="Times New Roman"/>
+          <w:sz w:val="24"/>
+          <w:szCs w:val="24"/>
+        </w:rPr>
+      </w:pPr>
+      <w:r>
+        <w:rPr>
+          <w:rFonts w:ascii="Times New Roman" w:hAnsi="Times New Roman" w:cs="Times New Roman"/>
+          <w:sz w:val="24"/>
+          <w:szCs w:val="24"/>
+        </w:rPr>
+        <w:t>A RAM (Random-Access Memory) é um tipo de memória que permite a escrita/leitura de dados, individual e aleatória (como o nome indica), através do seu endereço. É uma memória volátil, ou seja, os seus dados perdem-se quando a memória perde a alimentação elétrica.</w:t>
+      </w:r>
+    </w:p>
+    <w:p>
+      <w:pPr>
+        <w:spacing w:after="0" w:line="300" w:lineRule="auto"/>
+        <w:ind w:firstLine="567"/>
+        <w:jc w:val="both"/>
+        <w:rPr>
+          <w:rFonts w:ascii="Times New Roman" w:hAnsi="Times New Roman" w:cs="Times New Roman"/>
+          <w:sz w:val="24"/>
+          <w:szCs w:val="24"/>
+        </w:rPr>
+      </w:pPr>
+      <w:r>
+        <w:rPr>
+          <w:rFonts w:ascii="Times New Roman" w:hAnsi="Times New Roman" w:cs="Times New Roman"/>
+          <w:sz w:val="24"/>
+          <w:szCs w:val="24"/>
+        </w:rPr>
+        <w:t xml:space="preserve">No caso desta placa-mãe, a memória de dados guarda os dados presentes no sinal de entrada </w:t>
+      </w:r>
+      <w:r>
+        <w:rPr>
+          <w:rFonts w:ascii="Times New Roman" w:hAnsi="Times New Roman" w:cs="Times New Roman"/>
+          <w:b/>
+          <w:bCs/>
+          <w:i/>
+          <w:iCs/>
+          <w:sz w:val="24"/>
+          <w:szCs w:val="24"/>
+        </w:rPr>
+        <w:t>Operando1</w:t>
+      </w:r>
+      <w:r>
+        <w:rPr>
+          <w:rFonts w:ascii="Times New Roman" w:hAnsi="Times New Roman" w:cs="Times New Roman"/>
+          <w:b/>
+          <w:bCs/>
+          <w:i/>
+          <w:iCs/>
+          <w:sz w:val="24"/>
+          <w:szCs w:val="24"/>
+        </w:rPr>
+        <w:t>,</w:t>
+      </w:r>
+      <w:r>
+        <w:rPr>
+          <w:rFonts w:ascii="Times New Roman" w:hAnsi="Times New Roman" w:cs="Times New Roman"/>
+          <w:b/>
+          <w:bCs/>
+          <w:i/>
+          <w:iCs/>
+          <w:sz w:val="24"/>
+          <w:szCs w:val="24"/>
+        </w:rPr>
+        <w:t xml:space="preserve"> </w:t>
+      </w:r>
+      <w:r>
+        <w:rPr>
+          <w:rFonts w:ascii="Times New Roman" w:hAnsi="Times New Roman" w:cs="Times New Roman"/>
+          <w:sz w:val="24"/>
+          <w:szCs w:val="24"/>
+        </w:rPr>
+        <w:t>de 8 bits</w:t>
+      </w:r>
+      <w:r>
+        <w:rPr>
+          <w:rFonts w:ascii="Times New Roman" w:hAnsi="Times New Roman" w:cs="Times New Roman"/>
+          <w:sz w:val="24"/>
+          <w:szCs w:val="24"/>
+        </w:rPr>
+        <w:t xml:space="preserve">, quando o sinal </w:t>
+      </w:r>
+      <w:r>
+        <w:rPr>
+          <w:rFonts w:ascii="Times New Roman" w:hAnsi="Times New Roman" w:cs="Times New Roman"/>
+          <w:b/>
+          <w:bCs/>
+          <w:i/>
+          <w:iCs/>
+          <w:sz w:val="24"/>
+          <w:szCs w:val="24"/>
+        </w:rPr>
+        <w:t xml:space="preserve">WR </w:t>
+      </w:r>
+      <w:r>
+        <w:rPr>
+          <w:rFonts w:ascii="Times New Roman" w:hAnsi="Times New Roman" w:cs="Times New Roman"/>
+          <w:sz w:val="24"/>
+          <w:szCs w:val="24"/>
+        </w:rPr>
+        <w:t>está a ‘1’ na transição ascendente do sinal de relógio (</w:t>
+      </w:r>
+      <w:r>
+        <w:rPr>
+          <w:rFonts w:ascii="Times New Roman" w:hAnsi="Times New Roman" w:cs="Times New Roman"/>
+          <w:b/>
+          <w:bCs/>
+          <w:i/>
+          <w:iCs/>
+          <w:sz w:val="24"/>
+          <w:szCs w:val="24"/>
+        </w:rPr>
+        <w:t>clk</w:t>
+      </w:r>
+      <w:r>
+        <w:rPr>
+          <w:rFonts w:ascii="Times New Roman" w:hAnsi="Times New Roman" w:cs="Times New Roman"/>
+          <w:sz w:val="24"/>
+          <w:szCs w:val="24"/>
+        </w:rPr>
+        <w:t xml:space="preserve">), no endereço indicado pelo sinal de entrada </w:t>
+      </w:r>
+      <w:r>
+        <w:rPr>
+          <w:rFonts w:ascii="Times New Roman" w:hAnsi="Times New Roman" w:cs="Times New Roman"/>
+          <w:b/>
+          <w:bCs/>
+          <w:i/>
+          <w:iCs/>
+          <w:sz w:val="24"/>
+          <w:szCs w:val="24"/>
+        </w:rPr>
+        <w:t>Constante</w:t>
+      </w:r>
+      <w:r>
+        <w:rPr>
+          <w:rFonts w:ascii="Times New Roman" w:hAnsi="Times New Roman" w:cs="Times New Roman"/>
+          <w:sz w:val="24"/>
+          <w:szCs w:val="24"/>
+        </w:rPr>
+        <w:t xml:space="preserve">, de 8 bits. Quando o sinal </w:t>
+      </w:r>
+      <w:r>
+        <w:rPr>
+          <w:rFonts w:ascii="Times New Roman" w:hAnsi="Times New Roman" w:cs="Times New Roman"/>
+          <w:b/>
+          <w:bCs/>
+          <w:i/>
+          <w:iCs/>
+          <w:sz w:val="24"/>
+          <w:szCs w:val="24"/>
+        </w:rPr>
+        <w:t xml:space="preserve">WR </w:t>
+      </w:r>
+      <w:r>
+        <w:rPr>
+          <w:rFonts w:ascii="Times New Roman" w:hAnsi="Times New Roman" w:cs="Times New Roman"/>
+          <w:sz w:val="24"/>
+          <w:szCs w:val="24"/>
+        </w:rPr>
+        <w:t xml:space="preserve">está a ‘0’ é feita a leitura dos dados, na posição de memória indicada por </w:t>
+      </w:r>
+      <w:r>
+        <w:rPr>
+          <w:rFonts w:ascii="Times New Roman" w:hAnsi="Times New Roman" w:cs="Times New Roman"/>
+          <w:b/>
+          <w:bCs/>
+          <w:i/>
+          <w:iCs/>
+          <w:sz w:val="24"/>
+          <w:szCs w:val="24"/>
+        </w:rPr>
+        <w:t>Constante</w:t>
+      </w:r>
+      <w:r>
+        <w:rPr>
+          <w:rFonts w:ascii="Times New Roman" w:hAnsi="Times New Roman" w:cs="Times New Roman"/>
+          <w:sz w:val="24"/>
+          <w:szCs w:val="24"/>
+        </w:rPr>
+        <w:t xml:space="preserve"> e o valor lido é atribuído ao sinal de saída </w:t>
+      </w:r>
+      <w:r>
+        <w:rPr>
+          <w:rFonts w:ascii="Times New Roman" w:hAnsi="Times New Roman" w:cs="Times New Roman"/>
+          <w:b/>
+          <w:bCs/>
+          <w:i/>
+          <w:iCs/>
+          <w:sz w:val="24"/>
+          <w:szCs w:val="24"/>
+        </w:rPr>
+        <w:t>Dados_M</w:t>
+      </w:r>
+      <w:r>
+        <w:rPr>
+          <w:rFonts w:ascii="Times New Roman" w:hAnsi="Times New Roman" w:cs="Times New Roman"/>
+          <w:sz w:val="24"/>
+          <w:szCs w:val="24"/>
+        </w:rPr>
+        <w:t>, de 8 bits.</w:t>
+      </w:r>
+    </w:p>
+    <w:p>
+      <w:pPr>
+        <w:spacing w:after="0" w:line="300" w:lineRule="auto"/>
+        <w:rPr>
+          <w:rFonts w:ascii="Times New Roman" w:hAnsi="Times New Roman" w:cs="Times New Roman"/>
           <w:sz w:val="24"/>
           <w:szCs w:val="24"/>
         </w:rPr>
@@ -579,7 +1050,7 @@
           <w:sz w:val="28"/>
           <w:szCs w:val="28"/>
         </w:rPr>
-        <w:t>Memória de Dados (RAM)</w:t>
+        <w:t>Memória de Instruções</w:t>
       </w:r>
     </w:p>
     <w:p>
@@ -599,43 +1070,96 @@
           <w:sz w:val="24"/>
           <w:szCs w:val="24"/>
         </w:rPr>
-        <w:t>A RAM (</w:t>
-      </w:r>
-      <w:proofErr w:type="spellStart"/>
-      <w:r>
-        <w:rPr>
-          <w:rFonts w:ascii="Times New Roman" w:hAnsi="Times New Roman" w:cs="Times New Roman"/>
-          <w:sz w:val="24"/>
-          <w:szCs w:val="24"/>
-        </w:rPr>
-        <w:t>Random</w:t>
-      </w:r>
-      <w:proofErr w:type="spellEnd"/>
-      <w:r>
-        <w:rPr>
-          <w:rFonts w:ascii="Times New Roman" w:hAnsi="Times New Roman" w:cs="Times New Roman"/>
-          <w:sz w:val="24"/>
-          <w:szCs w:val="24"/>
-        </w:rPr>
-        <w:t xml:space="preserve">-Access </w:t>
-      </w:r>
-      <w:proofErr w:type="spellStart"/>
-      <w:r>
-        <w:rPr>
-          <w:rFonts w:ascii="Times New Roman" w:hAnsi="Times New Roman" w:cs="Times New Roman"/>
-          <w:sz w:val="24"/>
-          <w:szCs w:val="24"/>
-        </w:rPr>
-        <w:t>Memory</w:t>
-      </w:r>
-      <w:proofErr w:type="spellEnd"/>
-      <w:r>
-        <w:rPr>
-          <w:rFonts w:ascii="Times New Roman" w:hAnsi="Times New Roman" w:cs="Times New Roman"/>
-          <w:sz w:val="24"/>
-          <w:szCs w:val="24"/>
-        </w:rPr>
-        <w:t>) é um tipo de memória que permite a escrita/leitura de dados, individual e aleatória (como o nome indica), através do seu endereço. É uma memória volátil, ou seja, os seus dados perdem-se quando a memória perde a alimentação elétrica.</w:t>
+        <w:t xml:space="preserve">É neste módulo que ficam armazenas as instruções do programa a ser executado. Apresenta uma dimensão de 14 bits, onde o endereço da instrução é determinado pelo </w:t>
+      </w:r>
+      <w:r>
+        <w:rPr>
+          <w:rFonts w:ascii="Times New Roman" w:hAnsi="Times New Roman" w:cs="Times New Roman"/>
+          <w:sz w:val="24"/>
+          <w:szCs w:val="24"/>
+        </w:rPr>
+        <w:lastRenderedPageBreak/>
+        <w:t xml:space="preserve">sinal </w:t>
+      </w:r>
+      <w:r>
+        <w:rPr>
+          <w:rFonts w:ascii="Times New Roman" w:hAnsi="Times New Roman" w:cs="Times New Roman"/>
+          <w:b/>
+          <w:bCs/>
+          <w:i/>
+          <w:iCs/>
+          <w:sz w:val="24"/>
+          <w:szCs w:val="24"/>
+        </w:rPr>
+        <w:t>Endereço</w:t>
+      </w:r>
+      <w:r>
+        <w:rPr>
+          <w:rFonts w:ascii="Times New Roman" w:hAnsi="Times New Roman" w:cs="Times New Roman"/>
+          <w:sz w:val="24"/>
+          <w:szCs w:val="24"/>
+        </w:rPr>
+        <w:t xml:space="preserve">, de 8 bits, e à saída é disponibilizado o </w:t>
+      </w:r>
+      <w:r>
+        <w:rPr>
+          <w:rFonts w:ascii="Times New Roman" w:hAnsi="Times New Roman" w:cs="Times New Roman"/>
+          <w:b/>
+          <w:bCs/>
+          <w:i/>
+          <w:iCs/>
+          <w:sz w:val="24"/>
+          <w:szCs w:val="24"/>
+        </w:rPr>
+        <w:t>opcode</w:t>
+      </w:r>
+      <w:r>
+        <w:rPr>
+          <w:rFonts w:ascii="Times New Roman" w:hAnsi="Times New Roman" w:cs="Times New Roman"/>
+          <w:sz w:val="24"/>
+          <w:szCs w:val="24"/>
+        </w:rPr>
+        <w:t xml:space="preserve">, de 5 bits, o sinal </w:t>
+      </w:r>
+      <w:r>
+        <w:rPr>
+          <w:rFonts w:ascii="Times New Roman" w:hAnsi="Times New Roman" w:cs="Times New Roman"/>
+          <w:b/>
+          <w:bCs/>
+          <w:i/>
+          <w:iCs/>
+          <w:sz w:val="24"/>
+          <w:szCs w:val="24"/>
+        </w:rPr>
+        <w:t>SEL_R</w:t>
+      </w:r>
+      <w:r>
+        <w:rPr>
+          <w:rFonts w:ascii="Times New Roman" w:hAnsi="Times New Roman" w:cs="Times New Roman"/>
+          <w:sz w:val="24"/>
+          <w:szCs w:val="24"/>
+        </w:rPr>
+        <w:t xml:space="preserve">, de 1 bit, e o sinal </w:t>
+      </w:r>
+      <w:r>
+        <w:rPr>
+          <w:rFonts w:ascii="Times New Roman" w:hAnsi="Times New Roman" w:cs="Times New Roman"/>
+          <w:b/>
+          <w:bCs/>
+          <w:i/>
+          <w:iCs/>
+          <w:sz w:val="24"/>
+          <w:szCs w:val="24"/>
+        </w:rPr>
+        <w:t>Constante</w:t>
+      </w:r>
+      <w:r>
+        <w:rPr>
+          <w:rFonts w:ascii="Times New Roman" w:hAnsi="Times New Roman" w:cs="Times New Roman"/>
+          <w:sz w:val="24"/>
+          <w:szCs w:val="24"/>
+        </w:rPr>
+        <w:t>, de 8 bits.</w:t>
       </w:r>
     </w:p>
     <w:p>
@@ -643,200 +1167,6 @@
         <w:spacing w:after="0" w:line="300" w:lineRule="auto"/>
         <w:ind w:firstLine="567"/>
         <w:jc w:val="both"/>
-        <w:rPr>
-          <w:rFonts w:ascii="Times New Roman" w:hAnsi="Times New Roman" w:cs="Times New Roman"/>
-          <w:sz w:val="24"/>
-          <w:szCs w:val="24"/>
-        </w:rPr>
-      </w:pPr>
-      <w:r>
-        <w:rPr>
-          <w:rFonts w:ascii="Times New Roman" w:hAnsi="Times New Roman" w:cs="Times New Roman"/>
-          <w:sz w:val="24"/>
-          <w:szCs w:val="24"/>
-        </w:rPr>
-        <w:t xml:space="preserve">No caso desta placa-mãe, a memória de dados guarda os dados presentes no sinal de entrada </w:t>
-      </w:r>
-      <w:r>
-        <w:rPr>
-          <w:rFonts w:ascii="Times New Roman" w:hAnsi="Times New Roman" w:cs="Times New Roman"/>
-          <w:b/>
-          <w:bCs/>
-          <w:i/>
-          <w:iCs/>
-          <w:sz w:val="24"/>
-          <w:szCs w:val="24"/>
-        </w:rPr>
-        <w:t>Operando1</w:t>
-      </w:r>
-      <w:r>
-        <w:rPr>
-          <w:rFonts w:ascii="Times New Roman" w:hAnsi="Times New Roman" w:cs="Times New Roman"/>
-          <w:b/>
-          <w:bCs/>
-          <w:i/>
-          <w:iCs/>
-          <w:sz w:val="24"/>
-          <w:szCs w:val="24"/>
-        </w:rPr>
-        <w:t>,</w:t>
-      </w:r>
-      <w:r>
-        <w:rPr>
-          <w:rFonts w:ascii="Times New Roman" w:hAnsi="Times New Roman" w:cs="Times New Roman"/>
-          <w:b/>
-          <w:bCs/>
-          <w:i/>
-          <w:iCs/>
-          <w:sz w:val="24"/>
-          <w:szCs w:val="24"/>
-        </w:rPr>
-        <w:t xml:space="preserve"> </w:t>
-      </w:r>
-      <w:r>
-        <w:rPr>
-          <w:rFonts w:ascii="Times New Roman" w:hAnsi="Times New Roman" w:cs="Times New Roman"/>
-          <w:sz w:val="24"/>
-          <w:szCs w:val="24"/>
-        </w:rPr>
-        <w:t>de 8 bits</w:t>
-      </w:r>
-      <w:r>
-        <w:rPr>
-          <w:rFonts w:ascii="Times New Roman" w:hAnsi="Times New Roman" w:cs="Times New Roman"/>
-          <w:sz w:val="24"/>
-          <w:szCs w:val="24"/>
-        </w:rPr>
-        <w:t xml:space="preserve">, quando o sinal </w:t>
-      </w:r>
-      <w:r>
-        <w:rPr>
-          <w:rFonts w:ascii="Times New Roman" w:hAnsi="Times New Roman" w:cs="Times New Roman"/>
-          <w:b/>
-          <w:bCs/>
-          <w:i/>
-          <w:iCs/>
-          <w:sz w:val="24"/>
-          <w:szCs w:val="24"/>
-        </w:rPr>
-        <w:t xml:space="preserve">WR </w:t>
-      </w:r>
-      <w:r>
-        <w:rPr>
-          <w:rFonts w:ascii="Times New Roman" w:hAnsi="Times New Roman" w:cs="Times New Roman"/>
-          <w:sz w:val="24"/>
-          <w:szCs w:val="24"/>
-        </w:rPr>
-        <w:t>está a ‘1’ na transição ascendente do sinal de relógio (</w:t>
-      </w:r>
-      <w:proofErr w:type="spellStart"/>
-      <w:r>
-        <w:rPr>
-          <w:rFonts w:ascii="Times New Roman" w:hAnsi="Times New Roman" w:cs="Times New Roman"/>
-          <w:b/>
-          <w:bCs/>
-          <w:i/>
-          <w:iCs/>
-          <w:sz w:val="24"/>
-          <w:szCs w:val="24"/>
-        </w:rPr>
-        <w:t>clk</w:t>
-      </w:r>
-      <w:proofErr w:type="spellEnd"/>
-      <w:r>
-        <w:rPr>
-          <w:rFonts w:ascii="Times New Roman" w:hAnsi="Times New Roman" w:cs="Times New Roman"/>
-          <w:sz w:val="24"/>
-          <w:szCs w:val="24"/>
-        </w:rPr>
-        <w:t xml:space="preserve">), no endereço indicado pelo sinal de entrada </w:t>
-      </w:r>
-      <w:r>
-        <w:rPr>
-          <w:rFonts w:ascii="Times New Roman" w:hAnsi="Times New Roman" w:cs="Times New Roman"/>
-          <w:b/>
-          <w:bCs/>
-          <w:i/>
-          <w:iCs/>
-          <w:sz w:val="24"/>
-          <w:szCs w:val="24"/>
-        </w:rPr>
-        <w:t>Constante</w:t>
-      </w:r>
-      <w:r>
-        <w:rPr>
-          <w:rFonts w:ascii="Times New Roman" w:hAnsi="Times New Roman" w:cs="Times New Roman"/>
-          <w:sz w:val="24"/>
-          <w:szCs w:val="24"/>
-        </w:rPr>
-        <w:t xml:space="preserve">, de 8 bits. Quando o sinal </w:t>
-      </w:r>
-      <w:r>
-        <w:rPr>
-          <w:rFonts w:ascii="Times New Roman" w:hAnsi="Times New Roman" w:cs="Times New Roman"/>
-          <w:b/>
-          <w:bCs/>
-          <w:i/>
-          <w:iCs/>
-          <w:sz w:val="24"/>
-          <w:szCs w:val="24"/>
-        </w:rPr>
-        <w:t xml:space="preserve">WR </w:t>
-      </w:r>
-      <w:r>
-        <w:rPr>
-          <w:rFonts w:ascii="Times New Roman" w:hAnsi="Times New Roman" w:cs="Times New Roman"/>
-          <w:sz w:val="24"/>
-          <w:szCs w:val="24"/>
-        </w:rPr>
-        <w:t xml:space="preserve">está a ‘0’ é feita a leitura dos dados, na posição de memória indicada por </w:t>
-      </w:r>
-      <w:r>
-        <w:rPr>
-          <w:rFonts w:ascii="Times New Roman" w:hAnsi="Times New Roman" w:cs="Times New Roman"/>
-          <w:b/>
-          <w:bCs/>
-          <w:i/>
-          <w:iCs/>
-          <w:sz w:val="24"/>
-          <w:szCs w:val="24"/>
-        </w:rPr>
-        <w:t>Constante</w:t>
-      </w:r>
-      <w:r>
-        <w:rPr>
-          <w:rFonts w:ascii="Times New Roman" w:hAnsi="Times New Roman" w:cs="Times New Roman"/>
-          <w:sz w:val="24"/>
-          <w:szCs w:val="24"/>
-        </w:rPr>
-        <w:t xml:space="preserve"> e o valor lido é atribuído ao sinal de saída </w:t>
-      </w:r>
-      <w:proofErr w:type="spellStart"/>
-      <w:r>
-        <w:rPr>
-          <w:rFonts w:ascii="Times New Roman" w:hAnsi="Times New Roman" w:cs="Times New Roman"/>
-          <w:b/>
-          <w:bCs/>
-          <w:i/>
-          <w:iCs/>
-          <w:sz w:val="24"/>
-          <w:szCs w:val="24"/>
-        </w:rPr>
-        <w:t>Dados_M</w:t>
-      </w:r>
-      <w:proofErr w:type="spellEnd"/>
-      <w:r>
-        <w:rPr>
-          <w:rFonts w:ascii="Times New Roman" w:hAnsi="Times New Roman" w:cs="Times New Roman"/>
-          <w:sz w:val="24"/>
-          <w:szCs w:val="24"/>
-        </w:rPr>
-        <w:t>, de 8 bits.</w:t>
-      </w:r>
-    </w:p>
-    <w:p>
-      <w:pPr>
-        <w:spacing w:after="0" w:line="300" w:lineRule="auto"/>
         <w:rPr>
           <w:rFonts w:ascii="Times New Roman" w:hAnsi="Times New Roman" w:cs="Times New Roman"/>
           <w:sz w:val="24"/>
@@ -858,133 +1188,11 @@
           <w:b/>
           <w:bCs/>
           <w:color w:val="002060"/>
-          <w:sz w:val="28"/>
-          <w:szCs w:val="28"/>
-        </w:rPr>
-      </w:pPr>
-      <w:r>
-        <w:rPr>
-          <w:rFonts w:ascii="Times New Roman" w:hAnsi="Times New Roman" w:cs="Times New Roman"/>
-          <w:b/>
-          <w:bCs/>
-          <w:color w:val="002060"/>
-          <w:sz w:val="28"/>
-          <w:szCs w:val="28"/>
-        </w:rPr>
-        <w:t>Memória de Instruções</w:t>
-      </w:r>
-    </w:p>
-    <w:p>
-      <w:pPr>
-        <w:spacing w:after="0" w:line="300" w:lineRule="auto"/>
-        <w:ind w:firstLine="567"/>
-        <w:jc w:val="both"/>
-        <w:rPr>
-          <w:rFonts w:ascii="Times New Roman" w:hAnsi="Times New Roman" w:cs="Times New Roman"/>
-          <w:sz w:val="24"/>
-          <w:szCs w:val="24"/>
-        </w:rPr>
-      </w:pPr>
-      <w:r>
-        <w:rPr>
-          <w:rFonts w:ascii="Times New Roman" w:hAnsi="Times New Roman" w:cs="Times New Roman"/>
-          <w:sz w:val="24"/>
-          <w:szCs w:val="24"/>
-        </w:rPr>
-        <w:t xml:space="preserve">É neste módulo que ficam armazenas as instruções do programa a ser executado. Apresenta uma dimensão de 14 bits, onde o endereço da instrução é determinado pelo sinal </w:t>
-      </w:r>
-      <w:r>
-        <w:rPr>
-          <w:rFonts w:ascii="Times New Roman" w:hAnsi="Times New Roman" w:cs="Times New Roman"/>
-          <w:b/>
-          <w:bCs/>
-          <w:i/>
-          <w:iCs/>
-          <w:sz w:val="24"/>
-          <w:szCs w:val="24"/>
-        </w:rPr>
-        <w:t>Endereço</w:t>
-      </w:r>
-      <w:r>
-        <w:rPr>
-          <w:rFonts w:ascii="Times New Roman" w:hAnsi="Times New Roman" w:cs="Times New Roman"/>
-          <w:sz w:val="24"/>
-          <w:szCs w:val="24"/>
-        </w:rPr>
-        <w:t xml:space="preserve">, de 8 bits, e à saída é disponibilizado o </w:t>
-      </w:r>
-      <w:proofErr w:type="spellStart"/>
-      <w:r>
-        <w:rPr>
-          <w:rFonts w:ascii="Times New Roman" w:hAnsi="Times New Roman" w:cs="Times New Roman"/>
-          <w:b/>
-          <w:bCs/>
-          <w:i/>
-          <w:iCs/>
-          <w:sz w:val="24"/>
-          <w:szCs w:val="24"/>
-        </w:rPr>
-        <w:t>opcode</w:t>
-      </w:r>
-      <w:proofErr w:type="spellEnd"/>
-      <w:r>
-        <w:rPr>
-          <w:rFonts w:ascii="Times New Roman" w:hAnsi="Times New Roman" w:cs="Times New Roman"/>
-          <w:sz w:val="24"/>
-          <w:szCs w:val="24"/>
-        </w:rPr>
-        <w:t xml:space="preserve">, de 5 bits, o sinal </w:t>
-      </w:r>
-      <w:r>
-        <w:rPr>
-          <w:rFonts w:ascii="Times New Roman" w:hAnsi="Times New Roman" w:cs="Times New Roman"/>
-          <w:b/>
-          <w:bCs/>
-          <w:i/>
-          <w:iCs/>
-          <w:sz w:val="24"/>
-          <w:szCs w:val="24"/>
-        </w:rPr>
-        <w:t>SEL_R</w:t>
-      </w:r>
-      <w:r>
-        <w:rPr>
-          <w:rFonts w:ascii="Times New Roman" w:hAnsi="Times New Roman" w:cs="Times New Roman"/>
-          <w:sz w:val="24"/>
-          <w:szCs w:val="24"/>
-        </w:rPr>
-        <w:t xml:space="preserve">, de 1 bit, e o sinal </w:t>
-      </w:r>
-      <w:r>
-        <w:rPr>
-          <w:rFonts w:ascii="Times New Roman" w:hAnsi="Times New Roman" w:cs="Times New Roman"/>
-          <w:b/>
-          <w:bCs/>
-          <w:i/>
-          <w:iCs/>
-          <w:sz w:val="24"/>
-          <w:szCs w:val="24"/>
-        </w:rPr>
-        <w:t>Constante</w:t>
-      </w:r>
-      <w:r>
-        <w:rPr>
-          <w:rFonts w:ascii="Times New Roman" w:hAnsi="Times New Roman" w:cs="Times New Roman"/>
-          <w:sz w:val="24"/>
-          <w:szCs w:val="24"/>
-        </w:rPr>
-        <w:t>, de 8 bits.</w:t>
-      </w:r>
-    </w:p>
-    <w:p>
-      <w:pPr>
-        <w:pStyle w:val="PargrafodaLista"/>
-        <w:numPr>
-          <w:ilvl w:val="2"/>
-          <w:numId w:val="1"/>
-        </w:numPr>
-        <w:spacing w:after="0" w:line="300" w:lineRule="auto"/>
-        <w:contextualSpacing w:val="0"/>
+          <w:sz w:val="32"/>
+          <w:szCs w:val="32"/>
+        </w:rPr>
+      </w:pPr>
+      <w:r>
         <w:rPr>
           <w:rFonts w:ascii="Times New Roman" w:hAnsi="Times New Roman" w:cs="Times New Roman"/>
           <w:b/>
@@ -993,34 +1201,8 @@
           <w:sz w:val="32"/>
           <w:szCs w:val="32"/>
         </w:rPr>
-      </w:pPr>
-      <w:r>
-        <w:rPr>
-          <w:rFonts w:ascii="Times New Roman" w:hAnsi="Times New Roman" w:cs="Times New Roman"/>
-          <w:b/>
-          <w:bCs/>
-          <w:color w:val="002060"/>
-          <w:sz w:val="32"/>
-          <w:szCs w:val="32"/>
-        </w:rPr>
-        <w:lastRenderedPageBreak/>
         <w:t>Processador</w:t>
       </w:r>
-    </w:p>
-    <w:p>
-      <w:pPr>
-        <w:pStyle w:val="PargrafodaLista"/>
-        <w:spacing w:after="0" w:line="300" w:lineRule="auto"/>
-        <w:ind w:left="1571"/>
-        <w:contextualSpacing w:val="0"/>
-        <w:rPr>
-          <w:rFonts w:ascii="Times New Roman" w:hAnsi="Times New Roman" w:cs="Times New Roman"/>
-          <w:b/>
-          <w:bCs/>
-          <w:sz w:val="24"/>
-          <w:szCs w:val="24"/>
-        </w:rPr>
-      </w:pPr>
     </w:p>
     <w:p>
       <w:pPr>
@@ -1165,7 +1347,6 @@
         </w:rPr>
         <w:t xml:space="preserve">, de 8 bits, colocando-os na saída do periférico, </w:t>
       </w:r>
-      <w:proofErr w:type="spellStart"/>
       <w:r>
         <w:rPr>
           <w:rFonts w:ascii="Times New Roman" w:eastAsiaTheme="minorEastAsia" w:hAnsi="Times New Roman" w:cs="Times New Roman"/>
@@ -1178,7 +1359,6 @@
         </w:rPr>
         <w:t>Dados_IN</w:t>
       </w:r>
-      <w:proofErr w:type="spellEnd"/>
       <w:r>
         <w:rPr>
           <w:rFonts w:ascii="Times New Roman" w:eastAsiaTheme="minorEastAsia" w:hAnsi="Times New Roman" w:cs="Times New Roman"/>
@@ -1335,25 +1515,7 @@
           <w:sz w:val="24"/>
           <w:szCs w:val="24"/>
         </w:rPr>
-        <w:t>, de 1 bit, que quando está a ‘1’, na transição ascendente do relógio (</w:t>
-      </w:r>
-      <w:proofErr w:type="spellStart"/>
-      <w:r>
-        <w:rPr>
-          <w:rFonts w:ascii="Times New Roman" w:hAnsi="Times New Roman" w:cs="Times New Roman"/>
-          <w:sz w:val="24"/>
-          <w:szCs w:val="24"/>
-        </w:rPr>
-        <w:t>clk</w:t>
-      </w:r>
-      <w:proofErr w:type="spellEnd"/>
-      <w:r>
-        <w:rPr>
-          <w:rFonts w:ascii="Times New Roman" w:hAnsi="Times New Roman" w:cs="Times New Roman"/>
-          <w:sz w:val="24"/>
-          <w:szCs w:val="24"/>
-        </w:rPr>
-        <w:t xml:space="preserve">), escreve no sinal de saída, </w:t>
+        <w:t xml:space="preserve">, de 1 bit, que quando está a ‘1’, na transição ascendente do relógio (clk), escreve no sinal de saída, </w:t>
       </w:r>
       <w:r>
         <w:rPr>
@@ -1426,7 +1588,6 @@
           <w:szCs w:val="28"/>
         </w:rPr>
       </w:pPr>
-      <w:proofErr w:type="spellStart"/>
       <w:r>
         <w:rPr>
           <w:rFonts w:ascii="Times New Roman" w:hAnsi="Times New Roman" w:cs="Times New Roman"/>
@@ -1436,9 +1597,9 @@
           <w:sz w:val="28"/>
           <w:szCs w:val="28"/>
         </w:rPr>
-        <w:t>Multiplexer</w:t>
-      </w:r>
-      <w:proofErr w:type="spellEnd"/>
+        <w:t>Multiplexer dos Registos (</w:t>
+      </w:r>
+      <w:proofErr w:type="spellStart"/>
       <w:r>
         <w:rPr>
           <w:rFonts w:ascii="Times New Roman" w:hAnsi="Times New Roman" w:cs="Times New Roman"/>
@@ -1448,9 +1609,9 @@
           <w:sz w:val="28"/>
           <w:szCs w:val="28"/>
         </w:rPr>
-        <w:t xml:space="preserve"> dos Registos (</w:t>
-      </w:r>
-      <w:proofErr w:type="spellStart"/>
+        <w:t>Mux</w:t>
+      </w:r>
+      <w:proofErr w:type="spellEnd"/>
       <w:r>
         <w:rPr>
           <w:rFonts w:ascii="Times New Roman" w:hAnsi="Times New Roman" w:cs="Times New Roman"/>
@@ -1460,18 +1621,6 @@
           <w:sz w:val="28"/>
           <w:szCs w:val="28"/>
         </w:rPr>
-        <w:t>Mux</w:t>
-      </w:r>
-      <w:proofErr w:type="spellEnd"/>
-      <w:r>
-        <w:rPr>
-          <w:rFonts w:ascii="Times New Roman" w:hAnsi="Times New Roman" w:cs="Times New Roman"/>
-          <w:b/>
-          <w:bCs/>
-          <w:color w:val="002060"/>
-          <w:sz w:val="28"/>
-          <w:szCs w:val="28"/>
-        </w:rPr>
         <w:t xml:space="preserve"> R)</w:t>
       </w:r>
     </w:p>
@@ -1504,59 +1653,7 @@
           <w:sz w:val="24"/>
           <w:szCs w:val="24"/>
         </w:rPr>
-        <w:t xml:space="preserve">Resultado, </w:t>
-      </w:r>
-      <w:proofErr w:type="spellStart"/>
-      <w:r>
-        <w:rPr>
-          <w:rFonts w:ascii="Times New Roman" w:hAnsi="Times New Roman" w:cs="Times New Roman"/>
-          <w:b/>
-          <w:bCs/>
-          <w:i/>
-          <w:iCs/>
-          <w:sz w:val="24"/>
-          <w:szCs w:val="24"/>
-        </w:rPr>
-        <w:t>Dados_IN</w:t>
-      </w:r>
-      <w:proofErr w:type="spellEnd"/>
-      <w:r>
-        <w:rPr>
-          <w:rFonts w:ascii="Times New Roman" w:hAnsi="Times New Roman" w:cs="Times New Roman"/>
-          <w:b/>
-          <w:bCs/>
-          <w:i/>
-          <w:iCs/>
-          <w:sz w:val="24"/>
-          <w:szCs w:val="24"/>
-        </w:rPr>
-        <w:t xml:space="preserve">, </w:t>
-      </w:r>
-      <w:proofErr w:type="spellStart"/>
-      <w:r>
-        <w:rPr>
-          <w:rFonts w:ascii="Times New Roman" w:hAnsi="Times New Roman" w:cs="Times New Roman"/>
-          <w:b/>
-          <w:bCs/>
-          <w:i/>
-          <w:iCs/>
-          <w:sz w:val="24"/>
-          <w:szCs w:val="24"/>
-        </w:rPr>
-        <w:t>Dados_M</w:t>
-      </w:r>
-      <w:proofErr w:type="spellEnd"/>
-      <w:r>
-        <w:rPr>
-          <w:rFonts w:ascii="Times New Roman" w:hAnsi="Times New Roman" w:cs="Times New Roman"/>
-          <w:b/>
-          <w:bCs/>
-          <w:i/>
-          <w:iCs/>
-          <w:sz w:val="24"/>
-          <w:szCs w:val="24"/>
-        </w:rPr>
-        <w:t xml:space="preserve"> e Constante</w:t>
+        <w:t>Resultado, Dados_IN, Dados_M e Constante</w:t>
       </w:r>
       <w:r>
         <w:rPr>
@@ -1795,7 +1892,6 @@
                 <w:szCs w:val="24"/>
               </w:rPr>
             </w:pPr>
-            <w:proofErr w:type="spellStart"/>
             <w:r>
               <w:rPr>
                 <w:rFonts w:ascii="Times New Roman" w:hAnsi="Times New Roman" w:cs="Times New Roman"/>
@@ -1804,7 +1900,6 @@
               </w:rPr>
               <w:t>Dados_IN</w:t>
             </w:r>
-            <w:proofErr w:type="spellEnd"/>
           </w:p>
         </w:tc>
       </w:tr>
@@ -1850,7 +1945,6 @@
                 <w:szCs w:val="24"/>
               </w:rPr>
             </w:pPr>
-            <w:proofErr w:type="spellStart"/>
             <w:r>
               <w:rPr>
                 <w:rFonts w:ascii="Times New Roman" w:hAnsi="Times New Roman" w:cs="Times New Roman"/>
@@ -1859,7 +1953,6 @@
               </w:rPr>
               <w:t>Dados_M</w:t>
             </w:r>
-            <w:proofErr w:type="spellEnd"/>
           </w:p>
         </w:tc>
       </w:tr>
@@ -2149,25 +2242,7 @@
           <w:sz w:val="24"/>
           <w:szCs w:val="24"/>
         </w:rPr>
-        <w:t>, de 1 bit, na transição ascendente do sinal de relógio (</w:t>
-      </w:r>
-      <w:proofErr w:type="spellStart"/>
-      <w:r>
-        <w:rPr>
-          <w:rFonts w:ascii="Times New Roman" w:hAnsi="Times New Roman" w:cs="Times New Roman"/>
-          <w:sz w:val="24"/>
-          <w:szCs w:val="24"/>
-        </w:rPr>
-        <w:t>clk</w:t>
-      </w:r>
-      <w:proofErr w:type="spellEnd"/>
-      <w:r>
-        <w:rPr>
-          <w:rFonts w:ascii="Times New Roman" w:hAnsi="Times New Roman" w:cs="Times New Roman"/>
-          <w:sz w:val="24"/>
-          <w:szCs w:val="24"/>
-        </w:rPr>
-        <w:t>).</w:t>
+        <w:t>, de 1 bit, na transição ascendente do sinal de relógio (clk).</w:t>
       </w:r>
     </w:p>
     <w:p>
@@ -3632,25 +3707,7 @@
                 <w:sz w:val="24"/>
                 <w:szCs w:val="24"/>
               </w:rPr>
-              <w:t>COMP_</w:t>
-            </w:r>
-            <w:proofErr w:type="gramStart"/>
-            <w:r>
-              <w:rPr>
-                <w:rFonts w:ascii="Times New Roman" w:hAnsi="Times New Roman" w:cs="Times New Roman"/>
-                <w:sz w:val="24"/>
-                <w:szCs w:val="24"/>
-              </w:rPr>
-              <w:t>RES(</w:t>
-            </w:r>
-            <w:proofErr w:type="gramEnd"/>
-            <w:r>
-              <w:rPr>
-                <w:rFonts w:ascii="Times New Roman" w:hAnsi="Times New Roman" w:cs="Times New Roman"/>
-                <w:sz w:val="24"/>
-                <w:szCs w:val="24"/>
-              </w:rPr>
-              <w:t>0) (&gt;)</w:t>
+              <w:t>COMP_RES(0) (&gt;)</w:t>
             </w:r>
           </w:p>
         </w:tc>
@@ -3708,49 +3765,7 @@
                 <w:sz w:val="24"/>
                 <w:szCs w:val="24"/>
               </w:rPr>
-              <w:t>COMP_</w:t>
-            </w:r>
-            <w:proofErr w:type="gramStart"/>
-            <w:r>
-              <w:rPr>
-                <w:rFonts w:ascii="Times New Roman" w:hAnsi="Times New Roman" w:cs="Times New Roman"/>
-                <w:sz w:val="24"/>
-                <w:szCs w:val="24"/>
-              </w:rPr>
-              <w:t>RES(</w:t>
-            </w:r>
-            <w:proofErr w:type="gramEnd"/>
-            <w:r>
-              <w:rPr>
-                <w:rFonts w:ascii="Times New Roman" w:hAnsi="Times New Roman" w:cs="Times New Roman"/>
-                <w:sz w:val="24"/>
-                <w:szCs w:val="24"/>
-              </w:rPr>
-              <w:t>1</w:t>
-            </w:r>
-            <w:r>
-              <w:rPr>
-                <w:rFonts w:ascii="Times New Roman" w:hAnsi="Times New Roman" w:cs="Times New Roman"/>
-                <w:sz w:val="24"/>
-                <w:szCs w:val="24"/>
-              </w:rPr>
-              <w:t>) (&gt;</w:t>
-            </w:r>
-            <w:r>
-              <w:rPr>
-                <w:rFonts w:ascii="Times New Roman" w:hAnsi="Times New Roman" w:cs="Times New Roman"/>
-                <w:sz w:val="24"/>
-                <w:szCs w:val="24"/>
-              </w:rPr>
-              <w:t>=</w:t>
-            </w:r>
-            <w:r>
-              <w:rPr>
-                <w:rFonts w:ascii="Times New Roman" w:hAnsi="Times New Roman" w:cs="Times New Roman"/>
-                <w:sz w:val="24"/>
-                <w:szCs w:val="24"/>
-              </w:rPr>
-              <w:t>)</w:t>
+              <w:t>COMP_RES(1) (&gt;=)</w:t>
             </w:r>
           </w:p>
         </w:tc>
@@ -3808,49 +3823,7 @@
                 <w:sz w:val="24"/>
                 <w:szCs w:val="24"/>
               </w:rPr>
-              <w:t>COMP_</w:t>
-            </w:r>
-            <w:proofErr w:type="gramStart"/>
-            <w:r>
-              <w:rPr>
-                <w:rFonts w:ascii="Times New Roman" w:hAnsi="Times New Roman" w:cs="Times New Roman"/>
-                <w:sz w:val="24"/>
-                <w:szCs w:val="24"/>
-              </w:rPr>
-              <w:t>RES(</w:t>
-            </w:r>
-            <w:proofErr w:type="gramEnd"/>
-            <w:r>
-              <w:rPr>
-                <w:rFonts w:ascii="Times New Roman" w:hAnsi="Times New Roman" w:cs="Times New Roman"/>
-                <w:sz w:val="24"/>
-                <w:szCs w:val="24"/>
-              </w:rPr>
-              <w:t>2</w:t>
-            </w:r>
-            <w:r>
-              <w:rPr>
-                <w:rFonts w:ascii="Times New Roman" w:hAnsi="Times New Roman" w:cs="Times New Roman"/>
-                <w:sz w:val="24"/>
-                <w:szCs w:val="24"/>
-              </w:rPr>
-              <w:t>) (</w:t>
-            </w:r>
-            <w:r>
-              <w:rPr>
-                <w:rFonts w:ascii="Times New Roman" w:hAnsi="Times New Roman" w:cs="Times New Roman"/>
-                <w:sz w:val="24"/>
-                <w:szCs w:val="24"/>
-              </w:rPr>
-              <w:t>=</w:t>
-            </w:r>
-            <w:r>
-              <w:rPr>
-                <w:rFonts w:ascii="Times New Roman" w:hAnsi="Times New Roman" w:cs="Times New Roman"/>
-                <w:sz w:val="24"/>
-                <w:szCs w:val="24"/>
-              </w:rPr>
-              <w:t>)</w:t>
+              <w:t>COMP_RES(2) (=)</w:t>
             </w:r>
           </w:p>
         </w:tc>
@@ -3908,33 +3881,7 @@
                 <w:sz w:val="24"/>
                 <w:szCs w:val="24"/>
               </w:rPr>
-              <w:t>COMP_</w:t>
-            </w:r>
-            <w:proofErr w:type="gramStart"/>
-            <w:r>
-              <w:rPr>
-                <w:rFonts w:ascii="Times New Roman" w:hAnsi="Times New Roman" w:cs="Times New Roman"/>
-                <w:sz w:val="24"/>
-                <w:szCs w:val="24"/>
-              </w:rPr>
-              <w:t>RES(</w:t>
-            </w:r>
-            <w:proofErr w:type="gramEnd"/>
-            <w:r>
-              <w:rPr>
-                <w:rFonts w:ascii="Times New Roman" w:hAnsi="Times New Roman" w:cs="Times New Roman"/>
-                <w:sz w:val="24"/>
-                <w:szCs w:val="24"/>
-              </w:rPr>
-              <w:t>3</w:t>
-            </w:r>
-            <w:r>
-              <w:rPr>
-                <w:rFonts w:ascii="Times New Roman" w:hAnsi="Times New Roman" w:cs="Times New Roman"/>
-                <w:sz w:val="24"/>
-                <w:szCs w:val="24"/>
-              </w:rPr>
-              <w:t>) (</w:t>
+              <w:t>COMP_RES(3) (</w:t>
             </w:r>
             <w:r>
               <w:rPr>
@@ -3991,6 +3938,7 @@
           </w:tcPr>
           <w:p>
             <w:pPr>
+              <w:keepNext/>
               <w:tabs>
                 <w:tab w:val="left" w:pos="1543"/>
               </w:tabs>
@@ -4008,33 +3956,7 @@
                 <w:sz w:val="24"/>
                 <w:szCs w:val="24"/>
               </w:rPr>
-              <w:t>COMP_</w:t>
-            </w:r>
-            <w:proofErr w:type="gramStart"/>
-            <w:r>
-              <w:rPr>
-                <w:rFonts w:ascii="Times New Roman" w:hAnsi="Times New Roman" w:cs="Times New Roman"/>
-                <w:sz w:val="24"/>
-                <w:szCs w:val="24"/>
-              </w:rPr>
-              <w:t>RES(</w:t>
-            </w:r>
-            <w:proofErr w:type="gramEnd"/>
-            <w:r>
-              <w:rPr>
-                <w:rFonts w:ascii="Times New Roman" w:hAnsi="Times New Roman" w:cs="Times New Roman"/>
-                <w:sz w:val="24"/>
-                <w:szCs w:val="24"/>
-              </w:rPr>
-              <w:t>4</w:t>
-            </w:r>
-            <w:r>
-              <w:rPr>
-                <w:rFonts w:ascii="Times New Roman" w:hAnsi="Times New Roman" w:cs="Times New Roman"/>
-                <w:sz w:val="24"/>
-                <w:szCs w:val="24"/>
-              </w:rPr>
-              <w:t>) (</w:t>
+              <w:t>COMP_RES(4) (</w:t>
             </w:r>
             <w:r>
               <w:rPr>
@@ -4058,16 +3980,71 @@
     </w:tbl>
     <w:p>
       <w:pPr>
-        <w:tabs>
-          <w:tab w:val="left" w:pos="1543"/>
-        </w:tabs>
-        <w:spacing w:after="0" w:line="300" w:lineRule="auto"/>
-        <w:rPr>
-          <w:rFonts w:ascii="Times New Roman" w:hAnsi="Times New Roman" w:cs="Times New Roman"/>
-          <w:sz w:val="24"/>
-          <w:szCs w:val="24"/>
-        </w:rPr>
-      </w:pPr>
+        <w:pStyle w:val="Legenda"/>
+        <w:jc w:val="center"/>
+        <w:rPr>
+          <w:rFonts w:ascii="Times New Roman" w:hAnsi="Times New Roman" w:cs="Times New Roman"/>
+          <w:sz w:val="36"/>
+          <w:szCs w:val="36"/>
+        </w:rPr>
+      </w:pPr>
+      <w:r>
+        <w:rPr>
+          <w:rFonts w:ascii="Times New Roman" w:hAnsi="Times New Roman" w:cs="Times New Roman"/>
+          <w:sz w:val="24"/>
+          <w:szCs w:val="24"/>
+        </w:rPr>
+        <w:t xml:space="preserve">Tabela </w:t>
+      </w:r>
+      <w:r>
+        <w:rPr>
+          <w:rFonts w:ascii="Times New Roman" w:hAnsi="Times New Roman" w:cs="Times New Roman"/>
+          <w:sz w:val="24"/>
+          <w:szCs w:val="24"/>
+        </w:rPr>
+        <w:fldChar w:fldCharType="begin"/>
+      </w:r>
+      <w:r>
+        <w:rPr>
+          <w:rFonts w:ascii="Times New Roman" w:hAnsi="Times New Roman" w:cs="Times New Roman"/>
+          <w:sz w:val="24"/>
+          <w:szCs w:val="24"/>
+        </w:rPr>
+        <w:instrText xml:space="preserve"> SEQ Tabela \* ARABIC </w:instrText>
+      </w:r>
+      <w:r>
+        <w:rPr>
+          <w:rFonts w:ascii="Times New Roman" w:hAnsi="Times New Roman" w:cs="Times New Roman"/>
+          <w:sz w:val="24"/>
+          <w:szCs w:val="24"/>
+        </w:rPr>
+        <w:fldChar w:fldCharType="separate"/>
+      </w:r>
+      <w:r>
+        <w:rPr>
+          <w:rFonts w:ascii="Times New Roman" w:hAnsi="Times New Roman" w:cs="Times New Roman"/>
+          <w:noProof/>
+          <w:sz w:val="24"/>
+          <w:szCs w:val="24"/>
+        </w:rPr>
+        <w:t>4</w:t>
+      </w:r>
+      <w:r>
+        <w:rPr>
+          <w:rFonts w:ascii="Times New Roman" w:hAnsi="Times New Roman" w:cs="Times New Roman"/>
+          <w:sz w:val="24"/>
+          <w:szCs w:val="24"/>
+        </w:rPr>
+        <w:fldChar w:fldCharType="end"/>
+      </w:r>
+      <w:r>
+        <w:rPr>
+          <w:rFonts w:ascii="Times New Roman" w:hAnsi="Times New Roman" w:cs="Times New Roman"/>
+          <w:sz w:val="24"/>
+          <w:szCs w:val="24"/>
+        </w:rPr>
+        <w:t xml:space="preserve"> Sinal de saída do multiplexer de comparação em função do sinal de seleção SEL_COMP</w:t>
+      </w:r>
     </w:p>
     <w:p>
       <w:pPr>
@@ -4178,7 +4155,6 @@
         </w:rPr>
         <w:t xml:space="preserve">, de 8 bits, e neste caso ocorrerá um salto para o endereço de instrução indicado por este sinal. A entrada </w:t>
       </w:r>
-      <w:proofErr w:type="spellStart"/>
       <w:r>
         <w:rPr>
           <w:rFonts w:ascii="Times New Roman" w:hAnsi="Times New Roman" w:cs="Times New Roman"/>
@@ -4191,7 +4167,6 @@
         </w:rPr>
         <w:t>Reset</w:t>
       </w:r>
-      <w:proofErr w:type="spellEnd"/>
       <w:r>
         <w:rPr>
           <w:rFonts w:ascii="Times New Roman" w:hAnsi="Times New Roman" w:cs="Times New Roman"/>
@@ -4219,7 +4194,6 @@
           <w:szCs w:val="28"/>
         </w:rPr>
       </w:pPr>
-      <w:proofErr w:type="spellStart"/>
       <w:r>
         <w:rPr>
           <w:rFonts w:ascii="Times New Roman" w:hAnsi="Times New Roman" w:cs="Times New Roman"/>
@@ -4233,7 +4207,6 @@
         </w:rPr>
         <w:t>Multiplexer</w:t>
       </w:r>
-      <w:proofErr w:type="spellEnd"/>
       <w:r>
         <w:rPr>
           <w:rFonts w:ascii="Times New Roman" w:hAnsi="Times New Roman" w:cs="Times New Roman"/>
@@ -4245,6 +4218,7 @@
         </w:rPr>
         <w:t xml:space="preserve"> do </w:t>
       </w:r>
+      <w:proofErr w:type="spellStart"/>
       <w:r>
         <w:rPr>
           <w:rFonts w:ascii="Times New Roman" w:hAnsi="Times New Roman" w:cs="Times New Roman"/>
@@ -4256,9 +4230,9 @@
           <w:sz w:val="28"/>
           <w:szCs w:val="28"/>
         </w:rPr>
-        <w:t xml:space="preserve">Programa </w:t>
-      </w:r>
-      <w:proofErr w:type="spellStart"/>
+        <w:t>Program</w:t>
+      </w:r>
+      <w:proofErr w:type="spellEnd"/>
       <w:r>
         <w:rPr>
           <w:rFonts w:ascii="Times New Roman" w:hAnsi="Times New Roman" w:cs="Times New Roman"/>
@@ -4270,21 +4244,23 @@
           <w:sz w:val="28"/>
           <w:szCs w:val="28"/>
         </w:rPr>
-        <w:t>Counter</w:t>
-      </w:r>
-      <w:proofErr w:type="spellEnd"/>
-      <w:r>
-        <w:rPr>
-          <w:rFonts w:ascii="Times New Roman" w:hAnsi="Times New Roman" w:cs="Times New Roman"/>
-          <w:b/>
-          <w:bCs/>
+        <w:t xml:space="preserve"> </w:t>
+      </w:r>
+      <w:proofErr w:type="spellStart"/>
+      <w:r>
+        <w:rPr>
+          <w:rFonts w:ascii="Times New Roman" w:hAnsi="Times New Roman" w:cs="Times New Roman"/>
+          <w:b/>
+          <w:bCs/>
+          <w:i/>
+          <w:iCs/>
           <w:color w:val="002060"/>
           <w:sz w:val="28"/>
           <w:szCs w:val="28"/>
         </w:rPr>
-        <w:t xml:space="preserve"> (</w:t>
-      </w:r>
-      <w:proofErr w:type="spellStart"/>
+        <w:t>Counter</w:t>
+      </w:r>
+      <w:proofErr w:type="spellEnd"/>
       <w:r>
         <w:rPr>
           <w:rFonts w:ascii="Times New Roman" w:hAnsi="Times New Roman" w:cs="Times New Roman"/>
@@ -4294,9 +4270,9 @@
           <w:sz w:val="28"/>
           <w:szCs w:val="28"/>
         </w:rPr>
-        <w:t>Mux_PC</w:t>
-      </w:r>
-      <w:proofErr w:type="spellEnd"/>
+        <w:t xml:space="preserve"> (</w:t>
+      </w:r>
+      <w:proofErr w:type="spellStart"/>
       <w:r>
         <w:rPr>
           <w:rFonts w:ascii="Times New Roman" w:hAnsi="Times New Roman" w:cs="Times New Roman"/>
@@ -4306,6 +4282,18 @@
           <w:sz w:val="28"/>
           <w:szCs w:val="28"/>
         </w:rPr>
+        <w:t>Mux_PC</w:t>
+      </w:r>
+      <w:proofErr w:type="spellEnd"/>
+      <w:r>
+        <w:rPr>
+          <w:rFonts w:ascii="Times New Roman" w:hAnsi="Times New Roman" w:cs="Times New Roman"/>
+          <w:b/>
+          <w:bCs/>
+          <w:color w:val="002060"/>
+          <w:sz w:val="28"/>
+          <w:szCs w:val="28"/>
+        </w:rPr>
         <w:t>)</w:t>
       </w:r>
     </w:p>
@@ -4328,7 +4316,6 @@
         </w:rPr>
         <w:t xml:space="preserve">Este </w:t>
       </w:r>
-      <w:proofErr w:type="spellStart"/>
       <w:r>
         <w:rPr>
           <w:rFonts w:ascii="Times New Roman" w:hAnsi="Times New Roman" w:cs="Times New Roman"/>
@@ -4339,7 +4326,6 @@
         </w:rPr>
         <w:t>multiplexer</w:t>
       </w:r>
-      <w:proofErr w:type="spellEnd"/>
       <w:r>
         <w:rPr>
           <w:rFonts w:ascii="Times New Roman" w:hAnsi="Times New Roman" w:cs="Times New Roman"/>
@@ -4412,7 +4398,6 @@
         </w:rPr>
         <w:t xml:space="preserve">O sinal de seleção deste </w:t>
       </w:r>
-      <w:proofErr w:type="spellStart"/>
       <w:r>
         <w:rPr>
           <w:rFonts w:ascii="Times New Roman" w:hAnsi="Times New Roman" w:cs="Times New Roman"/>
@@ -4423,7 +4408,6 @@
         </w:rPr>
         <w:t>multiplexer</w:t>
       </w:r>
-      <w:proofErr w:type="spellEnd"/>
       <w:r>
         <w:rPr>
           <w:rFonts w:ascii="Times New Roman" w:hAnsi="Times New Roman" w:cs="Times New Roman"/>
@@ -4766,6 +4750,7 @@
           </w:tcPr>
           <w:p>
             <w:pPr>
+              <w:keepNext/>
               <w:spacing w:line="300" w:lineRule="auto"/>
               <w:jc w:val="center"/>
               <w:rPr>
@@ -4788,29 +4773,70 @@
     </w:tbl>
     <w:p>
       <w:pPr>
-        <w:spacing w:after="0" w:line="300" w:lineRule="auto"/>
-        <w:rPr>
-          <w:rFonts w:ascii="Times New Roman" w:hAnsi="Times New Roman" w:cs="Times New Roman"/>
-          <w:sz w:val="24"/>
-          <w:szCs w:val="24"/>
-        </w:rPr>
-      </w:pPr>
-    </w:p>
-    <w:p>
-      <w:pPr>
-        <w:rPr>
-          <w:rFonts w:ascii="Times New Roman" w:hAnsi="Times New Roman" w:cs="Times New Roman"/>
-          <w:sz w:val="24"/>
-          <w:szCs w:val="24"/>
-        </w:rPr>
-      </w:pPr>
-      <w:r>
-        <w:rPr>
-          <w:rFonts w:ascii="Times New Roman" w:hAnsi="Times New Roman" w:cs="Times New Roman"/>
-          <w:sz w:val="24"/>
-          <w:szCs w:val="24"/>
-        </w:rPr>
-        <w:br w:type="page"/>
+        <w:pStyle w:val="Legenda"/>
+        <w:jc w:val="center"/>
+        <w:rPr>
+          <w:rFonts w:ascii="Times New Roman" w:hAnsi="Times New Roman" w:cs="Times New Roman"/>
+          <w:sz w:val="36"/>
+          <w:szCs w:val="36"/>
+        </w:rPr>
+      </w:pPr>
+      <w:r>
+        <w:rPr>
+          <w:rFonts w:ascii="Times New Roman" w:hAnsi="Times New Roman" w:cs="Times New Roman"/>
+          <w:sz w:val="24"/>
+          <w:szCs w:val="24"/>
+        </w:rPr>
+        <w:t xml:space="preserve">Tabela </w:t>
+      </w:r>
+      <w:r>
+        <w:rPr>
+          <w:rFonts w:ascii="Times New Roman" w:hAnsi="Times New Roman" w:cs="Times New Roman"/>
+          <w:sz w:val="24"/>
+          <w:szCs w:val="24"/>
+        </w:rPr>
+        <w:fldChar w:fldCharType="begin"/>
+      </w:r>
+      <w:r>
+        <w:rPr>
+          <w:rFonts w:ascii="Times New Roman" w:hAnsi="Times New Roman" w:cs="Times New Roman"/>
+          <w:sz w:val="24"/>
+          <w:szCs w:val="24"/>
+        </w:rPr>
+        <w:instrText xml:space="preserve"> SEQ Tabela \* ARABIC </w:instrText>
+      </w:r>
+      <w:r>
+        <w:rPr>
+          <w:rFonts w:ascii="Times New Roman" w:hAnsi="Times New Roman" w:cs="Times New Roman"/>
+          <w:sz w:val="24"/>
+          <w:szCs w:val="24"/>
+        </w:rPr>
+        <w:fldChar w:fldCharType="separate"/>
+      </w:r>
+      <w:r>
+        <w:rPr>
+          <w:rFonts w:ascii="Times New Roman" w:hAnsi="Times New Roman" w:cs="Times New Roman"/>
+          <w:noProof/>
+          <w:sz w:val="24"/>
+          <w:szCs w:val="24"/>
+        </w:rPr>
+        <w:t>5</w:t>
+      </w:r>
+      <w:r>
+        <w:rPr>
+          <w:rFonts w:ascii="Times New Roman" w:hAnsi="Times New Roman" w:cs="Times New Roman"/>
+          <w:sz w:val="24"/>
+          <w:szCs w:val="24"/>
+        </w:rPr>
+        <w:fldChar w:fldCharType="end"/>
+      </w:r>
+      <w:r>
+        <w:rPr>
+          <w:rFonts w:ascii="Times New Roman" w:hAnsi="Times New Roman" w:cs="Times New Roman"/>
+          <w:sz w:val="24"/>
+          <w:szCs w:val="24"/>
+        </w:rPr>
+        <w:t xml:space="preserve"> Valor de saída do MUX_PC em função do sinal de seleção SEL_PC</w:t>
       </w:r>
     </w:p>
     <w:p>
@@ -4863,7 +4889,6 @@
         </w:rPr>
         <w:t xml:space="preserve">Esta ROM é responsável por fornecer aos restantes módulos os seus sinais de controlo. Esta recebe o sinal </w:t>
       </w:r>
-      <w:proofErr w:type="spellStart"/>
       <w:r>
         <w:rPr>
           <w:rFonts w:ascii="Times New Roman" w:hAnsi="Times New Roman" w:cs="Times New Roman"/>
@@ -4876,7 +4901,6 @@
         </w:rPr>
         <w:t>opcode</w:t>
       </w:r>
-      <w:proofErr w:type="spellEnd"/>
       <w:r>
         <w:rPr>
           <w:rFonts w:ascii="Times New Roman" w:hAnsi="Times New Roman" w:cs="Times New Roman"/>
@@ -5055,7 +5079,6 @@
         </w:rPr>
         <w:t xml:space="preserve">, de 1 bit. Na tabela 6 presente no enunciado encontra-se a relação entre o sinal </w:t>
       </w:r>
-      <w:proofErr w:type="spellStart"/>
       <w:r>
         <w:rPr>
           <w:rFonts w:ascii="Times New Roman" w:hAnsi="Times New Roman" w:cs="Times New Roman"/>
@@ -5066,26 +5089,14 @@
         </w:rPr>
         <w:t>opcode</w:t>
       </w:r>
-      <w:proofErr w:type="spellEnd"/>
-      <w:r>
-        <w:rPr>
-          <w:rFonts w:ascii="Times New Roman" w:hAnsi="Times New Roman" w:cs="Times New Roman"/>
-          <w:sz w:val="24"/>
-          <w:szCs w:val="24"/>
-        </w:rPr>
-        <w:t xml:space="preserve"> e os sinais de controlo, onde cada instrução está também indicada em </w:t>
-      </w:r>
-      <w:bookmarkStart w:id="0" w:name="_GoBack"/>
-      <w:bookmarkEnd w:id="0"/>
-      <w:r>
-        <w:rPr>
-          <w:rFonts w:ascii="Times New Roman" w:hAnsi="Times New Roman" w:cs="Times New Roman"/>
-          <w:sz w:val="24"/>
-          <w:szCs w:val="24"/>
-        </w:rPr>
-        <w:t xml:space="preserve">linguagem </w:t>
-      </w:r>
-      <w:proofErr w:type="spellStart"/>
+      <w:r>
+        <w:rPr>
+          <w:rFonts w:ascii="Times New Roman" w:hAnsi="Times New Roman" w:cs="Times New Roman"/>
+          <w:sz w:val="24"/>
+          <w:szCs w:val="24"/>
+        </w:rPr>
+        <w:t xml:space="preserve"> e os sinais de controlo, onde cada instrução está também indicada em linguagem </w:t>
+      </w:r>
       <w:r>
         <w:rPr>
           <w:rFonts w:ascii="Times New Roman" w:hAnsi="Times New Roman" w:cs="Times New Roman"/>
@@ -5096,7 +5107,6 @@
         </w:rPr>
         <w:t>assembly</w:t>
       </w:r>
-      <w:proofErr w:type="spellEnd"/>
       <w:r>
         <w:rPr>
           <w:rFonts w:ascii="Times New Roman" w:hAnsi="Times New Roman" w:cs="Times New Roman"/>
@@ -5181,18 +5191,6 @@
         </w:rPr>
         <w:t xml:space="preserve"> para implementar a tabela referida anteriormente.</w:t>
       </w:r>
-    </w:p>
-    <w:p>
-      <w:pPr>
-        <w:pStyle w:val="PargrafodaLista"/>
-        <w:spacing w:after="0" w:line="300" w:lineRule="auto"/>
-        <w:contextualSpacing w:val="0"/>
-        <w:rPr>
-          <w:rFonts w:ascii="Times New Roman" w:hAnsi="Times New Roman" w:cs="Times New Roman"/>
-          <w:sz w:val="28"/>
-          <w:szCs w:val="28"/>
-        </w:rPr>
-      </w:pPr>
     </w:p>
     <w:sectPr>
       <w:pgSz w:w="11906" w:h="16838"/>
@@ -5733,6 +5731,7 @@
   <w:style w:type="character" w:default="1" w:styleId="Tipodeletrapredefinidodopargrafo">
     <w:name w:val="Default Paragraph Font"/>
     <w:uiPriority w:val="1"/>
+    <w:semiHidden/>
     <w:unhideWhenUsed/>
   </w:style>
   <w:style w:type="table" w:default="1" w:styleId="Tabelanormal">
@@ -6433,7 +6432,7 @@
 </file>
 
 <file path=customXml/itemProps1.xml><?xml version="1.0" encoding="utf-8"?>
-<ds:datastoreItem xmlns:ds="http://schemas.openxmlformats.org/officeDocument/2006/customXml" ds:itemID="{CB0B80C0-4A30-438F-BDEB-6E1E05DFCEEE}">
+<ds:datastoreItem xmlns:ds="http://schemas.openxmlformats.org/officeDocument/2006/customXml" ds:itemID="{627A568D-D902-48AC-85B3-070C0DDD625B}">
   <ds:schemaRefs>
     <ds:schemaRef ds:uri="http://schemas.openxmlformats.org/officeDocument/2006/bibliography"/>
   </ds:schemaRefs>

</xml_diff>

<commit_message>
Índice e numero de paginas e preparacao de conclusao e discussao
</commit_message>
<xml_diff>
--- a/Projeto 1 AC.docx
+++ b/Projeto 1 AC.docx
@@ -32,7 +32,7 @@
                     <pic:cNvPicPr/>
                   </pic:nvPicPr>
                   <pic:blipFill>
-                    <a:blip r:embed="rId6">
+                    <a:blip r:embed="rId8">
                       <a:extLst>
                         <a:ext uri="{28A0092B-C50C-407E-A947-70E740481C1C}">
                           <a14:useLocalDpi xmlns:a14="http://schemas.microsoft.com/office/drawing/2010/main" val="0"/>
@@ -78,19 +78,7 @@
           <w:sz w:val="36"/>
           <w:szCs w:val="36"/>
         </w:rPr>
-        <w:t>Faculdade de Ciências Exatas e da Engenhar</w:t>
-      </w:r>
-      <w:bookmarkStart w:id="0" w:name="_GoBack"/>
-      <w:bookmarkEnd w:id="0"/>
-      <w:r>
-        <w:rPr>
-          <w:rFonts w:ascii="Times New Roman" w:hAnsi="Times New Roman" w:cs="Times New Roman"/>
-          <w:b/>
-          <w:bCs/>
-          <w:sz w:val="36"/>
-          <w:szCs w:val="36"/>
-        </w:rPr>
-        <w:t xml:space="preserve">ia </w:t>
+        <w:t xml:space="preserve">Faculdade de Ciências Exatas e da Engenharia </w:t>
       </w:r>
     </w:p>
     <w:p>
@@ -217,11 +205,11 @@
                     <pic:cNvPicPr/>
                   </pic:nvPicPr>
                   <pic:blipFill rotWithShape="1">
-                    <a:blip r:embed="rId7" cstate="print">
+                    <a:blip r:embed="rId9" cstate="print">
                       <a:extLst>
                         <a:ext uri="{BEBA8EAE-BF5A-486C-A8C5-ECC9F3942E4B}">
                           <a14:imgProps xmlns:a14="http://schemas.microsoft.com/office/drawing/2010/main">
-                            <a14:imgLayer r:embed="rId8">
+                            <a14:imgLayer r:embed="rId10">
                               <a14:imgEffect>
                                 <a14:sharpenSoften amount="50000"/>
                               </a14:imgEffect>
@@ -397,60 +385,2216 @@
           <w:sz w:val="28"/>
           <w:szCs w:val="28"/>
         </w:rPr>
-        <w:t xml:space="preserve">Funchal, </w:t>
-      </w:r>
-      <w:r>
-        <w:rPr>
-          <w:rFonts w:ascii="Times New Roman" w:hAnsi="Times New Roman" w:cs="Times New Roman"/>
-          <w:sz w:val="28"/>
-          <w:szCs w:val="28"/>
-        </w:rPr>
-        <w:t>14 de março de 2020</w:t>
+        <w:t>Funchal, 14 de março de 2020</w:t>
       </w:r>
     </w:p>
+    <w:sdt>
+      <w:sdtPr>
+        <w:rPr>
+          <w:rFonts w:ascii="Times New Roman" w:hAnsi="Times New Roman" w:cs="Times New Roman"/>
+          <w:lang w:val="pt-PT"/>
+        </w:rPr>
+        <w:id w:val="-1402596052"/>
+        <w:docPartObj>
+          <w:docPartGallery w:val="Table of Contents"/>
+          <w:docPartUnique/>
+        </w:docPartObj>
+      </w:sdtPr>
+      <w:sdtEndPr>
+        <w:rPr>
+          <w:rFonts w:eastAsiaTheme="minorHAnsi"/>
+          <w:b/>
+          <w:bCs/>
+          <w:color w:val="auto"/>
+          <w:sz w:val="22"/>
+          <w:szCs w:val="22"/>
+        </w:rPr>
+      </w:sdtEndPr>
+      <w:sdtContent>
+        <w:p>
+          <w:pPr>
+            <w:pStyle w:val="Cabealhodondice"/>
+            <w:jc w:val="center"/>
+            <w:rPr>
+              <w:rFonts w:ascii="Times New Roman" w:hAnsi="Times New Roman" w:cs="Times New Roman"/>
+            </w:rPr>
+          </w:pPr>
+          <w:r>
+            <w:rPr>
+              <w:rFonts w:ascii="Times New Roman" w:hAnsi="Times New Roman" w:cs="Times New Roman"/>
+              <w:lang w:val="pt-PT"/>
+            </w:rPr>
+            <w:t>Índice</w:t>
+          </w:r>
+        </w:p>
+        <w:p>
+          <w:pPr>
+            <w:pStyle w:val="ndice1"/>
+            <w:tabs>
+              <w:tab w:val="left" w:pos="440"/>
+              <w:tab w:val="right" w:leader="dot" w:pos="8494"/>
+            </w:tabs>
+            <w:rPr>
+              <w:rFonts w:ascii="Times New Roman" w:hAnsi="Times New Roman" w:cs="Times New Roman"/>
+              <w:noProof/>
+              <w:sz w:val="24"/>
+              <w:szCs w:val="24"/>
+            </w:rPr>
+          </w:pPr>
+          <w:r>
+            <w:rPr>
+              <w:rFonts w:ascii="Times New Roman" w:hAnsi="Times New Roman" w:cs="Times New Roman"/>
+              <w:sz w:val="24"/>
+              <w:szCs w:val="24"/>
+            </w:rPr>
+            <w:fldChar w:fldCharType="begin"/>
+          </w:r>
+          <w:r>
+            <w:rPr>
+              <w:rFonts w:ascii="Times New Roman" w:hAnsi="Times New Roman" w:cs="Times New Roman"/>
+              <w:sz w:val="24"/>
+              <w:szCs w:val="24"/>
+            </w:rPr>
+            <w:instrText xml:space="preserve"> TOC \o "1-3" \h \z \u </w:instrText>
+          </w:r>
+          <w:r>
+            <w:rPr>
+              <w:rFonts w:ascii="Times New Roman" w:hAnsi="Times New Roman" w:cs="Times New Roman"/>
+              <w:sz w:val="24"/>
+              <w:szCs w:val="24"/>
+            </w:rPr>
+            <w:fldChar w:fldCharType="separate"/>
+          </w:r>
+          <w:hyperlink w:anchor="_Toc35099924" w:history="1">
+            <w:r>
+              <w:rPr>
+                <w:rStyle w:val="Hiperligao"/>
+                <w:rFonts w:ascii="Times New Roman" w:hAnsi="Times New Roman" w:cs="Times New Roman"/>
+                <w:noProof/>
+                <w:sz w:val="24"/>
+                <w:szCs w:val="24"/>
+              </w:rPr>
+              <w:t>1.</w:t>
+            </w:r>
+            <w:r>
+              <w:rPr>
+                <w:rFonts w:ascii="Times New Roman" w:hAnsi="Times New Roman" w:cs="Times New Roman"/>
+                <w:noProof/>
+                <w:sz w:val="24"/>
+                <w:szCs w:val="24"/>
+              </w:rPr>
+              <w:tab/>
+            </w:r>
+            <w:r>
+              <w:rPr>
+                <w:rStyle w:val="Hiperligao"/>
+                <w:rFonts w:ascii="Times New Roman" w:hAnsi="Times New Roman" w:cs="Times New Roman"/>
+                <w:noProof/>
+                <w:sz w:val="24"/>
+                <w:szCs w:val="24"/>
+              </w:rPr>
+              <w:t>Introdução</w:t>
+            </w:r>
+            <w:r>
+              <w:rPr>
+                <w:rFonts w:ascii="Times New Roman" w:hAnsi="Times New Roman" w:cs="Times New Roman"/>
+                <w:noProof/>
+                <w:webHidden/>
+                <w:sz w:val="24"/>
+                <w:szCs w:val="24"/>
+              </w:rPr>
+              <w:tab/>
+            </w:r>
+            <w:r>
+              <w:rPr>
+                <w:rFonts w:ascii="Times New Roman" w:hAnsi="Times New Roman" w:cs="Times New Roman"/>
+                <w:noProof/>
+                <w:webHidden/>
+                <w:sz w:val="24"/>
+                <w:szCs w:val="24"/>
+              </w:rPr>
+              <w:fldChar w:fldCharType="begin"/>
+            </w:r>
+            <w:r>
+              <w:rPr>
+                <w:rFonts w:ascii="Times New Roman" w:hAnsi="Times New Roman" w:cs="Times New Roman"/>
+                <w:noProof/>
+                <w:webHidden/>
+                <w:sz w:val="24"/>
+                <w:szCs w:val="24"/>
+              </w:rPr>
+              <w:instrText xml:space="preserve"> PAGEREF _Toc35099924 \h </w:instrText>
+            </w:r>
+            <w:r>
+              <w:rPr>
+                <w:rFonts w:ascii="Times New Roman" w:hAnsi="Times New Roman" w:cs="Times New Roman"/>
+                <w:noProof/>
+                <w:webHidden/>
+                <w:sz w:val="24"/>
+                <w:szCs w:val="24"/>
+              </w:rPr>
+            </w:r>
+            <w:r>
+              <w:rPr>
+                <w:rFonts w:ascii="Times New Roman" w:hAnsi="Times New Roman" w:cs="Times New Roman"/>
+                <w:noProof/>
+                <w:webHidden/>
+                <w:sz w:val="24"/>
+                <w:szCs w:val="24"/>
+              </w:rPr>
+              <w:fldChar w:fldCharType="separate"/>
+            </w:r>
+            <w:r>
+              <w:rPr>
+                <w:rFonts w:ascii="Times New Roman" w:hAnsi="Times New Roman" w:cs="Times New Roman"/>
+                <w:noProof/>
+                <w:webHidden/>
+                <w:sz w:val="24"/>
+                <w:szCs w:val="24"/>
+              </w:rPr>
+              <w:t>3</w:t>
+            </w:r>
+            <w:r>
+              <w:rPr>
+                <w:rFonts w:ascii="Times New Roman" w:hAnsi="Times New Roman" w:cs="Times New Roman"/>
+                <w:noProof/>
+                <w:webHidden/>
+                <w:sz w:val="24"/>
+                <w:szCs w:val="24"/>
+              </w:rPr>
+              <w:fldChar w:fldCharType="end"/>
+            </w:r>
+          </w:hyperlink>
+        </w:p>
+        <w:p>
+          <w:pPr>
+            <w:pStyle w:val="ndice1"/>
+            <w:tabs>
+              <w:tab w:val="left" w:pos="440"/>
+              <w:tab w:val="right" w:leader="dot" w:pos="8494"/>
+            </w:tabs>
+            <w:rPr>
+              <w:rFonts w:ascii="Times New Roman" w:hAnsi="Times New Roman" w:cs="Times New Roman"/>
+              <w:noProof/>
+              <w:sz w:val="24"/>
+              <w:szCs w:val="24"/>
+            </w:rPr>
+          </w:pPr>
+          <w:hyperlink w:anchor="_Toc35099925" w:history="1">
+            <w:r>
+              <w:rPr>
+                <w:rStyle w:val="Hiperligao"/>
+                <w:rFonts w:ascii="Times New Roman" w:hAnsi="Times New Roman" w:cs="Times New Roman"/>
+                <w:noProof/>
+                <w:sz w:val="24"/>
+                <w:szCs w:val="24"/>
+              </w:rPr>
+              <w:t>2.</w:t>
+            </w:r>
+            <w:r>
+              <w:rPr>
+                <w:rFonts w:ascii="Times New Roman" w:hAnsi="Times New Roman" w:cs="Times New Roman"/>
+                <w:noProof/>
+                <w:sz w:val="24"/>
+                <w:szCs w:val="24"/>
+              </w:rPr>
+              <w:tab/>
+            </w:r>
+            <w:r>
+              <w:rPr>
+                <w:rStyle w:val="Hiperligao"/>
+                <w:rFonts w:ascii="Times New Roman" w:hAnsi="Times New Roman" w:cs="Times New Roman"/>
+                <w:noProof/>
+                <w:sz w:val="24"/>
+                <w:szCs w:val="24"/>
+              </w:rPr>
+              <w:t>Objetivos</w:t>
+            </w:r>
+            <w:r>
+              <w:rPr>
+                <w:rFonts w:ascii="Times New Roman" w:hAnsi="Times New Roman" w:cs="Times New Roman"/>
+                <w:noProof/>
+                <w:webHidden/>
+                <w:sz w:val="24"/>
+                <w:szCs w:val="24"/>
+              </w:rPr>
+              <w:tab/>
+            </w:r>
+            <w:r>
+              <w:rPr>
+                <w:rFonts w:ascii="Times New Roman" w:hAnsi="Times New Roman" w:cs="Times New Roman"/>
+                <w:noProof/>
+                <w:webHidden/>
+                <w:sz w:val="24"/>
+                <w:szCs w:val="24"/>
+              </w:rPr>
+              <w:fldChar w:fldCharType="begin"/>
+            </w:r>
+            <w:r>
+              <w:rPr>
+                <w:rFonts w:ascii="Times New Roman" w:hAnsi="Times New Roman" w:cs="Times New Roman"/>
+                <w:noProof/>
+                <w:webHidden/>
+                <w:sz w:val="24"/>
+                <w:szCs w:val="24"/>
+              </w:rPr>
+              <w:instrText xml:space="preserve"> PAGEREF _Toc35099925 \h </w:instrText>
+            </w:r>
+            <w:r>
+              <w:rPr>
+                <w:rFonts w:ascii="Times New Roman" w:hAnsi="Times New Roman" w:cs="Times New Roman"/>
+                <w:noProof/>
+                <w:webHidden/>
+                <w:sz w:val="24"/>
+                <w:szCs w:val="24"/>
+              </w:rPr>
+            </w:r>
+            <w:r>
+              <w:rPr>
+                <w:rFonts w:ascii="Times New Roman" w:hAnsi="Times New Roman" w:cs="Times New Roman"/>
+                <w:noProof/>
+                <w:webHidden/>
+                <w:sz w:val="24"/>
+                <w:szCs w:val="24"/>
+              </w:rPr>
+              <w:fldChar w:fldCharType="separate"/>
+            </w:r>
+            <w:r>
+              <w:rPr>
+                <w:rFonts w:ascii="Times New Roman" w:hAnsi="Times New Roman" w:cs="Times New Roman"/>
+                <w:noProof/>
+                <w:webHidden/>
+                <w:sz w:val="24"/>
+                <w:szCs w:val="24"/>
+              </w:rPr>
+              <w:t>3</w:t>
+            </w:r>
+            <w:r>
+              <w:rPr>
+                <w:rFonts w:ascii="Times New Roman" w:hAnsi="Times New Roman" w:cs="Times New Roman"/>
+                <w:noProof/>
+                <w:webHidden/>
+                <w:sz w:val="24"/>
+                <w:szCs w:val="24"/>
+              </w:rPr>
+              <w:fldChar w:fldCharType="end"/>
+            </w:r>
+          </w:hyperlink>
+        </w:p>
+        <w:p>
+          <w:pPr>
+            <w:pStyle w:val="ndice1"/>
+            <w:tabs>
+              <w:tab w:val="left" w:pos="440"/>
+              <w:tab w:val="right" w:leader="dot" w:pos="8494"/>
+            </w:tabs>
+            <w:rPr>
+              <w:rFonts w:ascii="Times New Roman" w:hAnsi="Times New Roman" w:cs="Times New Roman"/>
+              <w:noProof/>
+              <w:sz w:val="24"/>
+              <w:szCs w:val="24"/>
+            </w:rPr>
+          </w:pPr>
+          <w:hyperlink w:anchor="_Toc35099926" w:history="1">
+            <w:r>
+              <w:rPr>
+                <w:rStyle w:val="Hiperligao"/>
+                <w:rFonts w:ascii="Times New Roman" w:hAnsi="Times New Roman" w:cs="Times New Roman"/>
+                <w:noProof/>
+                <w:sz w:val="24"/>
+                <w:szCs w:val="24"/>
+              </w:rPr>
+              <w:t>3.</w:t>
+            </w:r>
+            <w:r>
+              <w:rPr>
+                <w:rFonts w:ascii="Times New Roman" w:hAnsi="Times New Roman" w:cs="Times New Roman"/>
+                <w:noProof/>
+                <w:sz w:val="24"/>
+                <w:szCs w:val="24"/>
+              </w:rPr>
+              <w:tab/>
+            </w:r>
+            <w:r>
+              <w:rPr>
+                <w:rStyle w:val="Hiperligao"/>
+                <w:rFonts w:ascii="Times New Roman" w:hAnsi="Times New Roman" w:cs="Times New Roman"/>
+                <w:noProof/>
+                <w:sz w:val="24"/>
+                <w:szCs w:val="24"/>
+              </w:rPr>
+              <w:t>Desenvolvimento</w:t>
+            </w:r>
+            <w:r>
+              <w:rPr>
+                <w:rFonts w:ascii="Times New Roman" w:hAnsi="Times New Roman" w:cs="Times New Roman"/>
+                <w:noProof/>
+                <w:webHidden/>
+                <w:sz w:val="24"/>
+                <w:szCs w:val="24"/>
+              </w:rPr>
+              <w:tab/>
+            </w:r>
+            <w:r>
+              <w:rPr>
+                <w:rFonts w:ascii="Times New Roman" w:hAnsi="Times New Roman" w:cs="Times New Roman"/>
+                <w:noProof/>
+                <w:webHidden/>
+                <w:sz w:val="24"/>
+                <w:szCs w:val="24"/>
+              </w:rPr>
+              <w:fldChar w:fldCharType="begin"/>
+            </w:r>
+            <w:r>
+              <w:rPr>
+                <w:rFonts w:ascii="Times New Roman" w:hAnsi="Times New Roman" w:cs="Times New Roman"/>
+                <w:noProof/>
+                <w:webHidden/>
+                <w:sz w:val="24"/>
+                <w:szCs w:val="24"/>
+              </w:rPr>
+              <w:instrText xml:space="preserve"> PAGEREF _Toc35099926 \h </w:instrText>
+            </w:r>
+            <w:r>
+              <w:rPr>
+                <w:rFonts w:ascii="Times New Roman" w:hAnsi="Times New Roman" w:cs="Times New Roman"/>
+                <w:noProof/>
+                <w:webHidden/>
+                <w:sz w:val="24"/>
+                <w:szCs w:val="24"/>
+              </w:rPr>
+            </w:r>
+            <w:r>
+              <w:rPr>
+                <w:rFonts w:ascii="Times New Roman" w:hAnsi="Times New Roman" w:cs="Times New Roman"/>
+                <w:noProof/>
+                <w:webHidden/>
+                <w:sz w:val="24"/>
+                <w:szCs w:val="24"/>
+              </w:rPr>
+              <w:fldChar w:fldCharType="separate"/>
+            </w:r>
+            <w:r>
+              <w:rPr>
+                <w:rFonts w:ascii="Times New Roman" w:hAnsi="Times New Roman" w:cs="Times New Roman"/>
+                <w:noProof/>
+                <w:webHidden/>
+                <w:sz w:val="24"/>
+                <w:szCs w:val="24"/>
+              </w:rPr>
+              <w:t>3</w:t>
+            </w:r>
+            <w:r>
+              <w:rPr>
+                <w:rFonts w:ascii="Times New Roman" w:hAnsi="Times New Roman" w:cs="Times New Roman"/>
+                <w:noProof/>
+                <w:webHidden/>
+                <w:sz w:val="24"/>
+                <w:szCs w:val="24"/>
+              </w:rPr>
+              <w:fldChar w:fldCharType="end"/>
+            </w:r>
+          </w:hyperlink>
+        </w:p>
+        <w:p>
+          <w:pPr>
+            <w:pStyle w:val="ndice2"/>
+            <w:tabs>
+              <w:tab w:val="left" w:pos="880"/>
+              <w:tab w:val="right" w:leader="dot" w:pos="8494"/>
+            </w:tabs>
+            <w:rPr>
+              <w:rFonts w:ascii="Times New Roman" w:hAnsi="Times New Roman" w:cs="Times New Roman"/>
+              <w:noProof/>
+              <w:sz w:val="24"/>
+              <w:szCs w:val="24"/>
+            </w:rPr>
+          </w:pPr>
+          <w:hyperlink w:anchor="_Toc35099927" w:history="1">
+            <w:r>
+              <w:rPr>
+                <w:rStyle w:val="Hiperligao"/>
+                <w:rFonts w:ascii="Times New Roman" w:hAnsi="Times New Roman" w:cs="Times New Roman"/>
+                <w:noProof/>
+                <w:sz w:val="24"/>
+                <w:szCs w:val="24"/>
+              </w:rPr>
+              <w:t>3.1.</w:t>
+            </w:r>
+            <w:r>
+              <w:rPr>
+                <w:rFonts w:ascii="Times New Roman" w:hAnsi="Times New Roman" w:cs="Times New Roman"/>
+                <w:noProof/>
+                <w:sz w:val="24"/>
+                <w:szCs w:val="24"/>
+              </w:rPr>
+              <w:tab/>
+            </w:r>
+            <w:r>
+              <w:rPr>
+                <w:rStyle w:val="Hiperligao"/>
+                <w:rFonts w:ascii="Times New Roman" w:hAnsi="Times New Roman" w:cs="Times New Roman"/>
+                <w:noProof/>
+                <w:sz w:val="24"/>
+                <w:szCs w:val="24"/>
+              </w:rPr>
+              <w:t>Placa-mãe</w:t>
+            </w:r>
+            <w:r>
+              <w:rPr>
+                <w:rFonts w:ascii="Times New Roman" w:hAnsi="Times New Roman" w:cs="Times New Roman"/>
+                <w:noProof/>
+                <w:webHidden/>
+                <w:sz w:val="24"/>
+                <w:szCs w:val="24"/>
+              </w:rPr>
+              <w:tab/>
+            </w:r>
+            <w:r>
+              <w:rPr>
+                <w:rFonts w:ascii="Times New Roman" w:hAnsi="Times New Roman" w:cs="Times New Roman"/>
+                <w:noProof/>
+                <w:webHidden/>
+                <w:sz w:val="24"/>
+                <w:szCs w:val="24"/>
+              </w:rPr>
+              <w:fldChar w:fldCharType="begin"/>
+            </w:r>
+            <w:r>
+              <w:rPr>
+                <w:rFonts w:ascii="Times New Roman" w:hAnsi="Times New Roman" w:cs="Times New Roman"/>
+                <w:noProof/>
+                <w:webHidden/>
+                <w:sz w:val="24"/>
+                <w:szCs w:val="24"/>
+              </w:rPr>
+              <w:instrText xml:space="preserve"> PAGEREF _Toc35099927 \h </w:instrText>
+            </w:r>
+            <w:r>
+              <w:rPr>
+                <w:rFonts w:ascii="Times New Roman" w:hAnsi="Times New Roman" w:cs="Times New Roman"/>
+                <w:noProof/>
+                <w:webHidden/>
+                <w:sz w:val="24"/>
+                <w:szCs w:val="24"/>
+              </w:rPr>
+            </w:r>
+            <w:r>
+              <w:rPr>
+                <w:rFonts w:ascii="Times New Roman" w:hAnsi="Times New Roman" w:cs="Times New Roman"/>
+                <w:noProof/>
+                <w:webHidden/>
+                <w:sz w:val="24"/>
+                <w:szCs w:val="24"/>
+              </w:rPr>
+              <w:fldChar w:fldCharType="separate"/>
+            </w:r>
+            <w:r>
+              <w:rPr>
+                <w:rFonts w:ascii="Times New Roman" w:hAnsi="Times New Roman" w:cs="Times New Roman"/>
+                <w:noProof/>
+                <w:webHidden/>
+                <w:sz w:val="24"/>
+                <w:szCs w:val="24"/>
+              </w:rPr>
+              <w:t>3</w:t>
+            </w:r>
+            <w:r>
+              <w:rPr>
+                <w:rFonts w:ascii="Times New Roman" w:hAnsi="Times New Roman" w:cs="Times New Roman"/>
+                <w:noProof/>
+                <w:webHidden/>
+                <w:sz w:val="24"/>
+                <w:szCs w:val="24"/>
+              </w:rPr>
+              <w:fldChar w:fldCharType="end"/>
+            </w:r>
+          </w:hyperlink>
+        </w:p>
+        <w:p>
+          <w:pPr>
+            <w:pStyle w:val="ndice2"/>
+            <w:tabs>
+              <w:tab w:val="left" w:pos="1100"/>
+              <w:tab w:val="right" w:leader="dot" w:pos="8494"/>
+            </w:tabs>
+            <w:rPr>
+              <w:rFonts w:ascii="Times New Roman" w:hAnsi="Times New Roman" w:cs="Times New Roman"/>
+              <w:noProof/>
+              <w:sz w:val="24"/>
+              <w:szCs w:val="24"/>
+            </w:rPr>
+          </w:pPr>
+          <w:hyperlink w:anchor="_Toc35099928" w:history="1">
+            <w:r>
+              <w:rPr>
+                <w:rStyle w:val="Hiperligao"/>
+                <w:rFonts w:ascii="Times New Roman" w:hAnsi="Times New Roman" w:cs="Times New Roman"/>
+                <w:noProof/>
+                <w:sz w:val="24"/>
+                <w:szCs w:val="24"/>
+              </w:rPr>
+              <w:t>3.1.1.</w:t>
+            </w:r>
+            <w:r>
+              <w:rPr>
+                <w:rFonts w:ascii="Times New Roman" w:hAnsi="Times New Roman" w:cs="Times New Roman"/>
+                <w:noProof/>
+                <w:sz w:val="24"/>
+                <w:szCs w:val="24"/>
+              </w:rPr>
+              <w:tab/>
+            </w:r>
+            <w:r>
+              <w:rPr>
+                <w:rStyle w:val="Hiperligao"/>
+                <w:rFonts w:ascii="Times New Roman" w:hAnsi="Times New Roman" w:cs="Times New Roman"/>
+                <w:noProof/>
+                <w:sz w:val="24"/>
+                <w:szCs w:val="24"/>
+              </w:rPr>
+              <w:t>Memória de Dados (RAM)</w:t>
+            </w:r>
+            <w:r>
+              <w:rPr>
+                <w:rFonts w:ascii="Times New Roman" w:hAnsi="Times New Roman" w:cs="Times New Roman"/>
+                <w:noProof/>
+                <w:webHidden/>
+                <w:sz w:val="24"/>
+                <w:szCs w:val="24"/>
+              </w:rPr>
+              <w:tab/>
+            </w:r>
+            <w:r>
+              <w:rPr>
+                <w:rFonts w:ascii="Times New Roman" w:hAnsi="Times New Roman" w:cs="Times New Roman"/>
+                <w:noProof/>
+                <w:webHidden/>
+                <w:sz w:val="24"/>
+                <w:szCs w:val="24"/>
+              </w:rPr>
+              <w:fldChar w:fldCharType="begin"/>
+            </w:r>
+            <w:r>
+              <w:rPr>
+                <w:rFonts w:ascii="Times New Roman" w:hAnsi="Times New Roman" w:cs="Times New Roman"/>
+                <w:noProof/>
+                <w:webHidden/>
+                <w:sz w:val="24"/>
+                <w:szCs w:val="24"/>
+              </w:rPr>
+              <w:instrText xml:space="preserve"> PAGEREF _Toc35099928 \h </w:instrText>
+            </w:r>
+            <w:r>
+              <w:rPr>
+                <w:rFonts w:ascii="Times New Roman" w:hAnsi="Times New Roman" w:cs="Times New Roman"/>
+                <w:noProof/>
+                <w:webHidden/>
+                <w:sz w:val="24"/>
+                <w:szCs w:val="24"/>
+              </w:rPr>
+            </w:r>
+            <w:r>
+              <w:rPr>
+                <w:rFonts w:ascii="Times New Roman" w:hAnsi="Times New Roman" w:cs="Times New Roman"/>
+                <w:noProof/>
+                <w:webHidden/>
+                <w:sz w:val="24"/>
+                <w:szCs w:val="24"/>
+              </w:rPr>
+              <w:fldChar w:fldCharType="separate"/>
+            </w:r>
+            <w:r>
+              <w:rPr>
+                <w:rFonts w:ascii="Times New Roman" w:hAnsi="Times New Roman" w:cs="Times New Roman"/>
+                <w:noProof/>
+                <w:webHidden/>
+                <w:sz w:val="24"/>
+                <w:szCs w:val="24"/>
+              </w:rPr>
+              <w:t>3</w:t>
+            </w:r>
+            <w:r>
+              <w:rPr>
+                <w:rFonts w:ascii="Times New Roman" w:hAnsi="Times New Roman" w:cs="Times New Roman"/>
+                <w:noProof/>
+                <w:webHidden/>
+                <w:sz w:val="24"/>
+                <w:szCs w:val="24"/>
+              </w:rPr>
+              <w:fldChar w:fldCharType="end"/>
+            </w:r>
+          </w:hyperlink>
+        </w:p>
+        <w:p>
+          <w:pPr>
+            <w:pStyle w:val="ndice2"/>
+            <w:tabs>
+              <w:tab w:val="left" w:pos="1100"/>
+              <w:tab w:val="right" w:leader="dot" w:pos="8494"/>
+            </w:tabs>
+            <w:rPr>
+              <w:rFonts w:ascii="Times New Roman" w:hAnsi="Times New Roman" w:cs="Times New Roman"/>
+              <w:noProof/>
+              <w:sz w:val="24"/>
+              <w:szCs w:val="24"/>
+            </w:rPr>
+          </w:pPr>
+          <w:hyperlink w:anchor="_Toc35099929" w:history="1">
+            <w:r>
+              <w:rPr>
+                <w:rStyle w:val="Hiperligao"/>
+                <w:rFonts w:ascii="Times New Roman" w:hAnsi="Times New Roman" w:cs="Times New Roman"/>
+                <w:noProof/>
+                <w:sz w:val="24"/>
+                <w:szCs w:val="24"/>
+              </w:rPr>
+              <w:t>3.1.2.</w:t>
+            </w:r>
+            <w:r>
+              <w:rPr>
+                <w:rFonts w:ascii="Times New Roman" w:hAnsi="Times New Roman" w:cs="Times New Roman"/>
+                <w:noProof/>
+                <w:sz w:val="24"/>
+                <w:szCs w:val="24"/>
+              </w:rPr>
+              <w:tab/>
+            </w:r>
+            <w:r>
+              <w:rPr>
+                <w:rStyle w:val="Hiperligao"/>
+                <w:rFonts w:ascii="Times New Roman" w:hAnsi="Times New Roman" w:cs="Times New Roman"/>
+                <w:noProof/>
+                <w:sz w:val="24"/>
+                <w:szCs w:val="24"/>
+              </w:rPr>
+              <w:t>Memória de Instruções</w:t>
+            </w:r>
+            <w:r>
+              <w:rPr>
+                <w:rFonts w:ascii="Times New Roman" w:hAnsi="Times New Roman" w:cs="Times New Roman"/>
+                <w:noProof/>
+                <w:webHidden/>
+                <w:sz w:val="24"/>
+                <w:szCs w:val="24"/>
+              </w:rPr>
+              <w:tab/>
+            </w:r>
+            <w:r>
+              <w:rPr>
+                <w:rFonts w:ascii="Times New Roman" w:hAnsi="Times New Roman" w:cs="Times New Roman"/>
+                <w:noProof/>
+                <w:webHidden/>
+                <w:sz w:val="24"/>
+                <w:szCs w:val="24"/>
+              </w:rPr>
+              <w:fldChar w:fldCharType="begin"/>
+            </w:r>
+            <w:r>
+              <w:rPr>
+                <w:rFonts w:ascii="Times New Roman" w:hAnsi="Times New Roman" w:cs="Times New Roman"/>
+                <w:noProof/>
+                <w:webHidden/>
+                <w:sz w:val="24"/>
+                <w:szCs w:val="24"/>
+              </w:rPr>
+              <w:instrText xml:space="preserve"> PAGEREF _Toc35099929 \h </w:instrText>
+            </w:r>
+            <w:r>
+              <w:rPr>
+                <w:rFonts w:ascii="Times New Roman" w:hAnsi="Times New Roman" w:cs="Times New Roman"/>
+                <w:noProof/>
+                <w:webHidden/>
+                <w:sz w:val="24"/>
+                <w:szCs w:val="24"/>
+              </w:rPr>
+            </w:r>
+            <w:r>
+              <w:rPr>
+                <w:rFonts w:ascii="Times New Roman" w:hAnsi="Times New Roman" w:cs="Times New Roman"/>
+                <w:noProof/>
+                <w:webHidden/>
+                <w:sz w:val="24"/>
+                <w:szCs w:val="24"/>
+              </w:rPr>
+              <w:fldChar w:fldCharType="separate"/>
+            </w:r>
+            <w:r>
+              <w:rPr>
+                <w:rFonts w:ascii="Times New Roman" w:hAnsi="Times New Roman" w:cs="Times New Roman"/>
+                <w:noProof/>
+                <w:webHidden/>
+                <w:sz w:val="24"/>
+                <w:szCs w:val="24"/>
+              </w:rPr>
+              <w:t>3</w:t>
+            </w:r>
+            <w:r>
+              <w:rPr>
+                <w:rFonts w:ascii="Times New Roman" w:hAnsi="Times New Roman" w:cs="Times New Roman"/>
+                <w:noProof/>
+                <w:webHidden/>
+                <w:sz w:val="24"/>
+                <w:szCs w:val="24"/>
+              </w:rPr>
+              <w:fldChar w:fldCharType="end"/>
+            </w:r>
+          </w:hyperlink>
+        </w:p>
+        <w:p>
+          <w:pPr>
+            <w:pStyle w:val="ndice2"/>
+            <w:tabs>
+              <w:tab w:val="left" w:pos="1100"/>
+              <w:tab w:val="right" w:leader="dot" w:pos="8494"/>
+            </w:tabs>
+            <w:rPr>
+              <w:rFonts w:ascii="Times New Roman" w:hAnsi="Times New Roman" w:cs="Times New Roman"/>
+              <w:noProof/>
+              <w:sz w:val="24"/>
+              <w:szCs w:val="24"/>
+            </w:rPr>
+          </w:pPr>
+          <w:hyperlink w:anchor="_Toc35099930" w:history="1">
+            <w:r>
+              <w:rPr>
+                <w:rStyle w:val="Hiperligao"/>
+                <w:rFonts w:ascii="Times New Roman" w:hAnsi="Times New Roman" w:cs="Times New Roman"/>
+                <w:noProof/>
+                <w:sz w:val="24"/>
+                <w:szCs w:val="24"/>
+              </w:rPr>
+              <w:t>3.1.3.</w:t>
+            </w:r>
+            <w:r>
+              <w:rPr>
+                <w:rFonts w:ascii="Times New Roman" w:hAnsi="Times New Roman" w:cs="Times New Roman"/>
+                <w:noProof/>
+                <w:sz w:val="24"/>
+                <w:szCs w:val="24"/>
+              </w:rPr>
+              <w:tab/>
+            </w:r>
+            <w:r>
+              <w:rPr>
+                <w:rStyle w:val="Hiperligao"/>
+                <w:rFonts w:ascii="Times New Roman" w:hAnsi="Times New Roman" w:cs="Times New Roman"/>
+                <w:noProof/>
+                <w:sz w:val="24"/>
+                <w:szCs w:val="24"/>
+              </w:rPr>
+              <w:t>Processador</w:t>
+            </w:r>
+            <w:r>
+              <w:rPr>
+                <w:rFonts w:ascii="Times New Roman" w:hAnsi="Times New Roman" w:cs="Times New Roman"/>
+                <w:noProof/>
+                <w:webHidden/>
+                <w:sz w:val="24"/>
+                <w:szCs w:val="24"/>
+              </w:rPr>
+              <w:tab/>
+            </w:r>
+            <w:r>
+              <w:rPr>
+                <w:rFonts w:ascii="Times New Roman" w:hAnsi="Times New Roman" w:cs="Times New Roman"/>
+                <w:noProof/>
+                <w:webHidden/>
+                <w:sz w:val="24"/>
+                <w:szCs w:val="24"/>
+              </w:rPr>
+              <w:fldChar w:fldCharType="begin"/>
+            </w:r>
+            <w:r>
+              <w:rPr>
+                <w:rFonts w:ascii="Times New Roman" w:hAnsi="Times New Roman" w:cs="Times New Roman"/>
+                <w:noProof/>
+                <w:webHidden/>
+                <w:sz w:val="24"/>
+                <w:szCs w:val="24"/>
+              </w:rPr>
+              <w:instrText xml:space="preserve"> PAGEREF _Toc35099930 \h </w:instrText>
+            </w:r>
+            <w:r>
+              <w:rPr>
+                <w:rFonts w:ascii="Times New Roman" w:hAnsi="Times New Roman" w:cs="Times New Roman"/>
+                <w:noProof/>
+                <w:webHidden/>
+                <w:sz w:val="24"/>
+                <w:szCs w:val="24"/>
+              </w:rPr>
+            </w:r>
+            <w:r>
+              <w:rPr>
+                <w:rFonts w:ascii="Times New Roman" w:hAnsi="Times New Roman" w:cs="Times New Roman"/>
+                <w:noProof/>
+                <w:webHidden/>
+                <w:sz w:val="24"/>
+                <w:szCs w:val="24"/>
+              </w:rPr>
+              <w:fldChar w:fldCharType="separate"/>
+            </w:r>
+            <w:r>
+              <w:rPr>
+                <w:rFonts w:ascii="Times New Roman" w:hAnsi="Times New Roman" w:cs="Times New Roman"/>
+                <w:noProof/>
+                <w:webHidden/>
+                <w:sz w:val="24"/>
+                <w:szCs w:val="24"/>
+              </w:rPr>
+              <w:t>4</w:t>
+            </w:r>
+            <w:r>
+              <w:rPr>
+                <w:rFonts w:ascii="Times New Roman" w:hAnsi="Times New Roman" w:cs="Times New Roman"/>
+                <w:noProof/>
+                <w:webHidden/>
+                <w:sz w:val="24"/>
+                <w:szCs w:val="24"/>
+              </w:rPr>
+              <w:fldChar w:fldCharType="end"/>
+            </w:r>
+          </w:hyperlink>
+        </w:p>
+        <w:p>
+          <w:pPr>
+            <w:pStyle w:val="ndice3"/>
+            <w:tabs>
+              <w:tab w:val="left" w:pos="1540"/>
+              <w:tab w:val="right" w:leader="dot" w:pos="8494"/>
+            </w:tabs>
+            <w:rPr>
+              <w:rFonts w:ascii="Times New Roman" w:hAnsi="Times New Roman" w:cs="Times New Roman"/>
+              <w:noProof/>
+              <w:sz w:val="24"/>
+              <w:szCs w:val="24"/>
+            </w:rPr>
+          </w:pPr>
+          <w:hyperlink w:anchor="_Toc35099931" w:history="1">
+            <w:r>
+              <w:rPr>
+                <w:rStyle w:val="Hiperligao"/>
+                <w:rFonts w:ascii="Times New Roman" w:hAnsi="Times New Roman" w:cs="Times New Roman"/>
+                <w:noProof/>
+                <w:sz w:val="24"/>
+                <w:szCs w:val="24"/>
+              </w:rPr>
+              <w:t>3.1.3.1.</w:t>
+            </w:r>
+            <w:r>
+              <w:rPr>
+                <w:rFonts w:ascii="Times New Roman" w:hAnsi="Times New Roman" w:cs="Times New Roman"/>
+                <w:noProof/>
+                <w:sz w:val="24"/>
+                <w:szCs w:val="24"/>
+              </w:rPr>
+              <w:tab/>
+            </w:r>
+            <w:r>
+              <w:rPr>
+                <w:rStyle w:val="Hiperligao"/>
+                <w:rFonts w:ascii="Times New Roman" w:hAnsi="Times New Roman" w:cs="Times New Roman"/>
+                <w:noProof/>
+                <w:sz w:val="24"/>
+                <w:szCs w:val="24"/>
+              </w:rPr>
+              <w:t>Periférico de Entrada</w:t>
+            </w:r>
+            <w:r>
+              <w:rPr>
+                <w:rFonts w:ascii="Times New Roman" w:hAnsi="Times New Roman" w:cs="Times New Roman"/>
+                <w:noProof/>
+                <w:webHidden/>
+                <w:sz w:val="24"/>
+                <w:szCs w:val="24"/>
+              </w:rPr>
+              <w:tab/>
+            </w:r>
+            <w:r>
+              <w:rPr>
+                <w:rFonts w:ascii="Times New Roman" w:hAnsi="Times New Roman" w:cs="Times New Roman"/>
+                <w:noProof/>
+                <w:webHidden/>
+                <w:sz w:val="24"/>
+                <w:szCs w:val="24"/>
+              </w:rPr>
+              <w:fldChar w:fldCharType="begin"/>
+            </w:r>
+            <w:r>
+              <w:rPr>
+                <w:rFonts w:ascii="Times New Roman" w:hAnsi="Times New Roman" w:cs="Times New Roman"/>
+                <w:noProof/>
+                <w:webHidden/>
+                <w:sz w:val="24"/>
+                <w:szCs w:val="24"/>
+              </w:rPr>
+              <w:instrText xml:space="preserve"> PAGEREF _Toc35099931 \h </w:instrText>
+            </w:r>
+            <w:r>
+              <w:rPr>
+                <w:rFonts w:ascii="Times New Roman" w:hAnsi="Times New Roman" w:cs="Times New Roman"/>
+                <w:noProof/>
+                <w:webHidden/>
+                <w:sz w:val="24"/>
+                <w:szCs w:val="24"/>
+              </w:rPr>
+            </w:r>
+            <w:r>
+              <w:rPr>
+                <w:rFonts w:ascii="Times New Roman" w:hAnsi="Times New Roman" w:cs="Times New Roman"/>
+                <w:noProof/>
+                <w:webHidden/>
+                <w:sz w:val="24"/>
+                <w:szCs w:val="24"/>
+              </w:rPr>
+              <w:fldChar w:fldCharType="separate"/>
+            </w:r>
+            <w:r>
+              <w:rPr>
+                <w:rFonts w:ascii="Times New Roman" w:hAnsi="Times New Roman" w:cs="Times New Roman"/>
+                <w:noProof/>
+                <w:webHidden/>
+                <w:sz w:val="24"/>
+                <w:szCs w:val="24"/>
+              </w:rPr>
+              <w:t>4</w:t>
+            </w:r>
+            <w:r>
+              <w:rPr>
+                <w:rFonts w:ascii="Times New Roman" w:hAnsi="Times New Roman" w:cs="Times New Roman"/>
+                <w:noProof/>
+                <w:webHidden/>
+                <w:sz w:val="24"/>
+                <w:szCs w:val="24"/>
+              </w:rPr>
+              <w:fldChar w:fldCharType="end"/>
+            </w:r>
+          </w:hyperlink>
+        </w:p>
+        <w:p>
+          <w:pPr>
+            <w:pStyle w:val="ndice3"/>
+            <w:tabs>
+              <w:tab w:val="left" w:pos="1540"/>
+              <w:tab w:val="right" w:leader="dot" w:pos="8494"/>
+            </w:tabs>
+            <w:rPr>
+              <w:rFonts w:ascii="Times New Roman" w:hAnsi="Times New Roman" w:cs="Times New Roman"/>
+              <w:noProof/>
+              <w:sz w:val="24"/>
+              <w:szCs w:val="24"/>
+            </w:rPr>
+          </w:pPr>
+          <w:hyperlink w:anchor="_Toc35099932" w:history="1">
+            <w:r>
+              <w:rPr>
+                <w:rStyle w:val="Hiperligao"/>
+                <w:rFonts w:ascii="Times New Roman" w:hAnsi="Times New Roman" w:cs="Times New Roman"/>
+                <w:noProof/>
+                <w:sz w:val="24"/>
+                <w:szCs w:val="24"/>
+              </w:rPr>
+              <w:t>3.1.3.2.</w:t>
+            </w:r>
+            <w:r>
+              <w:rPr>
+                <w:rFonts w:ascii="Times New Roman" w:hAnsi="Times New Roman" w:cs="Times New Roman"/>
+                <w:noProof/>
+                <w:sz w:val="24"/>
+                <w:szCs w:val="24"/>
+              </w:rPr>
+              <w:tab/>
+            </w:r>
+            <w:r>
+              <w:rPr>
+                <w:rStyle w:val="Hiperligao"/>
+                <w:rFonts w:ascii="Times New Roman" w:hAnsi="Times New Roman" w:cs="Times New Roman"/>
+                <w:noProof/>
+                <w:sz w:val="24"/>
+                <w:szCs w:val="24"/>
+              </w:rPr>
+              <w:t>Periférico de Saída</w:t>
+            </w:r>
+            <w:r>
+              <w:rPr>
+                <w:rFonts w:ascii="Times New Roman" w:hAnsi="Times New Roman" w:cs="Times New Roman"/>
+                <w:noProof/>
+                <w:webHidden/>
+                <w:sz w:val="24"/>
+                <w:szCs w:val="24"/>
+              </w:rPr>
+              <w:tab/>
+            </w:r>
+            <w:r>
+              <w:rPr>
+                <w:rFonts w:ascii="Times New Roman" w:hAnsi="Times New Roman" w:cs="Times New Roman"/>
+                <w:noProof/>
+                <w:webHidden/>
+                <w:sz w:val="24"/>
+                <w:szCs w:val="24"/>
+              </w:rPr>
+              <w:fldChar w:fldCharType="begin"/>
+            </w:r>
+            <w:r>
+              <w:rPr>
+                <w:rFonts w:ascii="Times New Roman" w:hAnsi="Times New Roman" w:cs="Times New Roman"/>
+                <w:noProof/>
+                <w:webHidden/>
+                <w:sz w:val="24"/>
+                <w:szCs w:val="24"/>
+              </w:rPr>
+              <w:instrText xml:space="preserve"> PAGEREF _Toc35099932 \h </w:instrText>
+            </w:r>
+            <w:r>
+              <w:rPr>
+                <w:rFonts w:ascii="Times New Roman" w:hAnsi="Times New Roman" w:cs="Times New Roman"/>
+                <w:noProof/>
+                <w:webHidden/>
+                <w:sz w:val="24"/>
+                <w:szCs w:val="24"/>
+              </w:rPr>
+            </w:r>
+            <w:r>
+              <w:rPr>
+                <w:rFonts w:ascii="Times New Roman" w:hAnsi="Times New Roman" w:cs="Times New Roman"/>
+                <w:noProof/>
+                <w:webHidden/>
+                <w:sz w:val="24"/>
+                <w:szCs w:val="24"/>
+              </w:rPr>
+              <w:fldChar w:fldCharType="separate"/>
+            </w:r>
+            <w:r>
+              <w:rPr>
+                <w:rFonts w:ascii="Times New Roman" w:hAnsi="Times New Roman" w:cs="Times New Roman"/>
+                <w:noProof/>
+                <w:webHidden/>
+                <w:sz w:val="24"/>
+                <w:szCs w:val="24"/>
+              </w:rPr>
+              <w:t>4</w:t>
+            </w:r>
+            <w:r>
+              <w:rPr>
+                <w:rFonts w:ascii="Times New Roman" w:hAnsi="Times New Roman" w:cs="Times New Roman"/>
+                <w:noProof/>
+                <w:webHidden/>
+                <w:sz w:val="24"/>
+                <w:szCs w:val="24"/>
+              </w:rPr>
+              <w:fldChar w:fldCharType="end"/>
+            </w:r>
+          </w:hyperlink>
+        </w:p>
+        <w:p>
+          <w:pPr>
+            <w:pStyle w:val="ndice3"/>
+            <w:tabs>
+              <w:tab w:val="left" w:pos="1540"/>
+              <w:tab w:val="right" w:leader="dot" w:pos="8494"/>
+            </w:tabs>
+            <w:rPr>
+              <w:rFonts w:ascii="Times New Roman" w:hAnsi="Times New Roman" w:cs="Times New Roman"/>
+              <w:noProof/>
+              <w:sz w:val="24"/>
+              <w:szCs w:val="24"/>
+            </w:rPr>
+          </w:pPr>
+          <w:hyperlink w:anchor="_Toc35099933" w:history="1">
+            <w:r>
+              <w:rPr>
+                <w:rStyle w:val="Hiperligao"/>
+                <w:rFonts w:ascii="Times New Roman" w:hAnsi="Times New Roman" w:cs="Times New Roman"/>
+                <w:noProof/>
+                <w:sz w:val="24"/>
+                <w:szCs w:val="24"/>
+              </w:rPr>
+              <w:t>3.1.3.3.</w:t>
+            </w:r>
+            <w:r>
+              <w:rPr>
+                <w:rFonts w:ascii="Times New Roman" w:hAnsi="Times New Roman" w:cs="Times New Roman"/>
+                <w:noProof/>
+                <w:sz w:val="24"/>
+                <w:szCs w:val="24"/>
+              </w:rPr>
+              <w:tab/>
+            </w:r>
+            <w:r>
+              <w:rPr>
+                <w:rStyle w:val="Hiperligao"/>
+                <w:rFonts w:ascii="Times New Roman" w:hAnsi="Times New Roman" w:cs="Times New Roman"/>
+                <w:noProof/>
+                <w:sz w:val="24"/>
+                <w:szCs w:val="24"/>
+              </w:rPr>
+              <w:t>Multiplexer dos Registos (Mux R)</w:t>
+            </w:r>
+            <w:r>
+              <w:rPr>
+                <w:rFonts w:ascii="Times New Roman" w:hAnsi="Times New Roman" w:cs="Times New Roman"/>
+                <w:noProof/>
+                <w:webHidden/>
+                <w:sz w:val="24"/>
+                <w:szCs w:val="24"/>
+              </w:rPr>
+              <w:tab/>
+            </w:r>
+            <w:r>
+              <w:rPr>
+                <w:rFonts w:ascii="Times New Roman" w:hAnsi="Times New Roman" w:cs="Times New Roman"/>
+                <w:noProof/>
+                <w:webHidden/>
+                <w:sz w:val="24"/>
+                <w:szCs w:val="24"/>
+              </w:rPr>
+              <w:fldChar w:fldCharType="begin"/>
+            </w:r>
+            <w:r>
+              <w:rPr>
+                <w:rFonts w:ascii="Times New Roman" w:hAnsi="Times New Roman" w:cs="Times New Roman"/>
+                <w:noProof/>
+                <w:webHidden/>
+                <w:sz w:val="24"/>
+                <w:szCs w:val="24"/>
+              </w:rPr>
+              <w:instrText xml:space="preserve"> PAGEREF _Toc35099933 \h </w:instrText>
+            </w:r>
+            <w:r>
+              <w:rPr>
+                <w:rFonts w:ascii="Times New Roman" w:hAnsi="Times New Roman" w:cs="Times New Roman"/>
+                <w:noProof/>
+                <w:webHidden/>
+                <w:sz w:val="24"/>
+                <w:szCs w:val="24"/>
+              </w:rPr>
+            </w:r>
+            <w:r>
+              <w:rPr>
+                <w:rFonts w:ascii="Times New Roman" w:hAnsi="Times New Roman" w:cs="Times New Roman"/>
+                <w:noProof/>
+                <w:webHidden/>
+                <w:sz w:val="24"/>
+                <w:szCs w:val="24"/>
+              </w:rPr>
+              <w:fldChar w:fldCharType="separate"/>
+            </w:r>
+            <w:r>
+              <w:rPr>
+                <w:rFonts w:ascii="Times New Roman" w:hAnsi="Times New Roman" w:cs="Times New Roman"/>
+                <w:noProof/>
+                <w:webHidden/>
+                <w:sz w:val="24"/>
+                <w:szCs w:val="24"/>
+              </w:rPr>
+              <w:t>4</w:t>
+            </w:r>
+            <w:r>
+              <w:rPr>
+                <w:rFonts w:ascii="Times New Roman" w:hAnsi="Times New Roman" w:cs="Times New Roman"/>
+                <w:noProof/>
+                <w:webHidden/>
+                <w:sz w:val="24"/>
+                <w:szCs w:val="24"/>
+              </w:rPr>
+              <w:fldChar w:fldCharType="end"/>
+            </w:r>
+          </w:hyperlink>
+        </w:p>
+        <w:p>
+          <w:pPr>
+            <w:pStyle w:val="ndice3"/>
+            <w:tabs>
+              <w:tab w:val="left" w:pos="1540"/>
+              <w:tab w:val="right" w:leader="dot" w:pos="8494"/>
+            </w:tabs>
+            <w:rPr>
+              <w:rFonts w:ascii="Times New Roman" w:hAnsi="Times New Roman" w:cs="Times New Roman"/>
+              <w:noProof/>
+              <w:sz w:val="24"/>
+              <w:szCs w:val="24"/>
+            </w:rPr>
+          </w:pPr>
+          <w:hyperlink w:anchor="_Toc35099934" w:history="1">
+            <w:r>
+              <w:rPr>
+                <w:rStyle w:val="Hiperligao"/>
+                <w:rFonts w:ascii="Times New Roman" w:hAnsi="Times New Roman" w:cs="Times New Roman"/>
+                <w:noProof/>
+                <w:sz w:val="24"/>
+                <w:szCs w:val="24"/>
+              </w:rPr>
+              <w:t>3.1.3.4.</w:t>
+            </w:r>
+            <w:r>
+              <w:rPr>
+                <w:rFonts w:ascii="Times New Roman" w:hAnsi="Times New Roman" w:cs="Times New Roman"/>
+                <w:noProof/>
+                <w:sz w:val="24"/>
+                <w:szCs w:val="24"/>
+              </w:rPr>
+              <w:tab/>
+            </w:r>
+            <w:r>
+              <w:rPr>
+                <w:rStyle w:val="Hiperligao"/>
+                <w:rFonts w:ascii="Times New Roman" w:hAnsi="Times New Roman" w:cs="Times New Roman"/>
+                <w:noProof/>
+                <w:sz w:val="24"/>
+                <w:szCs w:val="24"/>
+              </w:rPr>
+              <w:t>Registos A e B</w:t>
+            </w:r>
+            <w:r>
+              <w:rPr>
+                <w:rFonts w:ascii="Times New Roman" w:hAnsi="Times New Roman" w:cs="Times New Roman"/>
+                <w:noProof/>
+                <w:webHidden/>
+                <w:sz w:val="24"/>
+                <w:szCs w:val="24"/>
+              </w:rPr>
+              <w:tab/>
+            </w:r>
+            <w:r>
+              <w:rPr>
+                <w:rFonts w:ascii="Times New Roman" w:hAnsi="Times New Roman" w:cs="Times New Roman"/>
+                <w:noProof/>
+                <w:webHidden/>
+                <w:sz w:val="24"/>
+                <w:szCs w:val="24"/>
+              </w:rPr>
+              <w:fldChar w:fldCharType="begin"/>
+            </w:r>
+            <w:r>
+              <w:rPr>
+                <w:rFonts w:ascii="Times New Roman" w:hAnsi="Times New Roman" w:cs="Times New Roman"/>
+                <w:noProof/>
+                <w:webHidden/>
+                <w:sz w:val="24"/>
+                <w:szCs w:val="24"/>
+              </w:rPr>
+              <w:instrText xml:space="preserve"> PAGEREF _Toc35099934 \h </w:instrText>
+            </w:r>
+            <w:r>
+              <w:rPr>
+                <w:rFonts w:ascii="Times New Roman" w:hAnsi="Times New Roman" w:cs="Times New Roman"/>
+                <w:noProof/>
+                <w:webHidden/>
+                <w:sz w:val="24"/>
+                <w:szCs w:val="24"/>
+              </w:rPr>
+            </w:r>
+            <w:r>
+              <w:rPr>
+                <w:rFonts w:ascii="Times New Roman" w:hAnsi="Times New Roman" w:cs="Times New Roman"/>
+                <w:noProof/>
+                <w:webHidden/>
+                <w:sz w:val="24"/>
+                <w:szCs w:val="24"/>
+              </w:rPr>
+              <w:fldChar w:fldCharType="separate"/>
+            </w:r>
+            <w:r>
+              <w:rPr>
+                <w:rFonts w:ascii="Times New Roman" w:hAnsi="Times New Roman" w:cs="Times New Roman"/>
+                <w:noProof/>
+                <w:webHidden/>
+                <w:sz w:val="24"/>
+                <w:szCs w:val="24"/>
+              </w:rPr>
+              <w:t>5</w:t>
+            </w:r>
+            <w:r>
+              <w:rPr>
+                <w:rFonts w:ascii="Times New Roman" w:hAnsi="Times New Roman" w:cs="Times New Roman"/>
+                <w:noProof/>
+                <w:webHidden/>
+                <w:sz w:val="24"/>
+                <w:szCs w:val="24"/>
+              </w:rPr>
+              <w:fldChar w:fldCharType="end"/>
+            </w:r>
+          </w:hyperlink>
+        </w:p>
+        <w:p>
+          <w:pPr>
+            <w:pStyle w:val="ndice3"/>
+            <w:tabs>
+              <w:tab w:val="left" w:pos="1540"/>
+              <w:tab w:val="right" w:leader="dot" w:pos="8494"/>
+            </w:tabs>
+            <w:rPr>
+              <w:rFonts w:ascii="Times New Roman" w:hAnsi="Times New Roman" w:cs="Times New Roman"/>
+              <w:noProof/>
+              <w:sz w:val="24"/>
+              <w:szCs w:val="24"/>
+            </w:rPr>
+          </w:pPr>
+          <w:hyperlink w:anchor="_Toc35099935" w:history="1">
+            <w:r>
+              <w:rPr>
+                <w:rStyle w:val="Hiperligao"/>
+                <w:rFonts w:ascii="Times New Roman" w:hAnsi="Times New Roman" w:cs="Times New Roman"/>
+                <w:noProof/>
+                <w:sz w:val="24"/>
+                <w:szCs w:val="24"/>
+              </w:rPr>
+              <w:t>3.1.3.5.</w:t>
+            </w:r>
+            <w:r>
+              <w:rPr>
+                <w:rFonts w:ascii="Times New Roman" w:hAnsi="Times New Roman" w:cs="Times New Roman"/>
+                <w:noProof/>
+                <w:sz w:val="24"/>
+                <w:szCs w:val="24"/>
+              </w:rPr>
+              <w:tab/>
+            </w:r>
+            <w:r>
+              <w:rPr>
+                <w:rStyle w:val="Hiperligao"/>
+                <w:rFonts w:ascii="Times New Roman" w:hAnsi="Times New Roman" w:cs="Times New Roman"/>
+                <w:noProof/>
+                <w:sz w:val="24"/>
+                <w:szCs w:val="24"/>
+              </w:rPr>
+              <w:t>Unidade Aritmética e Lógica (ALU)</w:t>
+            </w:r>
+            <w:r>
+              <w:rPr>
+                <w:rFonts w:ascii="Times New Roman" w:hAnsi="Times New Roman" w:cs="Times New Roman"/>
+                <w:noProof/>
+                <w:webHidden/>
+                <w:sz w:val="24"/>
+                <w:szCs w:val="24"/>
+              </w:rPr>
+              <w:tab/>
+            </w:r>
+            <w:r>
+              <w:rPr>
+                <w:rFonts w:ascii="Times New Roman" w:hAnsi="Times New Roman" w:cs="Times New Roman"/>
+                <w:noProof/>
+                <w:webHidden/>
+                <w:sz w:val="24"/>
+                <w:szCs w:val="24"/>
+              </w:rPr>
+              <w:fldChar w:fldCharType="begin"/>
+            </w:r>
+            <w:r>
+              <w:rPr>
+                <w:rFonts w:ascii="Times New Roman" w:hAnsi="Times New Roman" w:cs="Times New Roman"/>
+                <w:noProof/>
+                <w:webHidden/>
+                <w:sz w:val="24"/>
+                <w:szCs w:val="24"/>
+              </w:rPr>
+              <w:instrText xml:space="preserve"> PAGEREF _Toc35099935 \h </w:instrText>
+            </w:r>
+            <w:r>
+              <w:rPr>
+                <w:rFonts w:ascii="Times New Roman" w:hAnsi="Times New Roman" w:cs="Times New Roman"/>
+                <w:noProof/>
+                <w:webHidden/>
+                <w:sz w:val="24"/>
+                <w:szCs w:val="24"/>
+              </w:rPr>
+            </w:r>
+            <w:r>
+              <w:rPr>
+                <w:rFonts w:ascii="Times New Roman" w:hAnsi="Times New Roman" w:cs="Times New Roman"/>
+                <w:noProof/>
+                <w:webHidden/>
+                <w:sz w:val="24"/>
+                <w:szCs w:val="24"/>
+              </w:rPr>
+              <w:fldChar w:fldCharType="separate"/>
+            </w:r>
+            <w:r>
+              <w:rPr>
+                <w:rFonts w:ascii="Times New Roman" w:hAnsi="Times New Roman" w:cs="Times New Roman"/>
+                <w:noProof/>
+                <w:webHidden/>
+                <w:sz w:val="24"/>
+                <w:szCs w:val="24"/>
+              </w:rPr>
+              <w:t>5</w:t>
+            </w:r>
+            <w:r>
+              <w:rPr>
+                <w:rFonts w:ascii="Times New Roman" w:hAnsi="Times New Roman" w:cs="Times New Roman"/>
+                <w:noProof/>
+                <w:webHidden/>
+                <w:sz w:val="24"/>
+                <w:szCs w:val="24"/>
+              </w:rPr>
+              <w:fldChar w:fldCharType="end"/>
+            </w:r>
+          </w:hyperlink>
+        </w:p>
+        <w:p>
+          <w:pPr>
+            <w:pStyle w:val="ndice3"/>
+            <w:tabs>
+              <w:tab w:val="left" w:pos="1540"/>
+              <w:tab w:val="right" w:leader="dot" w:pos="8494"/>
+            </w:tabs>
+            <w:rPr>
+              <w:rFonts w:ascii="Times New Roman" w:hAnsi="Times New Roman" w:cs="Times New Roman"/>
+              <w:noProof/>
+              <w:sz w:val="24"/>
+              <w:szCs w:val="24"/>
+            </w:rPr>
+          </w:pPr>
+          <w:hyperlink w:anchor="_Toc35099936" w:history="1">
+            <w:r>
+              <w:rPr>
+                <w:rStyle w:val="Hiperligao"/>
+                <w:rFonts w:ascii="Times New Roman" w:hAnsi="Times New Roman" w:cs="Times New Roman"/>
+                <w:noProof/>
+                <w:sz w:val="24"/>
+                <w:szCs w:val="24"/>
+              </w:rPr>
+              <w:t>3.1.3.6.</w:t>
+            </w:r>
+            <w:r>
+              <w:rPr>
+                <w:rFonts w:ascii="Times New Roman" w:hAnsi="Times New Roman" w:cs="Times New Roman"/>
+                <w:noProof/>
+                <w:sz w:val="24"/>
+                <w:szCs w:val="24"/>
+              </w:rPr>
+              <w:tab/>
+            </w:r>
+            <w:r>
+              <w:rPr>
+                <w:rStyle w:val="Hiperligao"/>
+                <w:rFonts w:ascii="Times New Roman" w:hAnsi="Times New Roman" w:cs="Times New Roman"/>
+                <w:noProof/>
+                <w:sz w:val="24"/>
+                <w:szCs w:val="24"/>
+              </w:rPr>
+              <w:t>Comparação</w:t>
+            </w:r>
+            <w:r>
+              <w:rPr>
+                <w:rFonts w:ascii="Times New Roman" w:hAnsi="Times New Roman" w:cs="Times New Roman"/>
+                <w:noProof/>
+                <w:webHidden/>
+                <w:sz w:val="24"/>
+                <w:szCs w:val="24"/>
+              </w:rPr>
+              <w:tab/>
+            </w:r>
+            <w:r>
+              <w:rPr>
+                <w:rFonts w:ascii="Times New Roman" w:hAnsi="Times New Roman" w:cs="Times New Roman"/>
+                <w:noProof/>
+                <w:webHidden/>
+                <w:sz w:val="24"/>
+                <w:szCs w:val="24"/>
+              </w:rPr>
+              <w:fldChar w:fldCharType="begin"/>
+            </w:r>
+            <w:r>
+              <w:rPr>
+                <w:rFonts w:ascii="Times New Roman" w:hAnsi="Times New Roman" w:cs="Times New Roman"/>
+                <w:noProof/>
+                <w:webHidden/>
+                <w:sz w:val="24"/>
+                <w:szCs w:val="24"/>
+              </w:rPr>
+              <w:instrText xml:space="preserve"> PAGEREF _Toc35099936 \h </w:instrText>
+            </w:r>
+            <w:r>
+              <w:rPr>
+                <w:rFonts w:ascii="Times New Roman" w:hAnsi="Times New Roman" w:cs="Times New Roman"/>
+                <w:noProof/>
+                <w:webHidden/>
+                <w:sz w:val="24"/>
+                <w:szCs w:val="24"/>
+              </w:rPr>
+            </w:r>
+            <w:r>
+              <w:rPr>
+                <w:rFonts w:ascii="Times New Roman" w:hAnsi="Times New Roman" w:cs="Times New Roman"/>
+                <w:noProof/>
+                <w:webHidden/>
+                <w:sz w:val="24"/>
+                <w:szCs w:val="24"/>
+              </w:rPr>
+              <w:fldChar w:fldCharType="separate"/>
+            </w:r>
+            <w:r>
+              <w:rPr>
+                <w:rFonts w:ascii="Times New Roman" w:hAnsi="Times New Roman" w:cs="Times New Roman"/>
+                <w:noProof/>
+                <w:webHidden/>
+                <w:sz w:val="24"/>
+                <w:szCs w:val="24"/>
+              </w:rPr>
+              <w:t>6</w:t>
+            </w:r>
+            <w:r>
+              <w:rPr>
+                <w:rFonts w:ascii="Times New Roman" w:hAnsi="Times New Roman" w:cs="Times New Roman"/>
+                <w:noProof/>
+                <w:webHidden/>
+                <w:sz w:val="24"/>
+                <w:szCs w:val="24"/>
+              </w:rPr>
+              <w:fldChar w:fldCharType="end"/>
+            </w:r>
+          </w:hyperlink>
+        </w:p>
+        <w:p>
+          <w:pPr>
+            <w:pStyle w:val="ndice3"/>
+            <w:tabs>
+              <w:tab w:val="left" w:pos="1540"/>
+              <w:tab w:val="right" w:leader="dot" w:pos="8494"/>
+            </w:tabs>
+            <w:rPr>
+              <w:rFonts w:ascii="Times New Roman" w:hAnsi="Times New Roman" w:cs="Times New Roman"/>
+              <w:noProof/>
+              <w:sz w:val="24"/>
+              <w:szCs w:val="24"/>
+            </w:rPr>
+          </w:pPr>
+          <w:hyperlink w:anchor="_Toc35099937" w:history="1">
+            <w:r>
+              <w:rPr>
+                <w:rStyle w:val="Hiperligao"/>
+                <w:rFonts w:ascii="Times New Roman" w:hAnsi="Times New Roman" w:cs="Times New Roman"/>
+                <w:noProof/>
+                <w:sz w:val="24"/>
+                <w:szCs w:val="24"/>
+              </w:rPr>
+              <w:t>3.1.3.7.</w:t>
+            </w:r>
+            <w:r>
+              <w:rPr>
+                <w:rFonts w:ascii="Times New Roman" w:hAnsi="Times New Roman" w:cs="Times New Roman"/>
+                <w:noProof/>
+                <w:sz w:val="24"/>
+                <w:szCs w:val="24"/>
+              </w:rPr>
+              <w:tab/>
+            </w:r>
+            <w:r>
+              <w:rPr>
+                <w:rStyle w:val="Hiperligao"/>
+                <w:rFonts w:ascii="Times New Roman" w:hAnsi="Times New Roman" w:cs="Times New Roman"/>
+                <w:noProof/>
+                <w:sz w:val="24"/>
+                <w:szCs w:val="24"/>
+              </w:rPr>
+              <w:t>Contador de programa (PC)</w:t>
+            </w:r>
+            <w:r>
+              <w:rPr>
+                <w:rFonts w:ascii="Times New Roman" w:hAnsi="Times New Roman" w:cs="Times New Roman"/>
+                <w:noProof/>
+                <w:webHidden/>
+                <w:sz w:val="24"/>
+                <w:szCs w:val="24"/>
+              </w:rPr>
+              <w:tab/>
+            </w:r>
+            <w:r>
+              <w:rPr>
+                <w:rFonts w:ascii="Times New Roman" w:hAnsi="Times New Roman" w:cs="Times New Roman"/>
+                <w:noProof/>
+                <w:webHidden/>
+                <w:sz w:val="24"/>
+                <w:szCs w:val="24"/>
+              </w:rPr>
+              <w:fldChar w:fldCharType="begin"/>
+            </w:r>
+            <w:r>
+              <w:rPr>
+                <w:rFonts w:ascii="Times New Roman" w:hAnsi="Times New Roman" w:cs="Times New Roman"/>
+                <w:noProof/>
+                <w:webHidden/>
+                <w:sz w:val="24"/>
+                <w:szCs w:val="24"/>
+              </w:rPr>
+              <w:instrText xml:space="preserve"> PAGEREF _Toc35099937 \h </w:instrText>
+            </w:r>
+            <w:r>
+              <w:rPr>
+                <w:rFonts w:ascii="Times New Roman" w:hAnsi="Times New Roman" w:cs="Times New Roman"/>
+                <w:noProof/>
+                <w:webHidden/>
+                <w:sz w:val="24"/>
+                <w:szCs w:val="24"/>
+              </w:rPr>
+            </w:r>
+            <w:r>
+              <w:rPr>
+                <w:rFonts w:ascii="Times New Roman" w:hAnsi="Times New Roman" w:cs="Times New Roman"/>
+                <w:noProof/>
+                <w:webHidden/>
+                <w:sz w:val="24"/>
+                <w:szCs w:val="24"/>
+              </w:rPr>
+              <w:fldChar w:fldCharType="separate"/>
+            </w:r>
+            <w:r>
+              <w:rPr>
+                <w:rFonts w:ascii="Times New Roman" w:hAnsi="Times New Roman" w:cs="Times New Roman"/>
+                <w:noProof/>
+                <w:webHidden/>
+                <w:sz w:val="24"/>
+                <w:szCs w:val="24"/>
+              </w:rPr>
+              <w:t>6</w:t>
+            </w:r>
+            <w:r>
+              <w:rPr>
+                <w:rFonts w:ascii="Times New Roman" w:hAnsi="Times New Roman" w:cs="Times New Roman"/>
+                <w:noProof/>
+                <w:webHidden/>
+                <w:sz w:val="24"/>
+                <w:szCs w:val="24"/>
+              </w:rPr>
+              <w:fldChar w:fldCharType="end"/>
+            </w:r>
+          </w:hyperlink>
+        </w:p>
+        <w:p>
+          <w:pPr>
+            <w:pStyle w:val="ndice3"/>
+            <w:tabs>
+              <w:tab w:val="left" w:pos="1540"/>
+              <w:tab w:val="right" w:leader="dot" w:pos="8494"/>
+            </w:tabs>
+            <w:rPr>
+              <w:rFonts w:ascii="Times New Roman" w:hAnsi="Times New Roman" w:cs="Times New Roman"/>
+              <w:noProof/>
+              <w:sz w:val="24"/>
+              <w:szCs w:val="24"/>
+            </w:rPr>
+          </w:pPr>
+          <w:hyperlink w:anchor="_Toc35099938" w:history="1">
+            <w:r>
+              <w:rPr>
+                <w:rStyle w:val="Hiperligao"/>
+                <w:rFonts w:ascii="Times New Roman" w:hAnsi="Times New Roman" w:cs="Times New Roman"/>
+                <w:noProof/>
+                <w:sz w:val="24"/>
+                <w:szCs w:val="24"/>
+              </w:rPr>
+              <w:t>3.1.3.8.</w:t>
+            </w:r>
+            <w:r>
+              <w:rPr>
+                <w:rFonts w:ascii="Times New Roman" w:hAnsi="Times New Roman" w:cs="Times New Roman"/>
+                <w:noProof/>
+                <w:sz w:val="24"/>
+                <w:szCs w:val="24"/>
+              </w:rPr>
+              <w:tab/>
+            </w:r>
+            <w:r>
+              <w:rPr>
+                <w:rStyle w:val="Hiperligao"/>
+                <w:rFonts w:ascii="Times New Roman" w:hAnsi="Times New Roman" w:cs="Times New Roman"/>
+                <w:i/>
+                <w:iCs/>
+                <w:noProof/>
+                <w:sz w:val="24"/>
+                <w:szCs w:val="24"/>
+              </w:rPr>
+              <w:t>Multiplexer</w:t>
+            </w:r>
+            <w:r>
+              <w:rPr>
+                <w:rStyle w:val="Hiperligao"/>
+                <w:rFonts w:ascii="Times New Roman" w:hAnsi="Times New Roman" w:cs="Times New Roman"/>
+                <w:noProof/>
+                <w:sz w:val="24"/>
+                <w:szCs w:val="24"/>
+              </w:rPr>
+              <w:t xml:space="preserve"> do </w:t>
+            </w:r>
+            <w:r>
+              <w:rPr>
+                <w:rStyle w:val="Hiperligao"/>
+                <w:rFonts w:ascii="Times New Roman" w:hAnsi="Times New Roman" w:cs="Times New Roman"/>
+                <w:i/>
+                <w:iCs/>
+                <w:noProof/>
+                <w:sz w:val="24"/>
+                <w:szCs w:val="24"/>
+              </w:rPr>
+              <w:t>Program Counter</w:t>
+            </w:r>
+            <w:r>
+              <w:rPr>
+                <w:rStyle w:val="Hiperligao"/>
+                <w:rFonts w:ascii="Times New Roman" w:hAnsi="Times New Roman" w:cs="Times New Roman"/>
+                <w:noProof/>
+                <w:sz w:val="24"/>
+                <w:szCs w:val="24"/>
+              </w:rPr>
+              <w:t xml:space="preserve"> (Mux_PC)</w:t>
+            </w:r>
+            <w:r>
+              <w:rPr>
+                <w:rFonts w:ascii="Times New Roman" w:hAnsi="Times New Roman" w:cs="Times New Roman"/>
+                <w:noProof/>
+                <w:webHidden/>
+                <w:sz w:val="24"/>
+                <w:szCs w:val="24"/>
+              </w:rPr>
+              <w:tab/>
+            </w:r>
+            <w:r>
+              <w:rPr>
+                <w:rFonts w:ascii="Times New Roman" w:hAnsi="Times New Roman" w:cs="Times New Roman"/>
+                <w:noProof/>
+                <w:webHidden/>
+                <w:sz w:val="24"/>
+                <w:szCs w:val="24"/>
+              </w:rPr>
+              <w:fldChar w:fldCharType="begin"/>
+            </w:r>
+            <w:r>
+              <w:rPr>
+                <w:rFonts w:ascii="Times New Roman" w:hAnsi="Times New Roman" w:cs="Times New Roman"/>
+                <w:noProof/>
+                <w:webHidden/>
+                <w:sz w:val="24"/>
+                <w:szCs w:val="24"/>
+              </w:rPr>
+              <w:instrText xml:space="preserve"> PAGEREF _Toc35099938 \h </w:instrText>
+            </w:r>
+            <w:r>
+              <w:rPr>
+                <w:rFonts w:ascii="Times New Roman" w:hAnsi="Times New Roman" w:cs="Times New Roman"/>
+                <w:noProof/>
+                <w:webHidden/>
+                <w:sz w:val="24"/>
+                <w:szCs w:val="24"/>
+              </w:rPr>
+            </w:r>
+            <w:r>
+              <w:rPr>
+                <w:rFonts w:ascii="Times New Roman" w:hAnsi="Times New Roman" w:cs="Times New Roman"/>
+                <w:noProof/>
+                <w:webHidden/>
+                <w:sz w:val="24"/>
+                <w:szCs w:val="24"/>
+              </w:rPr>
+              <w:fldChar w:fldCharType="separate"/>
+            </w:r>
+            <w:r>
+              <w:rPr>
+                <w:rFonts w:ascii="Times New Roman" w:hAnsi="Times New Roman" w:cs="Times New Roman"/>
+                <w:noProof/>
+                <w:webHidden/>
+                <w:sz w:val="24"/>
+                <w:szCs w:val="24"/>
+              </w:rPr>
+              <w:t>6</w:t>
+            </w:r>
+            <w:r>
+              <w:rPr>
+                <w:rFonts w:ascii="Times New Roman" w:hAnsi="Times New Roman" w:cs="Times New Roman"/>
+                <w:noProof/>
+                <w:webHidden/>
+                <w:sz w:val="24"/>
+                <w:szCs w:val="24"/>
+              </w:rPr>
+              <w:fldChar w:fldCharType="end"/>
+            </w:r>
+          </w:hyperlink>
+        </w:p>
+        <w:p>
+          <w:pPr>
+            <w:pStyle w:val="ndice3"/>
+            <w:tabs>
+              <w:tab w:val="left" w:pos="1540"/>
+              <w:tab w:val="right" w:leader="dot" w:pos="8494"/>
+            </w:tabs>
+            <w:rPr>
+              <w:rFonts w:ascii="Times New Roman" w:hAnsi="Times New Roman" w:cs="Times New Roman"/>
+              <w:noProof/>
+              <w:sz w:val="24"/>
+              <w:szCs w:val="24"/>
+            </w:rPr>
+          </w:pPr>
+          <w:hyperlink w:anchor="_Toc35099939" w:history="1">
+            <w:r>
+              <w:rPr>
+                <w:rStyle w:val="Hiperligao"/>
+                <w:rFonts w:ascii="Times New Roman" w:hAnsi="Times New Roman" w:cs="Times New Roman"/>
+                <w:noProof/>
+                <w:sz w:val="24"/>
+                <w:szCs w:val="24"/>
+              </w:rPr>
+              <w:t>3.1.3.9.</w:t>
+            </w:r>
+            <w:r>
+              <w:rPr>
+                <w:rFonts w:ascii="Times New Roman" w:hAnsi="Times New Roman" w:cs="Times New Roman"/>
+                <w:noProof/>
+                <w:sz w:val="24"/>
+                <w:szCs w:val="24"/>
+              </w:rPr>
+              <w:tab/>
+            </w:r>
+            <w:r>
+              <w:rPr>
+                <w:rStyle w:val="Hiperligao"/>
+                <w:rFonts w:ascii="Times New Roman" w:hAnsi="Times New Roman" w:cs="Times New Roman"/>
+                <w:noProof/>
+                <w:sz w:val="24"/>
+                <w:szCs w:val="24"/>
+              </w:rPr>
+              <w:t>ROM de descodificação (ROM)</w:t>
+            </w:r>
+            <w:r>
+              <w:rPr>
+                <w:rFonts w:ascii="Times New Roman" w:hAnsi="Times New Roman" w:cs="Times New Roman"/>
+                <w:noProof/>
+                <w:webHidden/>
+                <w:sz w:val="24"/>
+                <w:szCs w:val="24"/>
+              </w:rPr>
+              <w:tab/>
+            </w:r>
+            <w:r>
+              <w:rPr>
+                <w:rFonts w:ascii="Times New Roman" w:hAnsi="Times New Roman" w:cs="Times New Roman"/>
+                <w:noProof/>
+                <w:webHidden/>
+                <w:sz w:val="24"/>
+                <w:szCs w:val="24"/>
+              </w:rPr>
+              <w:fldChar w:fldCharType="begin"/>
+            </w:r>
+            <w:r>
+              <w:rPr>
+                <w:rFonts w:ascii="Times New Roman" w:hAnsi="Times New Roman" w:cs="Times New Roman"/>
+                <w:noProof/>
+                <w:webHidden/>
+                <w:sz w:val="24"/>
+                <w:szCs w:val="24"/>
+              </w:rPr>
+              <w:instrText xml:space="preserve"> PAGEREF _Toc35099939 \h </w:instrText>
+            </w:r>
+            <w:r>
+              <w:rPr>
+                <w:rFonts w:ascii="Times New Roman" w:hAnsi="Times New Roman" w:cs="Times New Roman"/>
+                <w:noProof/>
+                <w:webHidden/>
+                <w:sz w:val="24"/>
+                <w:szCs w:val="24"/>
+              </w:rPr>
+            </w:r>
+            <w:r>
+              <w:rPr>
+                <w:rFonts w:ascii="Times New Roman" w:hAnsi="Times New Roman" w:cs="Times New Roman"/>
+                <w:noProof/>
+                <w:webHidden/>
+                <w:sz w:val="24"/>
+                <w:szCs w:val="24"/>
+              </w:rPr>
+              <w:fldChar w:fldCharType="separate"/>
+            </w:r>
+            <w:r>
+              <w:rPr>
+                <w:rFonts w:ascii="Times New Roman" w:hAnsi="Times New Roman" w:cs="Times New Roman"/>
+                <w:noProof/>
+                <w:webHidden/>
+                <w:sz w:val="24"/>
+                <w:szCs w:val="24"/>
+              </w:rPr>
+              <w:t>7</w:t>
+            </w:r>
+            <w:r>
+              <w:rPr>
+                <w:rFonts w:ascii="Times New Roman" w:hAnsi="Times New Roman" w:cs="Times New Roman"/>
+                <w:noProof/>
+                <w:webHidden/>
+                <w:sz w:val="24"/>
+                <w:szCs w:val="24"/>
+              </w:rPr>
+              <w:fldChar w:fldCharType="end"/>
+            </w:r>
+          </w:hyperlink>
+        </w:p>
+        <w:p>
+          <w:pPr>
+            <w:pStyle w:val="ndice1"/>
+            <w:tabs>
+              <w:tab w:val="left" w:pos="440"/>
+              <w:tab w:val="right" w:leader="dot" w:pos="8494"/>
+            </w:tabs>
+            <w:rPr>
+              <w:rFonts w:ascii="Times New Roman" w:hAnsi="Times New Roman" w:cs="Times New Roman"/>
+              <w:noProof/>
+              <w:sz w:val="24"/>
+              <w:szCs w:val="24"/>
+            </w:rPr>
+          </w:pPr>
+          <w:hyperlink w:anchor="_Toc35099940" w:history="1">
+            <w:r>
+              <w:rPr>
+                <w:rStyle w:val="Hiperligao"/>
+                <w:rFonts w:ascii="Times New Roman" w:hAnsi="Times New Roman" w:cs="Times New Roman"/>
+                <w:noProof/>
+                <w:sz w:val="24"/>
+                <w:szCs w:val="24"/>
+              </w:rPr>
+              <w:t>4.</w:t>
+            </w:r>
+            <w:r>
+              <w:rPr>
+                <w:rFonts w:ascii="Times New Roman" w:hAnsi="Times New Roman" w:cs="Times New Roman"/>
+                <w:noProof/>
+                <w:sz w:val="24"/>
+                <w:szCs w:val="24"/>
+              </w:rPr>
+              <w:tab/>
+            </w:r>
+            <w:r>
+              <w:rPr>
+                <w:rStyle w:val="Hiperligao"/>
+                <w:rFonts w:ascii="Times New Roman" w:hAnsi="Times New Roman" w:cs="Times New Roman"/>
+                <w:noProof/>
+                <w:sz w:val="24"/>
+                <w:szCs w:val="24"/>
+              </w:rPr>
+              <w:t>Discussão de Resultados</w:t>
+            </w:r>
+            <w:r>
+              <w:rPr>
+                <w:rFonts w:ascii="Times New Roman" w:hAnsi="Times New Roman" w:cs="Times New Roman"/>
+                <w:noProof/>
+                <w:webHidden/>
+                <w:sz w:val="24"/>
+                <w:szCs w:val="24"/>
+              </w:rPr>
+              <w:tab/>
+            </w:r>
+            <w:r>
+              <w:rPr>
+                <w:rFonts w:ascii="Times New Roman" w:hAnsi="Times New Roman" w:cs="Times New Roman"/>
+                <w:noProof/>
+                <w:webHidden/>
+                <w:sz w:val="24"/>
+                <w:szCs w:val="24"/>
+              </w:rPr>
+              <w:fldChar w:fldCharType="begin"/>
+            </w:r>
+            <w:r>
+              <w:rPr>
+                <w:rFonts w:ascii="Times New Roman" w:hAnsi="Times New Roman" w:cs="Times New Roman"/>
+                <w:noProof/>
+                <w:webHidden/>
+                <w:sz w:val="24"/>
+                <w:szCs w:val="24"/>
+              </w:rPr>
+              <w:instrText xml:space="preserve"> PAGEREF _Toc35099940 \h </w:instrText>
+            </w:r>
+            <w:r>
+              <w:rPr>
+                <w:rFonts w:ascii="Times New Roman" w:hAnsi="Times New Roman" w:cs="Times New Roman"/>
+                <w:noProof/>
+                <w:webHidden/>
+                <w:sz w:val="24"/>
+                <w:szCs w:val="24"/>
+              </w:rPr>
+            </w:r>
+            <w:r>
+              <w:rPr>
+                <w:rFonts w:ascii="Times New Roman" w:hAnsi="Times New Roman" w:cs="Times New Roman"/>
+                <w:noProof/>
+                <w:webHidden/>
+                <w:sz w:val="24"/>
+                <w:szCs w:val="24"/>
+              </w:rPr>
+              <w:fldChar w:fldCharType="separate"/>
+            </w:r>
+            <w:r>
+              <w:rPr>
+                <w:rFonts w:ascii="Times New Roman" w:hAnsi="Times New Roman" w:cs="Times New Roman"/>
+                <w:noProof/>
+                <w:webHidden/>
+                <w:sz w:val="24"/>
+                <w:szCs w:val="24"/>
+              </w:rPr>
+              <w:t>7</w:t>
+            </w:r>
+            <w:r>
+              <w:rPr>
+                <w:rFonts w:ascii="Times New Roman" w:hAnsi="Times New Roman" w:cs="Times New Roman"/>
+                <w:noProof/>
+                <w:webHidden/>
+                <w:sz w:val="24"/>
+                <w:szCs w:val="24"/>
+              </w:rPr>
+              <w:fldChar w:fldCharType="end"/>
+            </w:r>
+          </w:hyperlink>
+        </w:p>
+        <w:p>
+          <w:pPr>
+            <w:pStyle w:val="ndice1"/>
+            <w:tabs>
+              <w:tab w:val="left" w:pos="440"/>
+              <w:tab w:val="right" w:leader="dot" w:pos="8494"/>
+            </w:tabs>
+            <w:rPr>
+              <w:rFonts w:ascii="Times New Roman" w:hAnsi="Times New Roman" w:cs="Times New Roman"/>
+              <w:noProof/>
+              <w:sz w:val="24"/>
+              <w:szCs w:val="24"/>
+            </w:rPr>
+          </w:pPr>
+          <w:hyperlink w:anchor="_Toc35099941" w:history="1">
+            <w:r>
+              <w:rPr>
+                <w:rStyle w:val="Hiperligao"/>
+                <w:rFonts w:ascii="Times New Roman" w:hAnsi="Times New Roman" w:cs="Times New Roman"/>
+                <w:noProof/>
+                <w:sz w:val="24"/>
+                <w:szCs w:val="24"/>
+              </w:rPr>
+              <w:t>5.</w:t>
+            </w:r>
+            <w:r>
+              <w:rPr>
+                <w:rFonts w:ascii="Times New Roman" w:hAnsi="Times New Roman" w:cs="Times New Roman"/>
+                <w:noProof/>
+                <w:sz w:val="24"/>
+                <w:szCs w:val="24"/>
+              </w:rPr>
+              <w:tab/>
+            </w:r>
+            <w:r>
+              <w:rPr>
+                <w:rStyle w:val="Hiperligao"/>
+                <w:rFonts w:ascii="Times New Roman" w:hAnsi="Times New Roman" w:cs="Times New Roman"/>
+                <w:noProof/>
+                <w:sz w:val="24"/>
+                <w:szCs w:val="24"/>
+              </w:rPr>
+              <w:t>Conclusão</w:t>
+            </w:r>
+            <w:r>
+              <w:rPr>
+                <w:rFonts w:ascii="Times New Roman" w:hAnsi="Times New Roman" w:cs="Times New Roman"/>
+                <w:noProof/>
+                <w:webHidden/>
+                <w:sz w:val="24"/>
+                <w:szCs w:val="24"/>
+              </w:rPr>
+              <w:tab/>
+            </w:r>
+            <w:r>
+              <w:rPr>
+                <w:rFonts w:ascii="Times New Roman" w:hAnsi="Times New Roman" w:cs="Times New Roman"/>
+                <w:noProof/>
+                <w:webHidden/>
+                <w:sz w:val="24"/>
+                <w:szCs w:val="24"/>
+              </w:rPr>
+              <w:fldChar w:fldCharType="begin"/>
+            </w:r>
+            <w:r>
+              <w:rPr>
+                <w:rFonts w:ascii="Times New Roman" w:hAnsi="Times New Roman" w:cs="Times New Roman"/>
+                <w:noProof/>
+                <w:webHidden/>
+                <w:sz w:val="24"/>
+                <w:szCs w:val="24"/>
+              </w:rPr>
+              <w:instrText xml:space="preserve"> PAGEREF _Toc35099941 \h </w:instrText>
+            </w:r>
+            <w:r>
+              <w:rPr>
+                <w:rFonts w:ascii="Times New Roman" w:hAnsi="Times New Roman" w:cs="Times New Roman"/>
+                <w:noProof/>
+                <w:webHidden/>
+                <w:sz w:val="24"/>
+                <w:szCs w:val="24"/>
+              </w:rPr>
+            </w:r>
+            <w:r>
+              <w:rPr>
+                <w:rFonts w:ascii="Times New Roman" w:hAnsi="Times New Roman" w:cs="Times New Roman"/>
+                <w:noProof/>
+                <w:webHidden/>
+                <w:sz w:val="24"/>
+                <w:szCs w:val="24"/>
+              </w:rPr>
+              <w:fldChar w:fldCharType="separate"/>
+            </w:r>
+            <w:r>
+              <w:rPr>
+                <w:rFonts w:ascii="Times New Roman" w:hAnsi="Times New Roman" w:cs="Times New Roman"/>
+                <w:noProof/>
+                <w:webHidden/>
+                <w:sz w:val="24"/>
+                <w:szCs w:val="24"/>
+              </w:rPr>
+              <w:t>7</w:t>
+            </w:r>
+            <w:r>
+              <w:rPr>
+                <w:rFonts w:ascii="Times New Roman" w:hAnsi="Times New Roman" w:cs="Times New Roman"/>
+                <w:noProof/>
+                <w:webHidden/>
+                <w:sz w:val="24"/>
+                <w:szCs w:val="24"/>
+              </w:rPr>
+              <w:fldChar w:fldCharType="end"/>
+            </w:r>
+          </w:hyperlink>
+        </w:p>
+        <w:p>
+          <w:pPr>
+            <w:rPr>
+              <w:rFonts w:ascii="Times New Roman" w:hAnsi="Times New Roman" w:cs="Times New Roman"/>
+            </w:rPr>
+          </w:pPr>
+          <w:r>
+            <w:rPr>
+              <w:rFonts w:ascii="Times New Roman" w:hAnsi="Times New Roman" w:cs="Times New Roman"/>
+              <w:sz w:val="24"/>
+              <w:szCs w:val="24"/>
+            </w:rPr>
+            <w:fldChar w:fldCharType="end"/>
+          </w:r>
+        </w:p>
+      </w:sdtContent>
+    </w:sdt>
     <w:p>
       <w:pPr>
-        <w:jc w:val="center"/>
-        <w:rPr>
-          <w:rFonts w:ascii="Times New Roman" w:hAnsi="Times New Roman" w:cs="Times New Roman"/>
-          <w:b/>
-          <w:bCs/>
-          <w:sz w:val="28"/>
-          <w:szCs w:val="28"/>
-        </w:rPr>
-      </w:pPr>
-      <w:r>
         <w:rPr>
           <w:rFonts w:ascii="Times New Roman" w:hAnsi="Times New Roman" w:cs="Times New Roman"/>
           <w:b/>
           <w:bCs/>
           <w:color w:val="002060"/>
-          <w:sz w:val="40"/>
-          <w:szCs w:val="40"/>
-        </w:rPr>
-        <w:lastRenderedPageBreak/>
-        <w:t>ÍNDICE</w:t>
-      </w:r>
-      <w:r>
-        <w:rPr>
-          <w:rFonts w:ascii="Times New Roman" w:hAnsi="Times New Roman" w:cs="Times New Roman"/>
-          <w:b/>
-          <w:bCs/>
-          <w:sz w:val="28"/>
-          <w:szCs w:val="28"/>
+          <w:sz w:val="32"/>
+          <w:szCs w:val="32"/>
+        </w:rPr>
+      </w:pPr>
+      <w:bookmarkStart w:id="0" w:name="_Toc35099924"/>
+      <w:r>
+        <w:rPr>
+          <w:rFonts w:ascii="Times New Roman" w:hAnsi="Times New Roman" w:cs="Times New Roman"/>
+          <w:b/>
+          <w:bCs/>
+          <w:color w:val="002060"/>
+          <w:sz w:val="32"/>
+          <w:szCs w:val="32"/>
         </w:rPr>
         <w:br w:type="page"/>
       </w:r>
-    </w:p>
-    <w:p>
-      <w:pPr>
-        <w:jc w:val="center"/>
-        <w:rPr>
-          <w:rFonts w:ascii="Times New Roman" w:hAnsi="Times New Roman" w:cs="Times New Roman"/>
-          <w:sz w:val="28"/>
-          <w:szCs w:val="28"/>
-        </w:rPr>
-      </w:pPr>
     </w:p>
     <w:p>
       <w:pPr>
@@ -461,6 +2605,7 @@
         </w:numPr>
         <w:spacing w:after="0" w:line="300" w:lineRule="auto"/>
         <w:contextualSpacing w:val="0"/>
+        <w:outlineLvl w:val="0"/>
         <w:rPr>
           <w:rFonts w:ascii="Times New Roman" w:hAnsi="Times New Roman" w:cs="Times New Roman"/>
           <w:b/>
@@ -479,8 +2624,10 @@
           <w:sz w:val="32"/>
           <w:szCs w:val="32"/>
         </w:rPr>
+        <w:lastRenderedPageBreak/>
         <w:t>Introdução</w:t>
       </w:r>
+      <w:bookmarkEnd w:id="0"/>
     </w:p>
     <w:p>
       <w:pPr>
@@ -551,6 +2698,7 @@
         </w:numPr>
         <w:spacing w:after="0" w:line="300" w:lineRule="auto"/>
         <w:contextualSpacing w:val="0"/>
+        <w:outlineLvl w:val="0"/>
         <w:rPr>
           <w:rFonts w:ascii="Times New Roman" w:hAnsi="Times New Roman" w:cs="Times New Roman"/>
           <w:b/>
@@ -560,6 +2708,7 @@
           <w:szCs w:val="32"/>
         </w:rPr>
       </w:pPr>
+      <w:bookmarkStart w:id="1" w:name="_Toc35099925"/>
       <w:r>
         <w:rPr>
           <w:rFonts w:ascii="Times New Roman" w:hAnsi="Times New Roman" w:cs="Times New Roman"/>
@@ -571,6 +2720,7 @@
         </w:rPr>
         <w:t>Objetivos</w:t>
       </w:r>
+      <w:bookmarkEnd w:id="1"/>
     </w:p>
     <w:p>
       <w:pPr>
@@ -665,6 +2815,7 @@
         </w:numPr>
         <w:spacing w:after="0" w:line="300" w:lineRule="auto"/>
         <w:contextualSpacing w:val="0"/>
+        <w:outlineLvl w:val="0"/>
         <w:rPr>
           <w:rFonts w:ascii="Times New Roman" w:hAnsi="Times New Roman" w:cs="Times New Roman"/>
           <w:b/>
@@ -674,6 +2825,7 @@
           <w:szCs w:val="32"/>
         </w:rPr>
       </w:pPr>
+      <w:bookmarkStart w:id="2" w:name="_Toc35099926"/>
       <w:r>
         <w:rPr>
           <w:rFonts w:ascii="Times New Roman" w:hAnsi="Times New Roman" w:cs="Times New Roman"/>
@@ -685,6 +2837,7 @@
         </w:rPr>
         <w:t>Desenvolvimento</w:t>
       </w:r>
+      <w:bookmarkEnd w:id="2"/>
     </w:p>
     <w:p>
       <w:pPr>
@@ -750,6 +2903,7 @@
         </w:numPr>
         <w:spacing w:after="0" w:line="300" w:lineRule="auto"/>
         <w:contextualSpacing w:val="0"/>
+        <w:outlineLvl w:val="1"/>
         <w:rPr>
           <w:rFonts w:ascii="Times New Roman" w:hAnsi="Times New Roman" w:cs="Times New Roman"/>
           <w:b/>
@@ -759,6 +2913,7 @@
           <w:szCs w:val="32"/>
         </w:rPr>
       </w:pPr>
+      <w:bookmarkStart w:id="3" w:name="_Toc35099927"/>
       <w:r>
         <w:rPr>
           <w:rFonts w:ascii="Times New Roman" w:hAnsi="Times New Roman" w:cs="Times New Roman"/>
@@ -770,6 +2925,7 @@
         </w:rPr>
         <w:t>Placa-mãe</w:t>
       </w:r>
+      <w:bookmarkEnd w:id="3"/>
     </w:p>
     <w:p>
       <w:pPr>
@@ -780,6 +2936,7 @@
         </w:numPr>
         <w:spacing w:after="0" w:line="300" w:lineRule="auto"/>
         <w:contextualSpacing w:val="0"/>
+        <w:outlineLvl w:val="1"/>
         <w:rPr>
           <w:rFonts w:ascii="Times New Roman" w:hAnsi="Times New Roman" w:cs="Times New Roman"/>
           <w:b/>
@@ -789,6 +2946,7 @@
           <w:szCs w:val="28"/>
         </w:rPr>
       </w:pPr>
+      <w:bookmarkStart w:id="4" w:name="_Toc35099928"/>
       <w:r>
         <w:rPr>
           <w:rFonts w:ascii="Times New Roman" w:hAnsi="Times New Roman" w:cs="Times New Roman"/>
@@ -800,6 +2958,7 @@
         </w:rPr>
         <w:t>Memória de Dados (RAM)</w:t>
       </w:r>
+      <w:bookmarkEnd w:id="4"/>
     </w:p>
     <w:p>
       <w:pPr>
@@ -1032,6 +3191,7 @@
         </w:numPr>
         <w:spacing w:after="0" w:line="300" w:lineRule="auto"/>
         <w:contextualSpacing w:val="0"/>
+        <w:outlineLvl w:val="1"/>
         <w:rPr>
           <w:rFonts w:ascii="Times New Roman" w:hAnsi="Times New Roman" w:cs="Times New Roman"/>
           <w:b/>
@@ -1041,6 +3201,7 @@
           <w:szCs w:val="28"/>
         </w:rPr>
       </w:pPr>
+      <w:bookmarkStart w:id="5" w:name="_Toc35099929"/>
       <w:r>
         <w:rPr>
           <w:rFonts w:ascii="Times New Roman" w:hAnsi="Times New Roman" w:cs="Times New Roman"/>
@@ -1052,6 +3213,7 @@
         </w:rPr>
         <w:t>Memória de Instruções</w:t>
       </w:r>
+      <w:bookmarkEnd w:id="5"/>
     </w:p>
     <w:p>
       <w:pPr>
@@ -1070,16 +3232,7 @@
           <w:sz w:val="24"/>
           <w:szCs w:val="24"/>
         </w:rPr>
-        <w:t xml:space="preserve">É neste módulo que ficam armazenas as instruções do programa a ser executado. Apresenta uma dimensão de 14 bits, onde o endereço da instrução é determinado pelo </w:t>
-      </w:r>
-      <w:r>
-        <w:rPr>
-          <w:rFonts w:ascii="Times New Roman" w:hAnsi="Times New Roman" w:cs="Times New Roman"/>
-          <w:sz w:val="24"/>
-          <w:szCs w:val="24"/>
-        </w:rPr>
-        <w:lastRenderedPageBreak/>
-        <w:t xml:space="preserve">sinal </w:t>
+        <w:t xml:space="preserve">É neste módulo que ficam armazenas as instruções do programa a ser executado. Apresenta uma dimensão de 14 bits, onde o endereço da instrução é determinado pelo sinal </w:t>
       </w:r>
       <w:r>
         <w:rPr>
@@ -1183,6 +3336,7 @@
         </w:numPr>
         <w:spacing w:after="0" w:line="300" w:lineRule="auto"/>
         <w:contextualSpacing w:val="0"/>
+        <w:outlineLvl w:val="1"/>
         <w:rPr>
           <w:rFonts w:ascii="Times New Roman" w:hAnsi="Times New Roman" w:cs="Times New Roman"/>
           <w:b/>
@@ -1192,6 +3346,7 @@
           <w:szCs w:val="32"/>
         </w:rPr>
       </w:pPr>
+      <w:bookmarkStart w:id="6" w:name="_Toc35099930"/>
       <w:r>
         <w:rPr>
           <w:rFonts w:ascii="Times New Roman" w:hAnsi="Times New Roman" w:cs="Times New Roman"/>
@@ -1201,8 +3356,10 @@
           <w:sz w:val="32"/>
           <w:szCs w:val="32"/>
         </w:rPr>
+        <w:lastRenderedPageBreak/>
         <w:t>Processador</w:t>
       </w:r>
+      <w:bookmarkEnd w:id="6"/>
     </w:p>
     <w:p>
       <w:pPr>
@@ -1213,6 +3370,7 @@
         </w:numPr>
         <w:spacing w:after="0" w:line="300" w:lineRule="auto"/>
         <w:contextualSpacing w:val="0"/>
+        <w:outlineLvl w:val="2"/>
         <w:rPr>
           <w:rFonts w:ascii="Times New Roman" w:hAnsi="Times New Roman" w:cs="Times New Roman"/>
           <w:b/>
@@ -1222,6 +3380,7 @@
           <w:szCs w:val="28"/>
         </w:rPr>
       </w:pPr>
+      <w:bookmarkStart w:id="7" w:name="_Toc35099931"/>
       <w:r>
         <w:rPr>
           <w:rFonts w:ascii="Times New Roman" w:hAnsi="Times New Roman" w:cs="Times New Roman"/>
@@ -1233,6 +3392,7 @@
         </w:rPr>
         <w:t>Periférico de Entrada</w:t>
       </w:r>
+      <w:bookmarkEnd w:id="7"/>
     </w:p>
     <w:p>
       <w:pPr>
@@ -1389,6 +3549,7 @@
         </w:numPr>
         <w:spacing w:after="0" w:line="300" w:lineRule="auto"/>
         <w:contextualSpacing w:val="0"/>
+        <w:outlineLvl w:val="2"/>
         <w:rPr>
           <w:rFonts w:ascii="Times New Roman" w:hAnsi="Times New Roman" w:cs="Times New Roman"/>
           <w:b/>
@@ -1398,6 +3559,7 @@
           <w:szCs w:val="28"/>
         </w:rPr>
       </w:pPr>
+      <w:bookmarkStart w:id="8" w:name="_Toc35099932"/>
       <w:r>
         <w:rPr>
           <w:rFonts w:ascii="Times New Roman" w:hAnsi="Times New Roman" w:cs="Times New Roman"/>
@@ -1409,6 +3571,7 @@
         </w:rPr>
         <w:t>Periférico de Saída</w:t>
       </w:r>
+      <w:bookmarkEnd w:id="8"/>
     </w:p>
     <w:p>
       <w:pPr>
@@ -1579,6 +3742,7 @@
         </w:numPr>
         <w:spacing w:after="0" w:line="300" w:lineRule="auto"/>
         <w:contextualSpacing w:val="0"/>
+        <w:outlineLvl w:val="2"/>
         <w:rPr>
           <w:rFonts w:ascii="Times New Roman" w:hAnsi="Times New Roman" w:cs="Times New Roman"/>
           <w:b/>
@@ -1588,6 +3752,7 @@
           <w:szCs w:val="28"/>
         </w:rPr>
       </w:pPr>
+      <w:bookmarkStart w:id="9" w:name="_Toc35099933"/>
       <w:r>
         <w:rPr>
           <w:rFonts w:ascii="Times New Roman" w:hAnsi="Times New Roman" w:cs="Times New Roman"/>
@@ -1623,6 +3788,7 @@
         </w:rPr>
         <w:t xml:space="preserve"> R)</w:t>
       </w:r>
+      <w:bookmarkEnd w:id="9"/>
     </w:p>
     <w:p>
       <w:pPr>
@@ -2129,6 +4295,7 @@
         <w:spacing w:after="0" w:line="300" w:lineRule="auto"/>
         <w:contextualSpacing w:val="0"/>
         <w:jc w:val="both"/>
+        <w:outlineLvl w:val="2"/>
         <w:rPr>
           <w:rFonts w:ascii="Times New Roman" w:hAnsi="Times New Roman" w:cs="Times New Roman"/>
           <w:b/>
@@ -2138,6 +4305,7 @@
           <w:szCs w:val="28"/>
         </w:rPr>
       </w:pPr>
+      <w:bookmarkStart w:id="10" w:name="_Toc35099934"/>
       <w:r>
         <w:rPr>
           <w:rFonts w:ascii="Times New Roman" w:hAnsi="Times New Roman" w:cs="Times New Roman"/>
@@ -2150,6 +4318,7 @@
         <w:lastRenderedPageBreak/>
         <w:t>Registos A e B</w:t>
       </w:r>
+      <w:bookmarkEnd w:id="10"/>
     </w:p>
     <w:p>
       <w:pPr>
@@ -2590,6 +4759,7 @@
         </w:numPr>
         <w:spacing w:after="0" w:line="300" w:lineRule="auto"/>
         <w:contextualSpacing w:val="0"/>
+        <w:outlineLvl w:val="2"/>
         <w:rPr>
           <w:rFonts w:ascii="Times New Roman" w:hAnsi="Times New Roman" w:cs="Times New Roman"/>
           <w:b/>
@@ -2599,6 +4769,7 @@
           <w:szCs w:val="28"/>
         </w:rPr>
       </w:pPr>
+      <w:bookmarkStart w:id="11" w:name="_Toc35099935"/>
       <w:r>
         <w:rPr>
           <w:rFonts w:ascii="Times New Roman" w:hAnsi="Times New Roman" w:cs="Times New Roman"/>
@@ -2610,6 +4781,7 @@
         </w:rPr>
         <w:t>Unidade Aritmética e Lógica (ALU)</w:t>
       </w:r>
+      <w:bookmarkEnd w:id="11"/>
     </w:p>
     <w:p>
       <w:pPr>
@@ -3443,6 +5615,7 @@
         </w:tabs>
         <w:spacing w:after="0" w:line="300" w:lineRule="auto"/>
         <w:contextualSpacing w:val="0"/>
+        <w:outlineLvl w:val="2"/>
         <w:rPr>
           <w:rFonts w:ascii="Times New Roman" w:hAnsi="Times New Roman" w:cs="Times New Roman"/>
           <w:b/>
@@ -3452,6 +5625,7 @@
           <w:szCs w:val="28"/>
         </w:rPr>
       </w:pPr>
+      <w:bookmarkStart w:id="12" w:name="_Toc35099936"/>
       <w:r>
         <w:rPr>
           <w:rFonts w:ascii="Times New Roman" w:hAnsi="Times New Roman" w:cs="Times New Roman"/>
@@ -3464,6 +5638,7 @@
         <w:lastRenderedPageBreak/>
         <w:t>Comparação</w:t>
       </w:r>
+      <w:bookmarkEnd w:id="12"/>
     </w:p>
     <w:p>
       <w:pPr>
@@ -4055,6 +6230,7 @@
         </w:numPr>
         <w:spacing w:after="0" w:line="300" w:lineRule="auto"/>
         <w:contextualSpacing w:val="0"/>
+        <w:outlineLvl w:val="2"/>
         <w:rPr>
           <w:rFonts w:ascii="Times New Roman" w:hAnsi="Times New Roman" w:cs="Times New Roman"/>
           <w:b/>
@@ -4064,6 +6240,7 @@
           <w:szCs w:val="28"/>
         </w:rPr>
       </w:pPr>
+      <w:bookmarkStart w:id="13" w:name="_Toc35099937"/>
       <w:r>
         <w:rPr>
           <w:rFonts w:ascii="Times New Roman" w:hAnsi="Times New Roman" w:cs="Times New Roman"/>
@@ -4075,6 +6252,7 @@
         </w:rPr>
         <w:t>Contador de programa (PC)</w:t>
       </w:r>
+      <w:bookmarkEnd w:id="13"/>
     </w:p>
     <w:p>
       <w:pPr>
@@ -4185,6 +6363,7 @@
         </w:numPr>
         <w:spacing w:after="0" w:line="300" w:lineRule="auto"/>
         <w:contextualSpacing w:val="0"/>
+        <w:outlineLvl w:val="2"/>
         <w:rPr>
           <w:rFonts w:ascii="Times New Roman" w:hAnsi="Times New Roman" w:cs="Times New Roman"/>
           <w:b/>
@@ -4194,6 +6373,8 @@
           <w:szCs w:val="28"/>
         </w:rPr>
       </w:pPr>
+      <w:bookmarkStart w:id="14" w:name="_Toc35099938"/>
+      <w:proofErr w:type="spellStart"/>
       <w:r>
         <w:rPr>
           <w:rFonts w:ascii="Times New Roman" w:hAnsi="Times New Roman" w:cs="Times New Roman"/>
@@ -4207,6 +6388,7 @@
         </w:rPr>
         <w:t>Multiplexer</w:t>
       </w:r>
+      <w:proofErr w:type="spellEnd"/>
       <w:r>
         <w:rPr>
           <w:rFonts w:ascii="Times New Roman" w:hAnsi="Times New Roman" w:cs="Times New Roman"/>
@@ -4296,6 +6478,7 @@
         </w:rPr>
         <w:t>)</w:t>
       </w:r>
+      <w:bookmarkEnd w:id="14"/>
     </w:p>
     <w:p>
       <w:pPr>
@@ -4848,6 +7031,7 @@
         </w:numPr>
         <w:spacing w:after="0" w:line="300" w:lineRule="auto"/>
         <w:contextualSpacing w:val="0"/>
+        <w:outlineLvl w:val="2"/>
         <w:rPr>
           <w:rFonts w:ascii="Times New Roman" w:hAnsi="Times New Roman" w:cs="Times New Roman"/>
           <w:b/>
@@ -4857,6 +7041,7 @@
           <w:szCs w:val="28"/>
         </w:rPr>
       </w:pPr>
+      <w:bookmarkStart w:id="15" w:name="_Toc35099939"/>
       <w:r>
         <w:rPr>
           <w:rFonts w:ascii="Times New Roman" w:hAnsi="Times New Roman" w:cs="Times New Roman"/>
@@ -4869,6 +7054,7 @@
         <w:lastRenderedPageBreak/>
         <w:t>ROM de descodificação (ROM)</w:t>
       </w:r>
+      <w:bookmarkEnd w:id="15"/>
     </w:p>
     <w:p>
       <w:pPr>
@@ -5192,14 +7378,232 @@
         <w:t xml:space="preserve"> para implementar a tabela referida anteriormente.</w:t>
       </w:r>
     </w:p>
+    <w:p>
+      <w:pPr>
+        <w:spacing w:after="0" w:line="300" w:lineRule="auto"/>
+        <w:ind w:firstLine="567"/>
+        <w:jc w:val="both"/>
+        <w:rPr>
+          <w:rFonts w:ascii="Times New Roman" w:hAnsi="Times New Roman" w:cs="Times New Roman"/>
+          <w:sz w:val="24"/>
+          <w:szCs w:val="24"/>
+        </w:rPr>
+      </w:pPr>
+    </w:p>
+    <w:p>
+      <w:pPr>
+        <w:pStyle w:val="PargrafodaLista"/>
+        <w:numPr>
+          <w:ilvl w:val="0"/>
+          <w:numId w:val="1"/>
+        </w:numPr>
+        <w:spacing w:after="0" w:line="300" w:lineRule="auto"/>
+        <w:jc w:val="both"/>
+        <w:outlineLvl w:val="0"/>
+        <w:rPr>
+          <w:rFonts w:ascii="Times New Roman" w:hAnsi="Times New Roman" w:cs="Times New Roman"/>
+          <w:b/>
+          <w:bCs/>
+          <w:color w:val="002060"/>
+          <w:sz w:val="32"/>
+          <w:szCs w:val="32"/>
+        </w:rPr>
+      </w:pPr>
+      <w:bookmarkStart w:id="16" w:name="_Toc35099940"/>
+      <w:r>
+        <w:rPr>
+          <w:rFonts w:ascii="Times New Roman" w:hAnsi="Times New Roman" w:cs="Times New Roman"/>
+          <w:b/>
+          <w:bCs/>
+          <w:color w:val="002060"/>
+          <w:sz w:val="32"/>
+          <w:szCs w:val="32"/>
+        </w:rPr>
+        <w:t>Discussão de Resultados</w:t>
+      </w:r>
+      <w:bookmarkEnd w:id="16"/>
+    </w:p>
+    <w:p>
+      <w:pPr>
+        <w:spacing w:after="0" w:line="300" w:lineRule="auto"/>
+        <w:ind w:firstLine="567"/>
+        <w:jc w:val="both"/>
+        <w:rPr>
+          <w:rFonts w:ascii="Times New Roman" w:hAnsi="Times New Roman" w:cs="Times New Roman"/>
+          <w:b/>
+          <w:bCs/>
+          <w:color w:val="002060"/>
+          <w:sz w:val="24"/>
+          <w:szCs w:val="24"/>
+        </w:rPr>
+      </w:pPr>
+      <w:bookmarkStart w:id="17" w:name="_GoBack"/>
+      <w:bookmarkEnd w:id="17"/>
+    </w:p>
+    <w:p>
+      <w:pPr>
+        <w:spacing w:after="0" w:line="300" w:lineRule="auto"/>
+        <w:jc w:val="both"/>
+        <w:rPr>
+          <w:rFonts w:ascii="Times New Roman" w:hAnsi="Times New Roman" w:cs="Times New Roman"/>
+          <w:b/>
+          <w:bCs/>
+          <w:color w:val="002060"/>
+          <w:sz w:val="32"/>
+          <w:szCs w:val="32"/>
+        </w:rPr>
+      </w:pPr>
+    </w:p>
+    <w:p>
+      <w:pPr>
+        <w:pStyle w:val="PargrafodaLista"/>
+        <w:numPr>
+          <w:ilvl w:val="0"/>
+          <w:numId w:val="1"/>
+        </w:numPr>
+        <w:spacing w:after="0" w:line="300" w:lineRule="auto"/>
+        <w:jc w:val="both"/>
+        <w:outlineLvl w:val="0"/>
+        <w:rPr>
+          <w:rFonts w:ascii="Times New Roman" w:hAnsi="Times New Roman" w:cs="Times New Roman"/>
+          <w:b/>
+          <w:bCs/>
+          <w:color w:val="002060"/>
+          <w:sz w:val="32"/>
+          <w:szCs w:val="32"/>
+        </w:rPr>
+      </w:pPr>
+      <w:bookmarkStart w:id="18" w:name="_Toc35099941"/>
+      <w:r>
+        <w:rPr>
+          <w:rFonts w:ascii="Times New Roman" w:hAnsi="Times New Roman" w:cs="Times New Roman"/>
+          <w:b/>
+          <w:bCs/>
+          <w:color w:val="002060"/>
+          <w:sz w:val="32"/>
+          <w:szCs w:val="32"/>
+        </w:rPr>
+        <w:t>Conclusão</w:t>
+      </w:r>
+      <w:bookmarkEnd w:id="18"/>
+    </w:p>
+    <w:p>
+      <w:pPr>
+        <w:spacing w:after="0" w:line="300" w:lineRule="auto"/>
+        <w:ind w:firstLine="567"/>
+        <w:jc w:val="both"/>
+        <w:rPr>
+          <w:rFonts w:ascii="Times New Roman" w:hAnsi="Times New Roman" w:cs="Times New Roman"/>
+          <w:b/>
+          <w:bCs/>
+          <w:color w:val="002060"/>
+          <w:sz w:val="24"/>
+          <w:szCs w:val="24"/>
+        </w:rPr>
+      </w:pPr>
+    </w:p>
     <w:sectPr>
+      <w:footerReference w:type="default" r:id="rId11"/>
       <w:pgSz w:w="11906" w:h="16838"/>
       <w:pgMar w:top="1417" w:right="1701" w:bottom="1417" w:left="1701" w:header="708" w:footer="708" w:gutter="0"/>
       <w:cols w:space="708"/>
+      <w:titlePg/>
       <w:docGrid w:linePitch="360"/>
     </w:sectPr>
   </w:body>
 </w:document>
+</file>
+
+<file path=word/endnotes.xml><?xml version="1.0" encoding="utf-8"?>
+<w:endnotes xmlns:wpc="http://schemas.microsoft.com/office/word/2010/wordprocessingCanvas" xmlns:cx="http://schemas.microsoft.com/office/drawing/2014/chartex" xmlns:cx1="http://schemas.microsoft.com/office/drawing/2015/9/8/chartex" xmlns:cx2="http://schemas.microsoft.com/office/drawing/2015/10/21/chartex" xmlns:cx3="http://schemas.microsoft.com/office/drawing/2016/5/9/chartex" xmlns:cx4="http://schemas.microsoft.com/office/drawing/2016/5/10/chartex" xmlns:cx5="http://schemas.microsoft.com/office/drawing/2016/5/11/chartex" xmlns:cx6="http://schemas.microsoft.com/office/drawing/2016/5/12/chartex" xmlns:cx7="http://schemas.microsoft.com/office/drawing/2016/5/13/chartex" xmlns:cx8="http://schemas.microsoft.com/office/drawing/2016/5/14/chartex" xmlns:mc="http://schemas.openxmlformats.org/markup-compatibility/2006" xmlns:aink="http://schemas.microsoft.com/office/drawing/2016/ink" xmlns:am3d="http://schemas.microsoft.com/office/drawing/2017/model3d" xmlns:o="urn:schemas-microsoft-com:office:office" xmlns:r="http://schemas.openxmlformats.org/officeDocument/2006/relationships" xmlns:m="http://schemas.openxmlformats.org/officeDocument/2006/math" xmlns:v="urn:schemas-microsoft-com:vml" xmlns:wp14="http://schemas.microsoft.com/office/word/2010/wordprocessingDrawing" xmlns:wp="http://schemas.openxmlformats.org/drawingml/2006/wordprocessingDrawing" xmlns:w10="urn:schemas-microsoft-com:office:word" xmlns:w="http://schemas.openxmlformats.org/wordprocessingml/2006/main" xmlns:w14="http://schemas.microsoft.com/office/word/2010/wordml" xmlns:w15="http://schemas.microsoft.com/office/word/2012/wordml" xmlns:w16cid="http://schemas.microsoft.com/office/word/2016/wordml/cid" xmlns:w16se="http://schemas.microsoft.com/office/word/2015/wordml/symex" xmlns:wpg="http://schemas.microsoft.com/office/word/2010/wordprocessingGroup" xmlns:wpi="http://schemas.microsoft.com/office/word/2010/wordprocessingInk" xmlns:wne="http://schemas.microsoft.com/office/word/2006/wordml" xmlns:wps="http://schemas.microsoft.com/office/word/2010/wordprocessingShape" mc:Ignorable="w14 w15 w16se w16cid wp14">
+  <w:endnote w:type="separator" w:id="-1">
+    <w:p>
+      <w:pPr>
+        <w:spacing w:after="0" w:line="240" w:lineRule="auto"/>
+      </w:pPr>
+      <w:r>
+        <w:separator/>
+      </w:r>
+    </w:p>
+  </w:endnote>
+  <w:endnote w:type="continuationSeparator" w:id="0">
+    <w:p>
+      <w:pPr>
+        <w:spacing w:after="0" w:line="240" w:lineRule="auto"/>
+      </w:pPr>
+      <w:r>
+        <w:continuationSeparator/>
+      </w:r>
+    </w:p>
+  </w:endnote>
+</w:endnotes>
+</file>
+
+<file path=word/footer1.xml><?xml version="1.0" encoding="utf-8"?>
+<w:ftr xmlns:wpc="http://schemas.microsoft.com/office/word/2010/wordprocessingCanvas" xmlns:cx="http://schemas.microsoft.com/office/drawing/2014/chartex" xmlns:cx1="http://schemas.microsoft.com/office/drawing/2015/9/8/chartex" xmlns:cx2="http://schemas.microsoft.com/office/drawing/2015/10/21/chartex" xmlns:cx3="http://schemas.microsoft.com/office/drawing/2016/5/9/chartex" xmlns:cx4="http://schemas.microsoft.com/office/drawing/2016/5/10/chartex" xmlns:cx5="http://schemas.microsoft.com/office/drawing/2016/5/11/chartex" xmlns:cx6="http://schemas.microsoft.com/office/drawing/2016/5/12/chartex" xmlns:cx7="http://schemas.microsoft.com/office/drawing/2016/5/13/chartex" xmlns:cx8="http://schemas.microsoft.com/office/drawing/2016/5/14/chartex" xmlns:mc="http://schemas.openxmlformats.org/markup-compatibility/2006" xmlns:aink="http://schemas.microsoft.com/office/drawing/2016/ink" xmlns:am3d="http://schemas.microsoft.com/office/drawing/2017/model3d" xmlns:o="urn:schemas-microsoft-com:office:office" xmlns:r="http://schemas.openxmlformats.org/officeDocument/2006/relationships" xmlns:m="http://schemas.openxmlformats.org/officeDocument/2006/math" xmlns:v="urn:schemas-microsoft-com:vml" xmlns:wp14="http://schemas.microsoft.com/office/word/2010/wordprocessingDrawing" xmlns:wp="http://schemas.openxmlformats.org/drawingml/2006/wordprocessingDrawing" xmlns:w10="urn:schemas-microsoft-com:office:word" xmlns:w="http://schemas.openxmlformats.org/wordprocessingml/2006/main" xmlns:w14="http://schemas.microsoft.com/office/word/2010/wordml" xmlns:w15="http://schemas.microsoft.com/office/word/2012/wordml" xmlns:w16cid="http://schemas.microsoft.com/office/word/2016/wordml/cid" xmlns:w16se="http://schemas.microsoft.com/office/word/2015/wordml/symex" xmlns:wpg="http://schemas.microsoft.com/office/word/2010/wordprocessingGroup" xmlns:wpi="http://schemas.microsoft.com/office/word/2010/wordprocessingInk" xmlns:wne="http://schemas.microsoft.com/office/word/2006/wordml" xmlns:wps="http://schemas.microsoft.com/office/word/2010/wordprocessingShape" mc:Ignorable="w14 w15 w16se w16cid wp14">
+  <w:sdt>
+    <w:sdtPr>
+      <w:id w:val="-1049289011"/>
+      <w:docPartObj>
+        <w:docPartGallery w:val="Page Numbers (Bottom of Page)"/>
+        <w:docPartUnique/>
+      </w:docPartObj>
+    </w:sdtPr>
+    <w:sdtContent>
+      <w:p>
+        <w:pPr>
+          <w:pStyle w:val="Rodap"/>
+          <w:jc w:val="right"/>
+        </w:pPr>
+        <w:r>
+          <w:fldChar w:fldCharType="begin"/>
+        </w:r>
+        <w:r>
+          <w:instrText>PAGE   \* MERGEFORMAT</w:instrText>
+        </w:r>
+        <w:r>
+          <w:fldChar w:fldCharType="separate"/>
+        </w:r>
+        <w:r>
+          <w:t>2</w:t>
+        </w:r>
+        <w:r>
+          <w:fldChar w:fldCharType="end"/>
+        </w:r>
+      </w:p>
+    </w:sdtContent>
+  </w:sdt>
+  <w:p>
+    <w:pPr>
+      <w:pStyle w:val="Rodap"/>
+    </w:pPr>
+  </w:p>
+</w:ftr>
+</file>
+
+<file path=word/footnotes.xml><?xml version="1.0" encoding="utf-8"?>
+<w:footnotes xmlns:wpc="http://schemas.microsoft.com/office/word/2010/wordprocessingCanvas" xmlns:cx="http://schemas.microsoft.com/office/drawing/2014/chartex" xmlns:cx1="http://schemas.microsoft.com/office/drawing/2015/9/8/chartex" xmlns:cx2="http://schemas.microsoft.com/office/drawing/2015/10/21/chartex" xmlns:cx3="http://schemas.microsoft.com/office/drawing/2016/5/9/chartex" xmlns:cx4="http://schemas.microsoft.com/office/drawing/2016/5/10/chartex" xmlns:cx5="http://schemas.microsoft.com/office/drawing/2016/5/11/chartex" xmlns:cx6="http://schemas.microsoft.com/office/drawing/2016/5/12/chartex" xmlns:cx7="http://schemas.microsoft.com/office/drawing/2016/5/13/chartex" xmlns:cx8="http://schemas.microsoft.com/office/drawing/2016/5/14/chartex" xmlns:mc="http://schemas.openxmlformats.org/markup-compatibility/2006" xmlns:aink="http://schemas.microsoft.com/office/drawing/2016/ink" xmlns:am3d="http://schemas.microsoft.com/office/drawing/2017/model3d" xmlns:o="urn:schemas-microsoft-com:office:office" xmlns:r="http://schemas.openxmlformats.org/officeDocument/2006/relationships" xmlns:m="http://schemas.openxmlformats.org/officeDocument/2006/math" xmlns:v="urn:schemas-microsoft-com:vml" xmlns:wp14="http://schemas.microsoft.com/office/word/2010/wordprocessingDrawing" xmlns:wp="http://schemas.openxmlformats.org/drawingml/2006/wordprocessingDrawing" xmlns:w10="urn:schemas-microsoft-com:office:word" xmlns:w="http://schemas.openxmlformats.org/wordprocessingml/2006/main" xmlns:w14="http://schemas.microsoft.com/office/word/2010/wordml" xmlns:w15="http://schemas.microsoft.com/office/word/2012/wordml" xmlns:w16cid="http://schemas.microsoft.com/office/word/2016/wordml/cid" xmlns:w16se="http://schemas.microsoft.com/office/word/2015/wordml/symex" xmlns:wpg="http://schemas.microsoft.com/office/word/2010/wordprocessingGroup" xmlns:wpi="http://schemas.microsoft.com/office/word/2010/wordprocessingInk" xmlns:wne="http://schemas.microsoft.com/office/word/2006/wordml" xmlns:wps="http://schemas.microsoft.com/office/word/2010/wordprocessingShape" mc:Ignorable="w14 w15 w16se w16cid wp14">
+  <w:footnote w:type="separator" w:id="-1">
+    <w:p>
+      <w:pPr>
+        <w:spacing w:after="0" w:line="240" w:lineRule="auto"/>
+      </w:pPr>
+      <w:r>
+        <w:separator/>
+      </w:r>
+    </w:p>
+  </w:footnote>
+  <w:footnote w:type="continuationSeparator" w:id="0">
+    <w:p>
+      <w:pPr>
+        <w:spacing w:after="0" w:line="240" w:lineRule="auto"/>
+      </w:pPr>
+      <w:r>
+        <w:continuationSeparator/>
+      </w:r>
+    </w:p>
+  </w:footnote>
+</w:footnotes>
 </file>
 
 <file path=word/numbering.xml><?xml version="1.0" encoding="utf-8"?>
@@ -5728,6 +8132,27 @@
     <w:name w:val="Normal"/>
     <w:qFormat/>
   </w:style>
+  <w:style w:type="paragraph" w:styleId="Ttulo1">
+    <w:name w:val="heading 1"/>
+    <w:basedOn w:val="Normal"/>
+    <w:next w:val="Normal"/>
+    <w:link w:val="Ttulo1Carter"/>
+    <w:uiPriority w:val="9"/>
+    <w:qFormat/>
+    <w:rsid w:val="005A3367"/>
+    <w:pPr>
+      <w:keepNext/>
+      <w:keepLines/>
+      <w:spacing w:before="240" w:after="0"/>
+      <w:outlineLvl w:val="0"/>
+    </w:pPr>
+    <w:rPr>
+      <w:rFonts w:asciiTheme="majorHAnsi" w:eastAsiaTheme="majorEastAsia" w:hAnsiTheme="majorHAnsi" w:cstheme="majorBidi"/>
+      <w:color w:val="2F5496" w:themeColor="accent1" w:themeShade="BF"/>
+      <w:sz w:val="32"/>
+      <w:szCs w:val="32"/>
+    </w:rPr>
+  </w:style>
   <w:style w:type="character" w:default="1" w:styleId="Tipodeletrapredefinidodopargrafo">
     <w:name w:val="Default Paragraph Font"/>
     <w:uiPriority w:val="1"/>
@@ -6129,6 +8554,127 @@
       <w:szCs w:val="18"/>
     </w:rPr>
   </w:style>
+  <w:style w:type="character" w:customStyle="1" w:styleId="Ttulo1Carter">
+    <w:name w:val="Título 1 Caráter"/>
+    <w:basedOn w:val="Tipodeletrapredefinidodopargrafo"/>
+    <w:link w:val="Ttulo1"/>
+    <w:uiPriority w:val="9"/>
+    <w:rsid w:val="005A3367"/>
+    <w:rPr>
+      <w:rFonts w:asciiTheme="majorHAnsi" w:eastAsiaTheme="majorEastAsia" w:hAnsiTheme="majorHAnsi" w:cstheme="majorBidi"/>
+      <w:color w:val="2F5496" w:themeColor="accent1" w:themeShade="BF"/>
+      <w:sz w:val="32"/>
+      <w:szCs w:val="32"/>
+    </w:rPr>
+  </w:style>
+  <w:style w:type="paragraph" w:styleId="Cabealhodondice">
+    <w:name w:val="TOC Heading"/>
+    <w:basedOn w:val="Ttulo1"/>
+    <w:next w:val="Normal"/>
+    <w:uiPriority w:val="39"/>
+    <w:unhideWhenUsed/>
+    <w:qFormat/>
+    <w:rsid w:val="005A3367"/>
+    <w:pPr>
+      <w:outlineLvl w:val="9"/>
+    </w:pPr>
+    <w:rPr>
+      <w:lang w:val="en-US"/>
+    </w:rPr>
+  </w:style>
+  <w:style w:type="paragraph" w:styleId="ndice1">
+    <w:name w:val="toc 1"/>
+    <w:basedOn w:val="Normal"/>
+    <w:next w:val="Normal"/>
+    <w:autoRedefine/>
+    <w:uiPriority w:val="39"/>
+    <w:unhideWhenUsed/>
+    <w:rsid w:val="005A3367"/>
+    <w:pPr>
+      <w:spacing w:after="100"/>
+    </w:pPr>
+  </w:style>
+  <w:style w:type="paragraph" w:styleId="ndice2">
+    <w:name w:val="toc 2"/>
+    <w:basedOn w:val="Normal"/>
+    <w:next w:val="Normal"/>
+    <w:autoRedefine/>
+    <w:uiPriority w:val="39"/>
+    <w:unhideWhenUsed/>
+    <w:rsid w:val="005A3367"/>
+    <w:pPr>
+      <w:spacing w:after="100"/>
+      <w:ind w:left="220"/>
+    </w:pPr>
+  </w:style>
+  <w:style w:type="paragraph" w:styleId="ndice3">
+    <w:name w:val="toc 3"/>
+    <w:basedOn w:val="Normal"/>
+    <w:next w:val="Normal"/>
+    <w:autoRedefine/>
+    <w:uiPriority w:val="39"/>
+    <w:unhideWhenUsed/>
+    <w:rsid w:val="005A3367"/>
+    <w:pPr>
+      <w:spacing w:after="100"/>
+      <w:ind w:left="440"/>
+    </w:pPr>
+  </w:style>
+  <w:style w:type="character" w:styleId="Hiperligao">
+    <w:name w:val="Hyperlink"/>
+    <w:basedOn w:val="Tipodeletrapredefinidodopargrafo"/>
+    <w:uiPriority w:val="99"/>
+    <w:unhideWhenUsed/>
+    <w:rsid w:val="005A3367"/>
+    <w:rPr>
+      <w:color w:val="0563C1" w:themeColor="hyperlink"/>
+      <w:u w:val="single"/>
+    </w:rPr>
+  </w:style>
+  <w:style w:type="paragraph" w:styleId="Cabealho">
+    <w:name w:val="header"/>
+    <w:basedOn w:val="Normal"/>
+    <w:link w:val="CabealhoCarter"/>
+    <w:uiPriority w:val="99"/>
+    <w:unhideWhenUsed/>
+    <w:rsid w:val="005A3367"/>
+    <w:pPr>
+      <w:tabs>
+        <w:tab w:val="center" w:pos="4680"/>
+        <w:tab w:val="right" w:pos="9360"/>
+      </w:tabs>
+      <w:spacing w:after="0" w:line="240" w:lineRule="auto"/>
+    </w:pPr>
+  </w:style>
+  <w:style w:type="character" w:customStyle="1" w:styleId="CabealhoCarter">
+    <w:name w:val="Cabeçalho Caráter"/>
+    <w:basedOn w:val="Tipodeletrapredefinidodopargrafo"/>
+    <w:link w:val="Cabealho"/>
+    <w:uiPriority w:val="99"/>
+    <w:rsid w:val="005A3367"/>
+  </w:style>
+  <w:style w:type="paragraph" w:styleId="Rodap">
+    <w:name w:val="footer"/>
+    <w:basedOn w:val="Normal"/>
+    <w:link w:val="RodapCarter"/>
+    <w:uiPriority w:val="99"/>
+    <w:unhideWhenUsed/>
+    <w:rsid w:val="005A3367"/>
+    <w:pPr>
+      <w:tabs>
+        <w:tab w:val="center" w:pos="4680"/>
+        <w:tab w:val="right" w:pos="9360"/>
+      </w:tabs>
+      <w:spacing w:after="0" w:line="240" w:lineRule="auto"/>
+    </w:pPr>
+  </w:style>
+  <w:style w:type="character" w:customStyle="1" w:styleId="RodapCarter">
+    <w:name w:val="Rodapé Caráter"/>
+    <w:basedOn w:val="Tipodeletrapredefinidodopargrafo"/>
+    <w:link w:val="Rodap"/>
+    <w:uiPriority w:val="99"/>
+    <w:rsid w:val="005A3367"/>
+  </w:style>
 </w:styles>
 </file>
 
@@ -6432,7 +8978,7 @@
 </file>
 
 <file path=customXml/itemProps1.xml><?xml version="1.0" encoding="utf-8"?>
-<ds:datastoreItem xmlns:ds="http://schemas.openxmlformats.org/officeDocument/2006/customXml" ds:itemID="{627A568D-D902-48AC-85B3-070C0DDD625B}">
+<ds:datastoreItem xmlns:ds="http://schemas.openxmlformats.org/officeDocument/2006/customXml" ds:itemID="{971231EE-DB35-4CB0-925A-7C7FBFA90B67}">
   <ds:schemaRefs>
     <ds:schemaRef ds:uri="http://schemas.openxmlformats.org/officeDocument/2006/bibliography"/>
   </ds:schemaRefs>

</xml_diff>